<commit_message>
Tesztelési dokumentáció.docx Bejeltkezés, Kijelentkezés, Avatar csere tesztelése, jegyzőkönyve vétele.
</commit_message>
<xml_diff>
--- a/Doc/Tesztelési dokumentáció.docx
+++ b/Doc/Tesztelési dokumentáció.docx
@@ -79,19 +79,11 @@
                                     </w:rPr>
                                     <w:t>Teszt</w:t>
                                   </w:r>
-                                  <w:proofErr w:type="spellStart"/>
                                   <w:r>
                                     <w:rPr>
                                       <w:lang w:val="hu-HU"/>
                                     </w:rPr>
-                                    <w:t>elési</w:t>
-                                  </w:r>
-                                  <w:proofErr w:type="spellEnd"/>
-                                  <w:r>
-                                    <w:rPr>
-                                      <w:lang w:val="hu-HU"/>
-                                    </w:rPr>
-                                    <w:t xml:space="preserve"> terv </w:t>
+                                    <w:t xml:space="preserve">elési terv </w:t>
                                   </w:r>
                                 </w:p>
                               </w:tc>
@@ -127,33 +119,11 @@
                                   <w:pPr>
                                     <w:pStyle w:val="Subtitel1"/>
                                   </w:pPr>
-                                  <w:proofErr w:type="spellStart"/>
                                   <w:r>
                                     <w:rPr>
                                       <w:lang w:val="hu-HU"/>
                                     </w:rPr>
-                                    <w:t>Gamers</w:t>
-                                  </w:r>
-                                  <w:proofErr w:type="spellEnd"/>
-                                  <w:r>
-                                    <w:rPr>
-                                      <w:lang w:val="hu-HU"/>
-                                    </w:rPr>
-                                    <w:t xml:space="preserve"> </w:t>
-                                  </w:r>
-                                  <w:proofErr w:type="spellStart"/>
-                                  <w:r>
-                                    <w:rPr>
-                                      <w:lang w:val="hu-HU"/>
-                                    </w:rPr>
-                                    <w:t>Connect</w:t>
-                                  </w:r>
-                                  <w:proofErr w:type="spellEnd"/>
-                                  <w:r>
-                                    <w:rPr>
-                                      <w:lang w:val="hu-HU"/>
-                                    </w:rPr>
-                                    <w:t xml:space="preserve"> projekt</w:t>
+                                    <w:t>Gamers Connect projekt</w:t>
                                   </w:r>
                                 </w:p>
                               </w:tc>
@@ -251,19 +221,11 @@
                               </w:rPr>
                               <w:t>Teszt</w:t>
                             </w:r>
-                            <w:proofErr w:type="spellStart"/>
                             <w:r>
                               <w:rPr>
                                 <w:lang w:val="hu-HU"/>
                               </w:rPr>
-                              <w:t>elési</w:t>
-                            </w:r>
-                            <w:proofErr w:type="spellEnd"/>
-                            <w:r>
-                              <w:rPr>
-                                <w:lang w:val="hu-HU"/>
-                              </w:rPr>
-                              <w:t xml:space="preserve"> terv </w:t>
+                              <w:t xml:space="preserve">elési terv </w:t>
                             </w:r>
                           </w:p>
                         </w:tc>
@@ -299,33 +261,11 @@
                             <w:pPr>
                               <w:pStyle w:val="Subtitel1"/>
                             </w:pPr>
-                            <w:proofErr w:type="spellStart"/>
                             <w:r>
                               <w:rPr>
                                 <w:lang w:val="hu-HU"/>
                               </w:rPr>
-                              <w:t>Gamers</w:t>
-                            </w:r>
-                            <w:proofErr w:type="spellEnd"/>
-                            <w:r>
-                              <w:rPr>
-                                <w:lang w:val="hu-HU"/>
-                              </w:rPr>
-                              <w:t xml:space="preserve"> </w:t>
-                            </w:r>
-                            <w:proofErr w:type="spellStart"/>
-                            <w:r>
-                              <w:rPr>
-                                <w:lang w:val="hu-HU"/>
-                              </w:rPr>
-                              <w:t>Connect</w:t>
-                            </w:r>
-                            <w:proofErr w:type="spellEnd"/>
-                            <w:r>
-                              <w:rPr>
-                                <w:lang w:val="hu-HU"/>
-                              </w:rPr>
-                              <w:t xml:space="preserve"> projekt</w:t>
+                              <w:t>Gamers Connect projekt</w:t>
                             </w:r>
                           </w:p>
                         </w:tc>
@@ -429,7 +369,6 @@
                 <w:lang w:val="hu-HU"/>
               </w:rPr>
             </w:pPr>
-            <w:proofErr w:type="gramStart"/>
             <w:r>
               <w:rPr>
                 <w:rFonts w:cs="Calibri"/>
@@ -438,84 +377,42 @@
                 <w:szCs w:val="24"/>
                 <w:lang w:val="hu-HU"/>
               </w:rPr>
-              <w:t>Dokumentum</w:t>
-            </w:r>
-            <w:proofErr w:type="gramEnd"/>
-            <w:r>
-              <w:rPr>
-                <w:rFonts w:cs="Calibri"/>
-                <w:b/>
+              <w:t>Dokumentum címe: (azonosítója)</w:t>
+            </w:r>
+          </w:p>
+        </w:tc>
+        <w:tc>
+          <w:tcPr>
+            <w:tcW w:w="5388" w:type="dxa"/>
+            <w:tcBorders>
+              <w:top w:val="single" w:sz="4" w:space="0" w:color="000000"/>
+              <w:left w:val="single" w:sz="18" w:space="0" w:color="000000"/>
+              <w:bottom w:val="single" w:sz="4" w:space="0" w:color="000000"/>
+              <w:right w:val="single" w:sz="4" w:space="0" w:color="000000"/>
+            </w:tcBorders>
+            <w:shd w:val="clear" w:color="auto" w:fill="auto"/>
+            <w:vAlign w:val="center"/>
+          </w:tcPr>
+          <w:p>
+            <w:pPr>
+              <w:pStyle w:val="lfej"/>
+              <w:spacing w:line="140" w:lineRule="atLeast"/>
+              <w:jc w:val="left"/>
+              <w:rPr>
+                <w:rFonts w:cs="Calibri"/>
                 <w:sz w:val="24"/>
                 <w:szCs w:val="24"/>
                 <w:lang w:val="hu-HU"/>
               </w:rPr>
-              <w:t xml:space="preserve"> címe: (azonosítója)</w:t>
-            </w:r>
-          </w:p>
-        </w:tc>
-        <w:tc>
-          <w:tcPr>
-            <w:tcW w:w="5388" w:type="dxa"/>
-            <w:tcBorders>
-              <w:top w:val="single" w:sz="4" w:space="0" w:color="000000"/>
-              <w:left w:val="single" w:sz="18" w:space="0" w:color="000000"/>
-              <w:bottom w:val="single" w:sz="4" w:space="0" w:color="000000"/>
-              <w:right w:val="single" w:sz="4" w:space="0" w:color="000000"/>
-            </w:tcBorders>
-            <w:shd w:val="clear" w:color="auto" w:fill="auto"/>
-            <w:vAlign w:val="center"/>
-          </w:tcPr>
-          <w:p>
-            <w:pPr>
-              <w:pStyle w:val="lfej"/>
-              <w:spacing w:line="140" w:lineRule="atLeast"/>
-              <w:jc w:val="left"/>
+            </w:pPr>
+            <w:r>
               <w:rPr>
                 <w:rFonts w:cs="Calibri"/>
                 <w:sz w:val="24"/>
                 <w:szCs w:val="24"/>
                 <w:lang w:val="hu-HU"/>
               </w:rPr>
-            </w:pPr>
-            <w:proofErr w:type="spellStart"/>
-            <w:r>
-              <w:rPr>
-                <w:rFonts w:cs="Calibri"/>
-                <w:sz w:val="24"/>
-                <w:szCs w:val="24"/>
-                <w:lang w:val="hu-HU"/>
-              </w:rPr>
-              <w:t>Gamers</w:t>
-            </w:r>
-            <w:proofErr w:type="spellEnd"/>
-            <w:r>
-              <w:rPr>
-                <w:rFonts w:cs="Calibri"/>
-                <w:sz w:val="24"/>
-                <w:szCs w:val="24"/>
-                <w:lang w:val="hu-HU"/>
-              </w:rPr>
-              <w:t xml:space="preserve"> </w:t>
-            </w:r>
-            <w:proofErr w:type="spellStart"/>
-            <w:r>
-              <w:rPr>
-                <w:rFonts w:cs="Calibri"/>
-                <w:sz w:val="24"/>
-                <w:szCs w:val="24"/>
-                <w:lang w:val="hu-HU"/>
-              </w:rPr>
-              <w:t>Connect</w:t>
-            </w:r>
-            <w:proofErr w:type="spellEnd"/>
-            <w:r>
-              <w:rPr>
-                <w:rFonts w:cs="Calibri"/>
-                <w:sz w:val="24"/>
-                <w:szCs w:val="24"/>
-                <w:lang w:val="hu-HU"/>
-              </w:rPr>
-              <w:t xml:space="preserve"> tesztelési terv</w:t>
+              <w:t>Gamers Connect tesztelési terv</w:t>
             </w:r>
           </w:p>
         </w:tc>
@@ -759,7 +656,6 @@
                 <w:lang w:val="hu-HU"/>
               </w:rPr>
             </w:pPr>
-            <w:proofErr w:type="spellStart"/>
             <w:r>
               <w:rPr>
                 <w:rFonts w:cs="Calibri"/>
@@ -767,29 +663,8 @@
                 <w:szCs w:val="24"/>
                 <w:lang w:val="hu-HU"/>
               </w:rPr>
-              <w:t>Gamers</w:t>
-            </w:r>
-            <w:proofErr w:type="spellEnd"/>
-            <w:r>
-              <w:rPr>
-                <w:rFonts w:cs="Calibri"/>
-                <w:sz w:val="24"/>
-                <w:szCs w:val="24"/>
-                <w:lang w:val="hu-HU"/>
-              </w:rPr>
-              <w:t xml:space="preserve"> </w:t>
-            </w:r>
-            <w:proofErr w:type="spellStart"/>
-            <w:r>
-              <w:rPr>
-                <w:rFonts w:cs="Calibri"/>
-                <w:sz w:val="24"/>
-                <w:szCs w:val="24"/>
-                <w:lang w:val="hu-HU"/>
-              </w:rPr>
-              <w:t>Connect</w:t>
-            </w:r>
-            <w:proofErr w:type="spellEnd"/>
+              <w:t>Gamers Connect</w:t>
+            </w:r>
           </w:p>
         </w:tc>
       </w:tr>
@@ -863,27 +738,7 @@
                 <w:szCs w:val="24"/>
                 <w:lang w:val="hu-HU"/>
               </w:rPr>
-              <w:t xml:space="preserve">Hódi Zsuzsa, Németh Máté, </w:t>
-            </w:r>
-            <w:proofErr w:type="spellStart"/>
-            <w:r>
-              <w:rPr>
-                <w:rFonts w:cs="Calibri"/>
-                <w:sz w:val="24"/>
-                <w:szCs w:val="24"/>
-                <w:lang w:val="hu-HU"/>
-              </w:rPr>
-              <w:t>Sohajda</w:t>
-            </w:r>
-            <w:proofErr w:type="spellEnd"/>
-            <w:r>
-              <w:rPr>
-                <w:rFonts w:cs="Calibri"/>
-                <w:sz w:val="24"/>
-                <w:szCs w:val="24"/>
-                <w:lang w:val="hu-HU"/>
-              </w:rPr>
-              <w:t xml:space="preserve"> Alex, Török Iza</w:t>
+              <w:t>Hódi Zsuzsa, Németh Máté, Sohajda Alex, Török Iza</w:t>
             </w:r>
           </w:p>
         </w:tc>
@@ -994,7 +849,6 @@
                 <w:lang w:val="hu-HU"/>
               </w:rPr>
             </w:pPr>
-            <w:proofErr w:type="gramStart"/>
             <w:r>
               <w:rPr>
                 <w:rFonts w:cs="Calibri"/>
@@ -1003,84 +857,42 @@
                 <w:szCs w:val="24"/>
                 <w:lang w:val="hu-HU"/>
               </w:rPr>
-              <w:t>Dokumentum</w:t>
-            </w:r>
-            <w:proofErr w:type="gramEnd"/>
-            <w:r>
-              <w:rPr>
-                <w:rFonts w:cs="Calibri"/>
-                <w:b/>
+              <w:t>Dokumentum célja:</w:t>
+            </w:r>
+          </w:p>
+        </w:tc>
+        <w:tc>
+          <w:tcPr>
+            <w:tcW w:w="5388" w:type="dxa"/>
+            <w:tcBorders>
+              <w:top w:val="single" w:sz="4" w:space="0" w:color="000000"/>
+              <w:left w:val="single" w:sz="18" w:space="0" w:color="000000"/>
+              <w:bottom w:val="single" w:sz="4" w:space="0" w:color="000000"/>
+              <w:right w:val="single" w:sz="4" w:space="0" w:color="000000"/>
+            </w:tcBorders>
+            <w:shd w:val="clear" w:color="auto" w:fill="auto"/>
+            <w:vAlign w:val="center"/>
+          </w:tcPr>
+          <w:p>
+            <w:pPr>
+              <w:pStyle w:val="lfej"/>
+              <w:spacing w:line="140" w:lineRule="atLeast"/>
+              <w:jc w:val="left"/>
+              <w:rPr>
+                <w:rFonts w:cs="Calibri"/>
                 <w:sz w:val="24"/>
                 <w:szCs w:val="24"/>
                 <w:lang w:val="hu-HU"/>
               </w:rPr>
-              <w:t xml:space="preserve"> célja:</w:t>
-            </w:r>
-          </w:p>
-        </w:tc>
-        <w:tc>
-          <w:tcPr>
-            <w:tcW w:w="5388" w:type="dxa"/>
-            <w:tcBorders>
-              <w:top w:val="single" w:sz="4" w:space="0" w:color="000000"/>
-              <w:left w:val="single" w:sz="18" w:space="0" w:color="000000"/>
-              <w:bottom w:val="single" w:sz="4" w:space="0" w:color="000000"/>
-              <w:right w:val="single" w:sz="4" w:space="0" w:color="000000"/>
-            </w:tcBorders>
-            <w:shd w:val="clear" w:color="auto" w:fill="auto"/>
-            <w:vAlign w:val="center"/>
-          </w:tcPr>
-          <w:p>
-            <w:pPr>
-              <w:pStyle w:val="lfej"/>
-              <w:spacing w:line="140" w:lineRule="atLeast"/>
-              <w:jc w:val="left"/>
+            </w:pPr>
+            <w:r>
               <w:rPr>
                 <w:rFonts w:cs="Calibri"/>
                 <w:sz w:val="24"/>
                 <w:szCs w:val="24"/>
                 <w:lang w:val="hu-HU"/>
               </w:rPr>
-            </w:pPr>
-            <w:proofErr w:type="spellStart"/>
-            <w:r>
-              <w:rPr>
-                <w:rFonts w:cs="Calibri"/>
-                <w:sz w:val="24"/>
-                <w:szCs w:val="24"/>
-                <w:lang w:val="hu-HU"/>
-              </w:rPr>
-              <w:t>Gamers</w:t>
-            </w:r>
-            <w:proofErr w:type="spellEnd"/>
-            <w:r>
-              <w:rPr>
-                <w:rFonts w:cs="Calibri"/>
-                <w:sz w:val="24"/>
-                <w:szCs w:val="24"/>
-                <w:lang w:val="hu-HU"/>
-              </w:rPr>
-              <w:t xml:space="preserve"> </w:t>
-            </w:r>
-            <w:proofErr w:type="spellStart"/>
-            <w:r>
-              <w:rPr>
-                <w:rFonts w:cs="Calibri"/>
-                <w:sz w:val="24"/>
-                <w:szCs w:val="24"/>
-                <w:lang w:val="hu-HU"/>
-              </w:rPr>
-              <w:t>Connect</w:t>
-            </w:r>
-            <w:proofErr w:type="spellEnd"/>
-            <w:r>
-              <w:rPr>
-                <w:rFonts w:cs="Calibri"/>
-                <w:sz w:val="24"/>
-                <w:szCs w:val="24"/>
-                <w:lang w:val="hu-HU"/>
-              </w:rPr>
-              <w:t xml:space="preserve"> tesztelésének dokumentációja</w:t>
+              <w:t>Gamers Connect tesztelésének dokumentációja</w:t>
             </w:r>
           </w:p>
         </w:tc>
@@ -1154,29 +966,7 @@
                 <w:szCs w:val="24"/>
                 <w:lang w:val="hu-HU"/>
               </w:rPr>
-              <w:t xml:space="preserve">A </w:t>
-            </w:r>
-            <w:proofErr w:type="gramStart"/>
-            <w:r>
-              <w:rPr>
-                <w:rFonts w:cs="Calibri"/>
-                <w:b/>
-                <w:sz w:val="24"/>
-                <w:szCs w:val="24"/>
-                <w:lang w:val="hu-HU"/>
-              </w:rPr>
-              <w:t>dokumentumot</w:t>
-            </w:r>
-            <w:proofErr w:type="gramEnd"/>
-            <w:r>
-              <w:rPr>
-                <w:rFonts w:cs="Calibri"/>
-                <w:b/>
-                <w:sz w:val="24"/>
-                <w:szCs w:val="24"/>
-                <w:lang w:val="hu-HU"/>
-              </w:rPr>
-              <w:t xml:space="preserve"> megkapják</w:t>
+              <w:t>A dokumentumot megkapják</w:t>
             </w:r>
           </w:p>
         </w:tc>
@@ -1249,7 +1039,6 @@
                 <w:lang w:val="hu-HU"/>
               </w:rPr>
             </w:pPr>
-            <w:proofErr w:type="gramStart"/>
             <w:r>
               <w:rPr>
                 <w:rFonts w:cs="Calibri"/>
@@ -1260,7 +1049,6 @@
               </w:rPr>
               <w:t>Funkció</w:t>
             </w:r>
-            <w:proofErr w:type="gramEnd"/>
           </w:p>
         </w:tc>
       </w:tr>
@@ -1326,7 +1114,6 @@
                 <w:lang w:val="hu-HU"/>
               </w:rPr>
             </w:pPr>
-            <w:proofErr w:type="gramStart"/>
             <w:r>
               <w:rPr>
                 <w:rFonts w:cs="Calibri"/>
@@ -1336,7 +1123,6 @@
               </w:rPr>
               <w:t>Szoftver fejlesztő</w:t>
             </w:r>
-            <w:proofErr w:type="gramEnd"/>
           </w:p>
         </w:tc>
       </w:tr>
@@ -1402,7 +1188,6 @@
                 <w:lang w:val="hu-HU"/>
               </w:rPr>
             </w:pPr>
-            <w:proofErr w:type="gramStart"/>
             <w:r>
               <w:rPr>
                 <w:rFonts w:cs="Calibri"/>
@@ -1412,7 +1197,6 @@
               </w:rPr>
               <w:t>Szoftver fejlesztő</w:t>
             </w:r>
-            <w:proofErr w:type="gramEnd"/>
           </w:p>
         </w:tc>
       </w:tr>
@@ -1443,25 +1227,14 @@
                 <w:lang w:val="hu-HU"/>
               </w:rPr>
             </w:pPr>
-            <w:proofErr w:type="spellStart"/>
-            <w:r>
-              <w:rPr>
-                <w:rFonts w:cs="Calibri"/>
-                <w:sz w:val="22"/>
-                <w:szCs w:val="22"/>
-                <w:lang w:val="hu-HU"/>
-              </w:rPr>
-              <w:t>Sohajda</w:t>
-            </w:r>
-            <w:proofErr w:type="spellEnd"/>
-            <w:r>
-              <w:rPr>
-                <w:rFonts w:cs="Calibri"/>
-                <w:sz w:val="22"/>
-                <w:szCs w:val="22"/>
-                <w:lang w:val="hu-HU"/>
-              </w:rPr>
-              <w:t xml:space="preserve"> Alex</w:t>
+            <w:r>
+              <w:rPr>
+                <w:rFonts w:cs="Calibri"/>
+                <w:sz w:val="22"/>
+                <w:szCs w:val="22"/>
+                <w:lang w:val="hu-HU"/>
+              </w:rPr>
+              <w:t>Sohajda Alex</w:t>
             </w:r>
           </w:p>
         </w:tc>
@@ -1488,7 +1261,6 @@
                 <w:lang w:val="hu-HU"/>
               </w:rPr>
             </w:pPr>
-            <w:proofErr w:type="gramStart"/>
             <w:r>
               <w:rPr>
                 <w:rFonts w:cs="Calibri"/>
@@ -1498,7 +1270,6 @@
               </w:rPr>
               <w:t>Szoftver fejlesztő</w:t>
             </w:r>
-            <w:proofErr w:type="gramEnd"/>
           </w:p>
         </w:tc>
       </w:tr>
@@ -1563,7 +1334,6 @@
                 <w:lang w:val="hu-HU"/>
               </w:rPr>
             </w:pPr>
-            <w:proofErr w:type="gramStart"/>
             <w:r>
               <w:rPr>
                 <w:rFonts w:cs="Calibri"/>
@@ -1573,7 +1343,6 @@
               </w:rPr>
               <w:t>Szoftver fejlesztő</w:t>
             </w:r>
-            <w:proofErr w:type="gramEnd"/>
           </w:p>
         </w:tc>
       </w:tr>
@@ -1821,23 +1590,7 @@
           <w:rFonts w:cs="Calibri"/>
           <w:lang w:val="hu-HU"/>
         </w:rPr>
-        <w:t xml:space="preserve">A tesztprogram az ebben a </w:t>
-      </w:r>
-      <w:proofErr w:type="gramStart"/>
-      <w:r>
-        <w:rPr>
-          <w:rFonts w:cs="Calibri"/>
-          <w:lang w:val="hu-HU"/>
-        </w:rPr>
-        <w:t>dokumentumban</w:t>
-      </w:r>
-      <w:proofErr w:type="gramEnd"/>
-      <w:r>
-        <w:rPr>
-          <w:rFonts w:cs="Calibri"/>
-          <w:lang w:val="hu-HU"/>
-        </w:rPr>
-        <w:t xml:space="preserve"> meghatározott tesztterv alapján fut. </w:t>
+        <w:t xml:space="preserve">A tesztprogram az ebben a dokumentumban meghatározott tesztterv alapján fut. </w:t>
       </w:r>
       <w:bookmarkStart w:id="7" w:name="_Toc185061477"/>
       <w:bookmarkEnd w:id="7"/>
@@ -2303,23 +2056,7 @@
                 <w:sz w:val="18"/>
                 <w:szCs w:val="18"/>
               </w:rPr>
-              <w:t xml:space="preserve">A szakértő az észrevételek </w:t>
-            </w:r>
-            <w:proofErr w:type="spellStart"/>
-            <w:r>
-              <w:rPr>
-                <w:sz w:val="18"/>
-                <w:szCs w:val="18"/>
-              </w:rPr>
-              <w:t>elemzi</w:t>
-            </w:r>
-            <w:proofErr w:type="spellEnd"/>
-            <w:r>
-              <w:rPr>
-                <w:sz w:val="18"/>
-                <w:szCs w:val="18"/>
-              </w:rPr>
-              <w:t xml:space="preserve"> és megoldást javasol.</w:t>
+              <w:t>A szakértő az észrevételek elemzi és megoldást javasol.</w:t>
             </w:r>
           </w:p>
         </w:tc>
@@ -2477,25 +2214,7 @@
                 <w:sz w:val="18"/>
                 <w:szCs w:val="18"/>
               </w:rPr>
-              <w:t xml:space="preserve">A tesztterv </w:t>
-            </w:r>
-            <w:proofErr w:type="spellStart"/>
-            <w:r>
-              <w:rPr>
-                <w:rFonts w:cs="Calibri"/>
-                <w:sz w:val="18"/>
-                <w:szCs w:val="18"/>
-              </w:rPr>
-              <w:t>jóváhagyatása</w:t>
-            </w:r>
-            <w:proofErr w:type="spellEnd"/>
-            <w:r>
-              <w:rPr>
-                <w:rFonts w:cs="Calibri"/>
-                <w:sz w:val="18"/>
-                <w:szCs w:val="18"/>
-              </w:rPr>
-              <w:t xml:space="preserve"> a projektmenedzserrel</w:t>
+              <w:t>A tesztterv jóváhagyatása a projektmenedzserrel</w:t>
             </w:r>
           </w:p>
           <w:p>
@@ -2593,27 +2312,7 @@
                 <w:szCs w:val="18"/>
                 <w:lang w:val="hu-HU"/>
               </w:rPr>
-              <w:t xml:space="preserve">Szükség esetén </w:t>
-            </w:r>
-            <w:proofErr w:type="gramStart"/>
-            <w:r>
-              <w:rPr>
-                <w:rFonts w:cs="Calibri"/>
-                <w:sz w:val="18"/>
-                <w:szCs w:val="18"/>
-                <w:lang w:val="hu-HU"/>
-              </w:rPr>
-              <w:t>problémák</w:t>
-            </w:r>
-            <w:proofErr w:type="gramEnd"/>
-            <w:r>
-              <w:rPr>
-                <w:rFonts w:cs="Calibri"/>
-                <w:sz w:val="18"/>
-                <w:szCs w:val="18"/>
-                <w:lang w:val="hu-HU"/>
-              </w:rPr>
-              <w:t xml:space="preserve"> eszkalálása a projekt menedzsernek </w:t>
+              <w:t xml:space="preserve">Szükség esetén problémák eszkalálása a projekt menedzsernek </w:t>
             </w:r>
           </w:p>
           <w:p>
@@ -2661,27 +2360,7 @@
                 <w:szCs w:val="18"/>
                 <w:lang w:val="hu-HU"/>
               </w:rPr>
-              <w:t xml:space="preserve">Teszt </w:t>
-            </w:r>
-            <w:proofErr w:type="gramStart"/>
-            <w:r>
-              <w:rPr>
-                <w:rFonts w:cs="Calibri"/>
-                <w:sz w:val="18"/>
-                <w:szCs w:val="18"/>
-                <w:lang w:val="hu-HU"/>
-              </w:rPr>
-              <w:t>dokumentum</w:t>
-            </w:r>
-            <w:proofErr w:type="gramEnd"/>
-            <w:r>
-              <w:rPr>
-                <w:rFonts w:cs="Calibri"/>
-                <w:sz w:val="18"/>
-                <w:szCs w:val="18"/>
-                <w:lang w:val="hu-HU"/>
-              </w:rPr>
-              <w:t xml:space="preserve"> archiválása</w:t>
+              <w:t>Teszt dokumentum archiválása</w:t>
             </w:r>
           </w:p>
           <w:p>
@@ -2707,25 +2386,7 @@
                 <w:sz w:val="18"/>
                 <w:szCs w:val="18"/>
               </w:rPr>
-              <w:t xml:space="preserve">Az észrevételek </w:t>
-            </w:r>
-            <w:proofErr w:type="gramStart"/>
-            <w:r>
-              <w:rPr>
-                <w:rFonts w:cs="Calibri"/>
-                <w:sz w:val="18"/>
-                <w:szCs w:val="18"/>
-              </w:rPr>
-              <w:t>státuszának</w:t>
-            </w:r>
-            <w:proofErr w:type="gramEnd"/>
-            <w:r>
-              <w:rPr>
-                <w:rFonts w:cs="Calibri"/>
-                <w:sz w:val="18"/>
-                <w:szCs w:val="18"/>
-              </w:rPr>
-              <w:t xml:space="preserve"> követése, ill. dokumentálása</w:t>
+              <w:t>Az észrevételek státuszának követése, ill. dokumentálása</w:t>
             </w:r>
           </w:p>
         </w:tc>
@@ -2941,23 +2602,7 @@
           <w:rFonts w:cs="Calibri"/>
           <w:lang w:val="hu-HU"/>
         </w:rPr>
-        <w:t xml:space="preserve">Ebben a részben meg kell határozni, hogy a tesztelés milyen környezetben történjen (fejlesztői vagy tesztkörnyezet), a </w:t>
-      </w:r>
-      <w:proofErr w:type="spellStart"/>
-      <w:r>
-        <w:rPr>
-          <w:rFonts w:cs="Calibri"/>
-          <w:lang w:val="hu-HU"/>
-        </w:rPr>
-        <w:t>környezetek</w:t>
-      </w:r>
-      <w:proofErr w:type="spellEnd"/>
-      <w:r>
-        <w:rPr>
-          <w:rFonts w:cs="Calibri"/>
-          <w:lang w:val="hu-HU"/>
-        </w:rPr>
-        <w:t xml:space="preserve"> hogyan érhetőek el, továbbá a tesztelők milyen hozzáféréssel végezzék a tesztelést.</w:t>
+        <w:t>Ebben a részben meg kell határozni, hogy a tesztelés milyen környezetben történjen (fejlesztői vagy tesztkörnyezet), a környezetek hogyan érhetőek el, továbbá a tesztelők milyen hozzáféréssel végezzék a tesztelést.</w:t>
       </w:r>
     </w:p>
     <w:p>
@@ -3212,37 +2857,12 @@
                 <w:lang w:val="hu-HU"/>
               </w:rPr>
             </w:pPr>
-            <w:proofErr w:type="spellStart"/>
-            <w:r>
-              <w:rPr>
-                <w:rFonts w:cs="Calibri"/>
-                <w:lang w:val="hu-HU"/>
-              </w:rPr>
-              <w:t>Android</w:t>
-            </w:r>
-            <w:proofErr w:type="spellEnd"/>
-            <w:r>
-              <w:rPr>
-                <w:rFonts w:cs="Calibri"/>
-                <w:lang w:val="hu-HU"/>
-              </w:rPr>
-              <w:t xml:space="preserve"> SDK, </w:t>
-            </w:r>
-            <w:proofErr w:type="gramStart"/>
-            <w:r>
-              <w:rPr>
-                <w:rFonts w:cs="Calibri"/>
-                <w:lang w:val="hu-HU"/>
-              </w:rPr>
-              <w:t>manuális</w:t>
-            </w:r>
-            <w:proofErr w:type="gramEnd"/>
-            <w:r>
-              <w:rPr>
-                <w:rFonts w:cs="Calibri"/>
-                <w:lang w:val="hu-HU"/>
-              </w:rPr>
-              <w:t xml:space="preserve"> tesztelés</w:t>
+            <w:r>
+              <w:rPr>
+                <w:rFonts w:cs="Calibri"/>
+                <w:lang w:val="hu-HU"/>
+              </w:rPr>
+              <w:t>Android SDK, manuális tesztelés</w:t>
             </w:r>
           </w:p>
         </w:tc>
@@ -3370,21 +2990,12 @@
                 <w:lang w:val="hu-HU"/>
               </w:rPr>
             </w:pPr>
-            <w:proofErr w:type="spellStart"/>
-            <w:r>
-              <w:rPr>
-                <w:rFonts w:cs="Calibri"/>
-                <w:lang w:val="hu-HU"/>
-              </w:rPr>
-              <w:t>Junit</w:t>
-            </w:r>
-            <w:proofErr w:type="spellEnd"/>
-            <w:r>
-              <w:rPr>
-                <w:rFonts w:cs="Calibri"/>
-                <w:lang w:val="hu-HU"/>
-              </w:rPr>
-              <w:t>, egységtesztelés</w:t>
+            <w:r>
+              <w:rPr>
+                <w:rFonts w:cs="Calibri"/>
+                <w:lang w:val="hu-HU"/>
+              </w:rPr>
+              <w:t>Junit, egységtesztelés</w:t>
             </w:r>
           </w:p>
         </w:tc>
@@ -3531,17 +3142,9 @@
         <w:rPr>
           <w:lang w:val="hu-HU"/>
         </w:rPr>
-        <w:t xml:space="preserve">Leszállítandó teszt </w:t>
-      </w:r>
-      <w:proofErr w:type="gramStart"/>
-      <w:r>
-        <w:rPr>
-          <w:lang w:val="hu-HU"/>
-        </w:rPr>
-        <w:t>dokumentumok</w:t>
+        <w:t>Leszállítandó teszt dokumentumok</w:t>
       </w:r>
       <w:bookmarkEnd w:id="11"/>
-      <w:proofErr w:type="gramEnd"/>
     </w:p>
     <w:p>
       <w:pPr>
@@ -3556,33 +3159,8 @@
           <w:rFonts w:cs="Calibri"/>
           <w:lang w:val="hu-HU"/>
         </w:rPr>
-        <w:t xml:space="preserve">Az összes teszt dokumentáció és leszállítandó a következő helyen érhető el: </w:t>
+        <w:t>Az összes teszt dokumentáció és leszállítandó a következő helyen érhető el: github repository</w:t>
       </w:r>
-      <w:proofErr w:type="spellStart"/>
-      <w:r>
-        <w:rPr>
-          <w:rFonts w:cs="Calibri"/>
-          <w:lang w:val="hu-HU"/>
-        </w:rPr>
-        <w:t>github</w:t>
-      </w:r>
-      <w:proofErr w:type="spellEnd"/>
-      <w:r>
-        <w:rPr>
-          <w:rFonts w:cs="Calibri"/>
-          <w:lang w:val="hu-HU"/>
-        </w:rPr>
-        <w:t xml:space="preserve"> </w:t>
-      </w:r>
-      <w:proofErr w:type="spellStart"/>
-      <w:r>
-        <w:rPr>
-          <w:rFonts w:cs="Calibri"/>
-          <w:lang w:val="hu-HU"/>
-        </w:rPr>
-        <w:t>repository</w:t>
-      </w:r>
-      <w:proofErr w:type="spellEnd"/>
     </w:p>
     <w:p>
       <w:pPr>
@@ -3909,18 +3487,9 @@
                 <w:rFonts w:cs="Calibri"/>
                 <w:lang w:val="hu-HU"/>
               </w:rPr>
-              <w:t xml:space="preserve">Online, a </w:t>
-            </w:r>
-            <w:proofErr w:type="spellStart"/>
-            <w:r>
-              <w:rPr>
-                <w:rFonts w:cs="Calibri"/>
-                <w:lang w:val="hu-HU"/>
-              </w:rPr>
-              <w:t>repoba</w:t>
+              <w:t>Online, a repoba</w:t>
             </w:r>
             <w:bookmarkEnd w:id="12"/>
-            <w:proofErr w:type="spellEnd"/>
           </w:p>
         </w:tc>
       </w:tr>
@@ -4059,17 +3628,8 @@
                 <w:rFonts w:cs="Calibri"/>
                 <w:lang w:val="hu-HU"/>
               </w:rPr>
-              <w:t xml:space="preserve">Online, a </w:t>
-            </w:r>
-            <w:proofErr w:type="spellStart"/>
-            <w:r>
-              <w:rPr>
-                <w:rFonts w:cs="Calibri"/>
-                <w:lang w:val="hu-HU"/>
-              </w:rPr>
-              <w:t>repoba</w:t>
-            </w:r>
-            <w:proofErr w:type="spellEnd"/>
+              <w:t>Online, a repoba</w:t>
+            </w:r>
           </w:p>
         </w:tc>
       </w:tr>
@@ -4141,25 +3701,7 @@
           <w:bCs/>
           <w:lang w:val="hu-HU"/>
         </w:rPr>
-        <w:t xml:space="preserve">- </w:t>
-      </w:r>
-      <w:proofErr w:type="gramStart"/>
-      <w:r>
-        <w:rPr>
-          <w:rFonts w:cs="Calibri"/>
-          <w:bCs/>
-          <w:lang w:val="hu-HU"/>
-        </w:rPr>
-        <w:t>Navigáció</w:t>
-      </w:r>
-      <w:proofErr w:type="gramEnd"/>
-      <w:r>
-        <w:rPr>
-          <w:rFonts w:cs="Calibri"/>
-          <w:bCs/>
-          <w:lang w:val="hu-HU"/>
-        </w:rPr>
-        <w:t>: minden navigációs művelet a kívánt célállapotot eredményezi</w:t>
+        <w:t>- Navigáció: minden navigációs művelet a kívánt célállapotot eredményezi</w:t>
       </w:r>
     </w:p>
     <w:p>
@@ -4189,36 +3731,8 @@
           <w:bCs/>
           <w:lang w:val="hu-HU"/>
         </w:rPr>
-        <w:t xml:space="preserve">- </w:t>
+        <w:t>- Firebase: az adatbázis megfelelően tárolható Firebase-ben</w:t>
       </w:r>
-      <w:proofErr w:type="spellStart"/>
-      <w:r>
-        <w:rPr>
-          <w:rFonts w:cs="Calibri"/>
-          <w:bCs/>
-          <w:lang w:val="hu-HU"/>
-        </w:rPr>
-        <w:t>Firebase</w:t>
-      </w:r>
-      <w:proofErr w:type="spellEnd"/>
-      <w:r>
-        <w:rPr>
-          <w:rFonts w:cs="Calibri"/>
-          <w:bCs/>
-          <w:lang w:val="hu-HU"/>
-        </w:rPr>
-        <w:t xml:space="preserve">: az adatbázis megfelelően tárolható </w:t>
-      </w:r>
-      <w:proofErr w:type="spellStart"/>
-      <w:r>
-        <w:rPr>
-          <w:rFonts w:cs="Calibri"/>
-          <w:bCs/>
-          <w:lang w:val="hu-HU"/>
-        </w:rPr>
-        <w:t>Firebase-ben</w:t>
-      </w:r>
-      <w:proofErr w:type="spellEnd"/>
     </w:p>
     <w:p>
       <w:r>
@@ -4237,25 +3751,7 @@
           <w:bCs/>
           <w:lang w:val="hu-HU"/>
         </w:rPr>
-        <w:t xml:space="preserve">- Adatbázis, </w:t>
-      </w:r>
-      <w:proofErr w:type="gramStart"/>
-      <w:r>
-        <w:rPr>
-          <w:rFonts w:cs="Calibri"/>
-          <w:bCs/>
-          <w:lang w:val="hu-HU"/>
-        </w:rPr>
-        <w:t>új adat</w:t>
-      </w:r>
-      <w:proofErr w:type="gramEnd"/>
-      <w:r>
-        <w:rPr>
-          <w:rFonts w:cs="Calibri"/>
-          <w:bCs/>
-          <w:lang w:val="hu-HU"/>
-        </w:rPr>
-        <w:t>: új adat megfelelően kerül tárolásra</w:t>
+        <w:t>- Adatbázis, új adat: új adat megfelelően kerül tárolásra</w:t>
       </w:r>
     </w:p>
     <w:p>
@@ -4275,36 +3771,8 @@
           <w:bCs/>
           <w:lang w:val="hu-HU"/>
         </w:rPr>
-        <w:t xml:space="preserve">- Adatok változásának érzékelése: a felhasználói felület az </w:t>
+        <w:t>- Adatok változásának érzékelése: a felhasználói felület az aktuális adatoknak megfelel realtime</w:t>
       </w:r>
-      <w:proofErr w:type="gramStart"/>
-      <w:r>
-        <w:rPr>
-          <w:rFonts w:cs="Calibri"/>
-          <w:bCs/>
-          <w:lang w:val="hu-HU"/>
-        </w:rPr>
-        <w:t>aktuális</w:t>
-      </w:r>
-      <w:proofErr w:type="gramEnd"/>
-      <w:r>
-        <w:rPr>
-          <w:rFonts w:cs="Calibri"/>
-          <w:bCs/>
-          <w:lang w:val="hu-HU"/>
-        </w:rPr>
-        <w:t xml:space="preserve"> adatoknak megfelel </w:t>
-      </w:r>
-      <w:proofErr w:type="spellStart"/>
-      <w:r>
-        <w:rPr>
-          <w:rFonts w:cs="Calibri"/>
-          <w:bCs/>
-          <w:lang w:val="hu-HU"/>
-        </w:rPr>
-        <w:t>realtime</w:t>
-      </w:r>
-      <w:proofErr w:type="spellEnd"/>
     </w:p>
     <w:p>
       <w:r>
@@ -4323,25 +3791,7 @@
           <w:bCs/>
           <w:lang w:val="hu-HU"/>
         </w:rPr>
-        <w:t xml:space="preserve">- </w:t>
-      </w:r>
-      <w:proofErr w:type="spellStart"/>
-      <w:r>
-        <w:rPr>
-          <w:rFonts w:cs="Calibri"/>
-          <w:bCs/>
-          <w:lang w:val="hu-HU"/>
-        </w:rPr>
-        <w:t>JUnit</w:t>
-      </w:r>
-      <w:proofErr w:type="spellEnd"/>
-      <w:r>
-        <w:rPr>
-          <w:rFonts w:cs="Calibri"/>
-          <w:bCs/>
-          <w:lang w:val="hu-HU"/>
-        </w:rPr>
-        <w:t xml:space="preserve"> tesztek: nem jeleznek hibát egyik osztályban sem</w:t>
+        <w:t>- JUnit tesztek: nem jeleznek hibát egyik osztályban sem</w:t>
       </w:r>
     </w:p>
     <w:p>
@@ -4434,55 +3884,7 @@
           <w:rFonts w:cs="Calibri"/>
           <w:lang w:val="hu-HU"/>
         </w:rPr>
-        <w:t xml:space="preserve">A tesztelők a tesztforgatókönyvnek megfelelően elvégzik a tesztelést és az eredményt tesztjegyzőkönyvekben dokumentálják. A teszt kimenetelést minden esetben jelenteni kell a tesztkoordinátornak. A tesztkoordinátor a szakértőkkel együtt megoldást keres a </w:t>
-      </w:r>
-      <w:proofErr w:type="gramStart"/>
-      <w:r>
-        <w:rPr>
-          <w:rFonts w:cs="Calibri"/>
-          <w:lang w:val="hu-HU"/>
-        </w:rPr>
-        <w:t>problémákra</w:t>
-      </w:r>
-      <w:proofErr w:type="gramEnd"/>
-      <w:r>
-        <w:rPr>
-          <w:rFonts w:cs="Calibri"/>
-          <w:lang w:val="hu-HU"/>
-        </w:rPr>
-        <w:t xml:space="preserve">, majd frissíti a tesztforgatókönyvet. Ha a </w:t>
-      </w:r>
-      <w:proofErr w:type="gramStart"/>
-      <w:r>
-        <w:rPr>
-          <w:rFonts w:cs="Calibri"/>
-          <w:lang w:val="hu-HU"/>
-        </w:rPr>
-        <w:t>problémát</w:t>
-      </w:r>
-      <w:proofErr w:type="gramEnd"/>
-      <w:r>
-        <w:rPr>
-          <w:rFonts w:cs="Calibri"/>
-          <w:lang w:val="hu-HU"/>
-        </w:rPr>
-        <w:t xml:space="preserve"> megoldották, a tesztelő újrakezdheti a tesztelést, majd dokumentálja az eredményeket. Ha a hiba továbbra is fennáll, és harmadik félen múlik a megoldása eszkalálni kell a </w:t>
-      </w:r>
-      <w:proofErr w:type="gramStart"/>
-      <w:r>
-        <w:rPr>
-          <w:rFonts w:cs="Calibri"/>
-          <w:lang w:val="hu-HU"/>
-        </w:rPr>
-        <w:t>problémát</w:t>
-      </w:r>
-      <w:proofErr w:type="gramEnd"/>
-      <w:r>
-        <w:rPr>
-          <w:rFonts w:cs="Calibri"/>
-          <w:lang w:val="hu-HU"/>
-        </w:rPr>
-        <w:t xml:space="preserve"> a projekt menedzsernek. </w:t>
+        <w:t xml:space="preserve">A tesztelők a tesztforgatókönyvnek megfelelően elvégzik a tesztelést és az eredményt tesztjegyzőkönyvekben dokumentálják. A teszt kimenetelést minden esetben jelenteni kell a tesztkoordinátornak. A tesztkoordinátor a szakértőkkel együtt megoldást keres a problémákra, majd frissíti a tesztforgatókönyvet. Ha a problémát megoldották, a tesztelő újrakezdheti a tesztelést, majd dokumentálja az eredményeket. Ha a hiba továbbra is fennáll, és harmadik félen múlik a megoldása eszkalálni kell a problémát a projekt menedzsernek. </w:t>
       </w:r>
     </w:p>
     <w:p>
@@ -4528,21 +3930,7 @@
         <w:rPr>
           <w:lang w:val="hu-HU"/>
         </w:rPr>
-        <w:t xml:space="preserve">Az alábbi </w:t>
-      </w:r>
-      <w:proofErr w:type="gramStart"/>
-      <w:r>
-        <w:rPr>
-          <w:lang w:val="hu-HU"/>
-        </w:rPr>
-        <w:t>funkcionális</w:t>
-      </w:r>
-      <w:proofErr w:type="gramEnd"/>
-      <w:r>
-        <w:rPr>
-          <w:lang w:val="hu-HU"/>
-        </w:rPr>
-        <w:t xml:space="preserve"> elvárások szerepelnek az üzleti illetve fejlesztői specifikációban, amelyek tesztelésre is kerültek: </w:t>
+        <w:t xml:space="preserve">Az alábbi funkcionális elvárások szerepelnek az üzleti illetve fejlesztői specifikációban, amelyek tesztelésre is kerültek: </w:t>
       </w:r>
     </w:p>
     <w:p>
@@ -4794,19 +4182,8 @@
                 <w:szCs w:val="18"/>
                 <w:lang w:val="hu-HU"/>
               </w:rPr>
-              <w:t xml:space="preserve"> Adatok megfelelő </w:t>
-            </w:r>
-            <w:proofErr w:type="spellStart"/>
-            <w:r>
-              <w:rPr>
-                <w:rFonts w:cs="Arial"/>
-                <w:sz w:val="18"/>
-                <w:szCs w:val="18"/>
-                <w:lang w:val="hu-HU"/>
-              </w:rPr>
-              <w:t>leképezése</w:t>
-            </w:r>
-            <w:proofErr w:type="spellEnd"/>
+              <w:t xml:space="preserve"> Adatok megfelelő leképezése</w:t>
+            </w:r>
           </w:p>
         </w:tc>
       </w:tr>
@@ -4950,19 +4327,80 @@
                 <w:szCs w:val="18"/>
                 <w:lang w:val="hu-HU" w:eastAsia="en-US"/>
               </w:rPr>
-              <w:t xml:space="preserve"> Adatok </w:t>
-            </w:r>
-            <w:proofErr w:type="spellStart"/>
-            <w:r>
+              <w:t xml:space="preserve"> Adatok szinkronizációja</w:t>
+            </w:r>
+          </w:p>
+        </w:tc>
+      </w:tr>
+      <w:tr>
+        <w:trPr>
+          <w:trHeight w:val="70"/>
+        </w:trPr>
+        <w:tc>
+          <w:tcPr>
+            <w:tcW w:w="1276" w:type="dxa"/>
+            <w:tcBorders>
+              <w:top w:val="single" w:sz="4" w:space="0" w:color="000000"/>
+              <w:left w:val="single" w:sz="4" w:space="0" w:color="000000"/>
+              <w:bottom w:val="single" w:sz="4" w:space="0" w:color="000000"/>
+              <w:right w:val="single" w:sz="4" w:space="0" w:color="000000"/>
+            </w:tcBorders>
+            <w:shd w:val="clear" w:color="auto" w:fill="auto"/>
+          </w:tcPr>
+          <w:p>
+            <w:pPr>
+              <w:pStyle w:val="Tabel"/>
+              <w:jc w:val="center"/>
+              <w:rPr>
+                <w:rFonts w:ascii="Arial" w:hAnsi="Arial" w:cs="Arial"/>
+                <w:b/>
+                <w:sz w:val="18"/>
+                <w:szCs w:val="18"/>
+                <w:lang w:val="hu-HU"/>
+              </w:rPr>
+            </w:pPr>
+            <w:r>
+              <w:rPr>
+                <w:rFonts w:ascii="Arial" w:hAnsi="Arial" w:cs="Arial"/>
+                <w:b/>
+                <w:sz w:val="18"/>
+                <w:szCs w:val="18"/>
+                <w:lang w:val="hu-HU"/>
+              </w:rPr>
+              <w:t>5.</w:t>
+            </w:r>
+          </w:p>
+        </w:tc>
+        <w:tc>
+          <w:tcPr>
+            <w:tcW w:w="7370" w:type="dxa"/>
+            <w:tcBorders>
+              <w:top w:val="single" w:sz="4" w:space="0" w:color="000000"/>
+              <w:left w:val="single" w:sz="4" w:space="0" w:color="000000"/>
+              <w:bottom w:val="single" w:sz="4" w:space="0" w:color="000000"/>
+              <w:right w:val="single" w:sz="4" w:space="0" w:color="000000"/>
+            </w:tcBorders>
+            <w:shd w:val="clear" w:color="auto" w:fill="auto"/>
+          </w:tcPr>
+          <w:p>
+            <w:pPr>
+              <w:pStyle w:val="Tabel"/>
               <w:rPr>
                 <w:rFonts w:ascii="Arial" w:hAnsi="Arial" w:cs="Arial"/>
                 <w:sz w:val="18"/>
                 <w:szCs w:val="18"/>
-                <w:lang w:val="hu-HU" w:eastAsia="en-US"/>
-              </w:rPr>
-              <w:t>szinkronizációja</w:t>
-            </w:r>
-            <w:proofErr w:type="spellEnd"/>
+                <w:lang w:val="hu-HU"/>
+              </w:rPr>
+            </w:pPr>
+            <w:r>
+              <w:rPr>
+                <w:rFonts w:ascii="Arial" w:hAnsi="Arial" w:cs="Arial"/>
+                <w:sz w:val="18"/>
+                <w:szCs w:val="18"/>
+                <w:lang w:val="hu-HU"/>
+              </w:rPr>
+              <w:t xml:space="preserve"> Adatoknak megfelelően UI változás6</w:t>
+            </w:r>
           </w:p>
         </w:tc>
       </w:tr>
@@ -4985,78 +4423,6 @@
             <w:pPr>
               <w:pStyle w:val="Tabel"/>
               <w:jc w:val="center"/>
-              <w:rPr>
-                <w:rFonts w:ascii="Arial" w:hAnsi="Arial" w:cs="Arial"/>
-                <w:b/>
-                <w:sz w:val="18"/>
-                <w:szCs w:val="18"/>
-                <w:lang w:val="hu-HU"/>
-              </w:rPr>
-            </w:pPr>
-            <w:r>
-              <w:rPr>
-                <w:rFonts w:ascii="Arial" w:hAnsi="Arial" w:cs="Arial"/>
-                <w:b/>
-                <w:sz w:val="18"/>
-                <w:szCs w:val="18"/>
-                <w:lang w:val="hu-HU"/>
-              </w:rPr>
-              <w:t>5.</w:t>
-            </w:r>
-          </w:p>
-        </w:tc>
-        <w:tc>
-          <w:tcPr>
-            <w:tcW w:w="7370" w:type="dxa"/>
-            <w:tcBorders>
-              <w:top w:val="single" w:sz="4" w:space="0" w:color="000000"/>
-              <w:left w:val="single" w:sz="4" w:space="0" w:color="000000"/>
-              <w:bottom w:val="single" w:sz="4" w:space="0" w:color="000000"/>
-              <w:right w:val="single" w:sz="4" w:space="0" w:color="000000"/>
-            </w:tcBorders>
-            <w:shd w:val="clear" w:color="auto" w:fill="auto"/>
-          </w:tcPr>
-          <w:p>
-            <w:pPr>
-              <w:pStyle w:val="Tabel"/>
-              <w:rPr>
-                <w:rFonts w:ascii="Arial" w:hAnsi="Arial" w:cs="Arial"/>
-                <w:sz w:val="18"/>
-                <w:szCs w:val="18"/>
-                <w:lang w:val="hu-HU"/>
-              </w:rPr>
-            </w:pPr>
-            <w:r>
-              <w:rPr>
-                <w:rFonts w:ascii="Arial" w:hAnsi="Arial" w:cs="Arial"/>
-                <w:sz w:val="18"/>
-                <w:szCs w:val="18"/>
-                <w:lang w:val="hu-HU"/>
-              </w:rPr>
-              <w:t xml:space="preserve"> Adatoknak megfelelően UI változás6</w:t>
-            </w:r>
-          </w:p>
-        </w:tc>
-      </w:tr>
-      <w:tr>
-        <w:trPr>
-          <w:trHeight w:val="70"/>
-        </w:trPr>
-        <w:tc>
-          <w:tcPr>
-            <w:tcW w:w="1276" w:type="dxa"/>
-            <w:tcBorders>
-              <w:top w:val="single" w:sz="4" w:space="0" w:color="000000"/>
-              <w:left w:val="single" w:sz="4" w:space="0" w:color="000000"/>
-              <w:bottom w:val="single" w:sz="4" w:space="0" w:color="000000"/>
-              <w:right w:val="single" w:sz="4" w:space="0" w:color="000000"/>
-            </w:tcBorders>
-            <w:shd w:val="clear" w:color="auto" w:fill="auto"/>
-          </w:tcPr>
-          <w:p>
-            <w:pPr>
-              <w:pStyle w:val="Tabel"/>
-              <w:jc w:val="center"/>
             </w:pPr>
             <w:r>
               <w:rPr>
@@ -5098,27 +4464,7 @@
                 <w:szCs w:val="18"/>
                 <w:lang w:val="hu-HU"/>
               </w:rPr>
-              <w:t xml:space="preserve"> Az alkalmazás és a </w:t>
-            </w:r>
-            <w:proofErr w:type="spellStart"/>
-            <w:r>
-              <w:rPr>
-                <w:rFonts w:cs="Arial"/>
-                <w:sz w:val="18"/>
-                <w:szCs w:val="18"/>
-                <w:lang w:val="hu-HU"/>
-              </w:rPr>
-              <w:t>Firebase</w:t>
-            </w:r>
-            <w:proofErr w:type="spellEnd"/>
-            <w:r>
-              <w:rPr>
-                <w:rFonts w:cs="Arial"/>
-                <w:sz w:val="18"/>
-                <w:szCs w:val="18"/>
-                <w:lang w:val="hu-HU"/>
-              </w:rPr>
-              <w:t xml:space="preserve"> közötti megfelelő kapcsolat</w:t>
+              <w:t xml:space="preserve"> Az alkalmazás és a Firebase közötti megfelelő kapcsolat</w:t>
             </w:r>
           </w:p>
         </w:tc>
@@ -5141,21 +4487,7 @@
         <w:rPr>
           <w:lang w:val="hu-HU"/>
         </w:rPr>
-        <w:t xml:space="preserve">Az alábbi nem-funkcionális elvárások szerepelnek az üzleti illetve fejlesztői </w:t>
-      </w:r>
-      <w:proofErr w:type="gramStart"/>
-      <w:r>
-        <w:rPr>
-          <w:lang w:val="hu-HU"/>
-        </w:rPr>
-        <w:t>specifikációban</w:t>
-      </w:r>
-      <w:proofErr w:type="gramEnd"/>
-      <w:r>
-        <w:rPr>
-          <w:lang w:val="hu-HU"/>
-        </w:rPr>
-        <w:t xml:space="preserve">, amelyek tesztelésre is kerültek: </w:t>
+        <w:t xml:space="preserve">Az alábbi nem-funkcionális elvárások szerepelnek az üzleti illetve fejlesztői specifikációban, amelyek tesztelésre is kerültek: </w:t>
       </w:r>
     </w:p>
     <w:p>
@@ -5479,18 +4811,8 @@
                 <w:szCs w:val="18"/>
                 <w:lang w:val="hu-HU"/>
               </w:rPr>
-              <w:t xml:space="preserve"> Egyértelmű, gyors </w:t>
-            </w:r>
-            <w:proofErr w:type="gramStart"/>
-            <w:r>
-              <w:rPr>
-                <w:sz w:val="18"/>
-                <w:szCs w:val="18"/>
-                <w:lang w:val="hu-HU"/>
-              </w:rPr>
-              <w:t>navigáció</w:t>
-            </w:r>
-            <w:proofErr w:type="gramEnd"/>
+              <w:t xml:space="preserve"> Egyértelmű, gyors navigáció</w:t>
+            </w:r>
           </w:p>
         </w:tc>
       </w:tr>
@@ -5582,21 +4904,7 @@
         <w:rPr>
           <w:lang w:val="hu-HU"/>
         </w:rPr>
-        <w:t xml:space="preserve">Az alábbi elvárások szerepelnek az üzleti illetve fejlesztői </w:t>
-      </w:r>
-      <w:proofErr w:type="gramStart"/>
-      <w:r>
-        <w:rPr>
-          <w:lang w:val="hu-HU"/>
-        </w:rPr>
-        <w:t>specifikációban</w:t>
-      </w:r>
-      <w:proofErr w:type="gramEnd"/>
-      <w:r>
-        <w:rPr>
-          <w:lang w:val="hu-HU"/>
-        </w:rPr>
-        <w:t xml:space="preserve">, amelyek nem kerültek tesztelésre: </w:t>
+        <w:t xml:space="preserve">Az alábbi elvárások szerepelnek az üzleti illetve fejlesztői specifikációban, amelyek nem kerültek tesztelésre: </w:t>
       </w:r>
     </w:p>
     <w:p>
@@ -5883,17 +5191,9 @@
           <w:lang w:val="hu-HU"/>
         </w:rPr>
         <w:lastRenderedPageBreak/>
-        <w:t xml:space="preserve">Elfogadási </w:t>
-      </w:r>
-      <w:proofErr w:type="gramStart"/>
-      <w:r>
-        <w:rPr>
-          <w:lang w:val="hu-HU"/>
-        </w:rPr>
-        <w:t>kritériumok</w:t>
+        <w:t>Elfogadási kritériumok</w:t>
       </w:r>
       <w:bookmarkEnd w:id="33"/>
-      <w:proofErr w:type="gramEnd"/>
     </w:p>
     <w:p>
       <w:pPr>
@@ -5912,21 +5212,7 @@
         <w:rPr>
           <w:lang w:val="hu-HU"/>
         </w:rPr>
-        <w:t xml:space="preserve">A teszt sikerességének </w:t>
-      </w:r>
-      <w:proofErr w:type="gramStart"/>
-      <w:r>
-        <w:rPr>
-          <w:lang w:val="hu-HU"/>
-        </w:rPr>
-        <w:t>kritériumai</w:t>
-      </w:r>
-      <w:proofErr w:type="gramEnd"/>
-      <w:r>
-        <w:rPr>
-          <w:lang w:val="hu-HU"/>
-        </w:rPr>
-        <w:t>:</w:t>
+        <w:t>A teszt sikerességének kritériumai:</w:t>
       </w:r>
     </w:p>
     <w:p>
@@ -5970,23 +5256,7 @@
           <w:sz w:val="20"/>
           <w:szCs w:val="20"/>
         </w:rPr>
-        <w:t xml:space="preserve">A projekt </w:t>
-      </w:r>
-      <w:proofErr w:type="gramStart"/>
-      <w:r>
-        <w:rPr>
-          <w:sz w:val="20"/>
-          <w:szCs w:val="20"/>
-        </w:rPr>
-        <w:t>menedzser</w:t>
-      </w:r>
-      <w:proofErr w:type="gramEnd"/>
-      <w:r>
-        <w:rPr>
-          <w:sz w:val="20"/>
-          <w:szCs w:val="20"/>
-        </w:rPr>
-        <w:t xml:space="preserve"> jóváhagyása a teszt leszállítandókra. </w:t>
+        <w:t xml:space="preserve">A projekt menedzser jóváhagyása a teszt leszállítandókra. </w:t>
       </w:r>
     </w:p>
     <w:p>
@@ -6175,29 +5445,7 @@
                 <w:szCs w:val="22"/>
                 <w:lang w:val="hu-HU"/>
               </w:rPr>
-              <w:t>A tesztelt folyamat/</w:t>
-            </w:r>
-            <w:proofErr w:type="gramStart"/>
-            <w:r>
-              <w:rPr>
-                <w:rFonts w:cs="Calibri"/>
-                <w:b/>
-                <w:sz w:val="22"/>
-                <w:szCs w:val="22"/>
-                <w:lang w:val="hu-HU"/>
-              </w:rPr>
-              <w:t>funkció</w:t>
-            </w:r>
-            <w:proofErr w:type="gramEnd"/>
-            <w:r>
-              <w:rPr>
-                <w:rFonts w:cs="Calibri"/>
-                <w:b/>
-                <w:sz w:val="22"/>
-                <w:szCs w:val="22"/>
-                <w:lang w:val="hu-HU"/>
-              </w:rPr>
-              <w:t xml:space="preserve"> leírása:</w:t>
+              <w:t>A tesztelt folyamat/funkció leírása:</w:t>
             </w:r>
           </w:p>
         </w:tc>
@@ -6321,29 +5569,7 @@
                 <w:szCs w:val="22"/>
                 <w:lang w:val="hu-HU"/>
               </w:rPr>
-              <w:t xml:space="preserve">A tesztelés </w:t>
-            </w:r>
-            <w:proofErr w:type="gramStart"/>
-            <w:r>
-              <w:rPr>
-                <w:rFonts w:cs="Calibri"/>
-                <w:b/>
-                <w:sz w:val="22"/>
-                <w:szCs w:val="22"/>
-                <w:lang w:val="hu-HU"/>
-              </w:rPr>
-              <w:t>dátuma</w:t>
-            </w:r>
-            <w:proofErr w:type="gramEnd"/>
-            <w:r>
-              <w:rPr>
-                <w:rFonts w:cs="Calibri"/>
-                <w:b/>
-                <w:sz w:val="22"/>
-                <w:szCs w:val="22"/>
-                <w:lang w:val="hu-HU"/>
-              </w:rPr>
-              <w:t xml:space="preserve"> és időpontja:</w:t>
+              <w:t>A tesztelés dátuma és időpontja:</w:t>
             </w:r>
           </w:p>
         </w:tc>
@@ -6467,41 +5693,7 @@
                 <w:szCs w:val="22"/>
                 <w:lang w:val="hu-HU"/>
               </w:rPr>
-              <w:t xml:space="preserve">A tesztet végző </w:t>
-            </w:r>
-            <w:proofErr w:type="gramStart"/>
-            <w:r>
-              <w:rPr>
-                <w:rFonts w:cs="Calibri"/>
-                <w:b/>
-                <w:sz w:val="22"/>
-                <w:szCs w:val="22"/>
-                <w:lang w:val="hu-HU"/>
-              </w:rPr>
-              <w:t>személy(</w:t>
-            </w:r>
-            <w:proofErr w:type="spellStart"/>
-            <w:proofErr w:type="gramEnd"/>
-            <w:r>
-              <w:rPr>
-                <w:rFonts w:cs="Calibri"/>
-                <w:b/>
-                <w:sz w:val="22"/>
-                <w:szCs w:val="22"/>
-                <w:lang w:val="hu-HU"/>
-              </w:rPr>
-              <w:t>ek</w:t>
-            </w:r>
-            <w:proofErr w:type="spellEnd"/>
-            <w:r>
-              <w:rPr>
-                <w:rFonts w:cs="Calibri"/>
-                <w:b/>
-                <w:sz w:val="22"/>
-                <w:szCs w:val="22"/>
-                <w:lang w:val="hu-HU"/>
-              </w:rPr>
-              <w:t>):</w:t>
+              <w:t>A tesztet végző személy(ek):</w:t>
             </w:r>
           </w:p>
         </w:tc>
@@ -7082,21 +6274,12 @@
               <w:spacing w:before="120"/>
               <w:jc w:val="left"/>
             </w:pPr>
-            <w:proofErr w:type="gramStart"/>
-            <w:r>
-              <w:rPr>
-                <w:rFonts w:cs="Calibri"/>
-                <w:lang w:val="hu-HU"/>
-              </w:rPr>
-              <w:t>Dátum</w:t>
-            </w:r>
-            <w:proofErr w:type="gramEnd"/>
-            <w:r>
-              <w:rPr>
-                <w:rFonts w:cs="Calibri"/>
-                <w:lang w:val="hu-HU"/>
-              </w:rPr>
-              <w:t>:</w:t>
+            <w:r>
+              <w:rPr>
+                <w:rFonts w:cs="Calibri"/>
+                <w:lang w:val="hu-HU"/>
+              </w:rPr>
+              <w:t>Dátum:</w:t>
             </w:r>
           </w:p>
         </w:tc>
@@ -7226,27 +6409,7 @@
                 <w:szCs w:val="22"/>
                 <w:lang w:val="hu-HU"/>
               </w:rPr>
-              <w:t xml:space="preserve">Wall </w:t>
-            </w:r>
-            <w:proofErr w:type="spellStart"/>
-            <w:r>
-              <w:rPr>
-                <w:rFonts w:cs="Calibri"/>
-                <w:sz w:val="22"/>
-                <w:szCs w:val="22"/>
-                <w:lang w:val="hu-HU"/>
-              </w:rPr>
-              <w:t>fragment</w:t>
-            </w:r>
-            <w:proofErr w:type="spellEnd"/>
-            <w:r>
-              <w:rPr>
-                <w:rFonts w:cs="Calibri"/>
-                <w:sz w:val="22"/>
-                <w:szCs w:val="22"/>
-                <w:lang w:val="hu-HU"/>
-              </w:rPr>
-              <w:t xml:space="preserve"> felhasználói felülete</w:t>
+              <w:t>Wall fragment felhasználói felülete</w:t>
             </w:r>
             <w:r>
               <w:rPr>
@@ -7288,29 +6451,7 @@
                 <w:szCs w:val="22"/>
                 <w:lang w:val="hu-HU"/>
               </w:rPr>
-              <w:t>A tesztelt folyamat/</w:t>
-            </w:r>
-            <w:proofErr w:type="gramStart"/>
-            <w:r>
-              <w:rPr>
-                <w:rFonts w:cs="Calibri"/>
-                <w:b/>
-                <w:sz w:val="22"/>
-                <w:szCs w:val="22"/>
-                <w:lang w:val="hu-HU"/>
-              </w:rPr>
-              <w:t>funkció</w:t>
-            </w:r>
-            <w:proofErr w:type="gramEnd"/>
-            <w:r>
-              <w:rPr>
-                <w:rFonts w:cs="Calibri"/>
-                <w:b/>
-                <w:sz w:val="22"/>
-                <w:szCs w:val="22"/>
-                <w:lang w:val="hu-HU"/>
-              </w:rPr>
-              <w:t xml:space="preserve"> leírása:</w:t>
+              <w:t>A tesztelt folyamat/funkció leírása:</w:t>
             </w:r>
           </w:p>
         </w:tc>
@@ -7342,19 +6483,8 @@
                 <w:szCs w:val="22"/>
                 <w:lang w:val="hu-HU"/>
               </w:rPr>
-              <w:t xml:space="preserve">Felhasználói felület </w:t>
-            </w:r>
-            <w:proofErr w:type="spellStart"/>
-            <w:r>
-              <w:rPr>
-                <w:rFonts w:cs="Calibri"/>
-                <w:sz w:val="22"/>
-                <w:szCs w:val="22"/>
-                <w:lang w:val="hu-HU"/>
-              </w:rPr>
-              <w:t>reszponzivitása</w:t>
-            </w:r>
-            <w:proofErr w:type="spellEnd"/>
+              <w:t>Felhasználói felület reszponzivitása</w:t>
+            </w:r>
           </w:p>
         </w:tc>
       </w:tr>
@@ -7449,29 +6579,7 @@
                 <w:szCs w:val="22"/>
                 <w:lang w:val="hu-HU"/>
               </w:rPr>
-              <w:t xml:space="preserve">A tesztelés </w:t>
-            </w:r>
-            <w:proofErr w:type="gramStart"/>
-            <w:r>
-              <w:rPr>
-                <w:rFonts w:cs="Calibri"/>
-                <w:b/>
-                <w:sz w:val="22"/>
-                <w:szCs w:val="22"/>
-                <w:lang w:val="hu-HU"/>
-              </w:rPr>
-              <w:t>dátuma</w:t>
-            </w:r>
-            <w:proofErr w:type="gramEnd"/>
-            <w:r>
-              <w:rPr>
-                <w:rFonts w:cs="Calibri"/>
-                <w:b/>
-                <w:sz w:val="22"/>
-                <w:szCs w:val="22"/>
-                <w:lang w:val="hu-HU"/>
-              </w:rPr>
-              <w:t xml:space="preserve"> és időpontja:</w:t>
+              <w:t>A tesztelés dátuma és időpontja:</w:t>
             </w:r>
           </w:p>
         </w:tc>
@@ -7567,19 +6675,8 @@
                 <w:szCs w:val="22"/>
                 <w:lang w:val="hu-HU"/>
               </w:rPr>
-              <w:t>n/</w:t>
-            </w:r>
-            <w:proofErr w:type="gramStart"/>
-            <w:r>
-              <w:rPr>
-                <w:rFonts w:cs="Calibri"/>
-                <w:sz w:val="22"/>
-                <w:szCs w:val="22"/>
-                <w:lang w:val="hu-HU"/>
-              </w:rPr>
-              <w:t>a</w:t>
-            </w:r>
-            <w:proofErr w:type="gramEnd"/>
+              <w:t>n/a</w:t>
+            </w:r>
           </w:p>
         </w:tc>
       </w:tr>
@@ -7610,41 +6707,7 @@
                 <w:szCs w:val="22"/>
                 <w:lang w:val="hu-HU"/>
               </w:rPr>
-              <w:t xml:space="preserve">A tesztet végző </w:t>
-            </w:r>
-            <w:proofErr w:type="gramStart"/>
-            <w:r>
-              <w:rPr>
-                <w:rFonts w:cs="Calibri"/>
-                <w:b/>
-                <w:sz w:val="22"/>
-                <w:szCs w:val="22"/>
-                <w:lang w:val="hu-HU"/>
-              </w:rPr>
-              <w:t>személy(</w:t>
-            </w:r>
-            <w:proofErr w:type="spellStart"/>
-            <w:proofErr w:type="gramEnd"/>
-            <w:r>
-              <w:rPr>
-                <w:rFonts w:cs="Calibri"/>
-                <w:b/>
-                <w:sz w:val="22"/>
-                <w:szCs w:val="22"/>
-                <w:lang w:val="hu-HU"/>
-              </w:rPr>
-              <w:t>ek</w:t>
-            </w:r>
-            <w:proofErr w:type="spellEnd"/>
-            <w:r>
-              <w:rPr>
-                <w:rFonts w:cs="Calibri"/>
-                <w:b/>
-                <w:sz w:val="22"/>
-                <w:szCs w:val="22"/>
-                <w:lang w:val="hu-HU"/>
-              </w:rPr>
-              <w:t>):</w:t>
+              <w:t>A tesztet végző személy(ek):</w:t>
             </w:r>
           </w:p>
         </w:tc>
@@ -7740,19 +6803,8 @@
                 <w:szCs w:val="22"/>
                 <w:lang w:val="hu-HU"/>
               </w:rPr>
-              <w:t>n/</w:t>
-            </w:r>
-            <w:proofErr w:type="gramStart"/>
-            <w:r>
-              <w:rPr>
-                <w:rFonts w:cs="Calibri"/>
-                <w:sz w:val="22"/>
-                <w:szCs w:val="22"/>
-                <w:lang w:val="hu-HU"/>
-              </w:rPr>
-              <w:t>a</w:t>
-            </w:r>
-            <w:proofErr w:type="gramEnd"/>
+              <w:t>n/a</w:t>
+            </w:r>
           </w:p>
         </w:tc>
       </w:tr>
@@ -8187,21 +7239,12 @@
               <w:spacing w:before="120"/>
               <w:jc w:val="left"/>
             </w:pPr>
-            <w:proofErr w:type="gramStart"/>
-            <w:r>
-              <w:rPr>
-                <w:rFonts w:cs="Calibri"/>
-                <w:lang w:val="hu-HU"/>
-              </w:rPr>
-              <w:t>Dátum</w:t>
-            </w:r>
-            <w:proofErr w:type="gramEnd"/>
-            <w:r>
-              <w:rPr>
-                <w:rFonts w:cs="Calibri"/>
-                <w:lang w:val="hu-HU"/>
-              </w:rPr>
-              <w:t>: 2019.11.03.</w:t>
+            <w:r>
+              <w:rPr>
+                <w:rFonts w:cs="Calibri"/>
+                <w:lang w:val="hu-HU"/>
+              </w:rPr>
+              <w:t>Dátum: 2019.11.03.</w:t>
             </w:r>
           </w:p>
         </w:tc>
@@ -8341,27 +7384,7 @@
                 <w:szCs w:val="22"/>
                 <w:lang w:val="hu-HU"/>
               </w:rPr>
-              <w:t xml:space="preserve">Wall </w:t>
-            </w:r>
-            <w:proofErr w:type="spellStart"/>
-            <w:r>
-              <w:rPr>
-                <w:rFonts w:cs="Calibri"/>
-                <w:sz w:val="22"/>
-                <w:szCs w:val="22"/>
-                <w:lang w:val="hu-HU"/>
-              </w:rPr>
-              <w:t>fragment</w:t>
-            </w:r>
-            <w:proofErr w:type="spellEnd"/>
-            <w:r>
-              <w:rPr>
-                <w:rFonts w:cs="Calibri"/>
-                <w:sz w:val="22"/>
-                <w:szCs w:val="22"/>
-                <w:lang w:val="hu-HU"/>
-              </w:rPr>
-              <w:t xml:space="preserve"> </w:t>
+              <w:t xml:space="preserve">Wall fragment </w:t>
             </w:r>
             <w:r>
               <w:rPr>
@@ -8371,29 +7394,7 @@
                 <w:szCs w:val="22"/>
                 <w:lang w:val="hu-HU"/>
               </w:rPr>
-              <w:t xml:space="preserve">menün és gombokon keresztül történő </w:t>
-            </w:r>
-            <w:proofErr w:type="gramStart"/>
-            <w:r>
-              <w:rPr>
-                <w:rFonts w:cs="Calibri"/>
-                <w:bCs/>
-                <w:sz w:val="22"/>
-                <w:szCs w:val="22"/>
-                <w:lang w:val="hu-HU"/>
-              </w:rPr>
-              <w:t>navigációja</w:t>
-            </w:r>
-            <w:proofErr w:type="gramEnd"/>
-            <w:r>
-              <w:rPr>
-                <w:rFonts w:cs="Calibri"/>
-                <w:bCs/>
-                <w:sz w:val="22"/>
-                <w:szCs w:val="22"/>
-                <w:lang w:val="hu-HU"/>
-              </w:rPr>
-              <w:t xml:space="preserve"> a </w:t>
+              <w:t xml:space="preserve">menün és gombokon keresztül történő navigációja a </w:t>
             </w:r>
             <w:bookmarkStart w:id="36" w:name="__DdeLink__577_4140675190"/>
             <w:r>
@@ -8437,29 +7438,7 @@
                 <w:szCs w:val="22"/>
                 <w:lang w:val="hu-HU"/>
               </w:rPr>
-              <w:t>A tesztelt folyamat/</w:t>
-            </w:r>
-            <w:proofErr w:type="gramStart"/>
-            <w:r>
-              <w:rPr>
-                <w:rFonts w:cs="Calibri"/>
-                <w:b/>
-                <w:sz w:val="22"/>
-                <w:szCs w:val="22"/>
-                <w:lang w:val="hu-HU"/>
-              </w:rPr>
-              <w:t>funkció</w:t>
-            </w:r>
-            <w:proofErr w:type="gramEnd"/>
-            <w:r>
-              <w:rPr>
-                <w:rFonts w:cs="Calibri"/>
-                <w:b/>
-                <w:sz w:val="22"/>
-                <w:szCs w:val="22"/>
-                <w:lang w:val="hu-HU"/>
-              </w:rPr>
-              <w:t xml:space="preserve"> leírása:</w:t>
+              <w:t>A tesztelt folyamat/funkció leírása:</w:t>
             </w:r>
           </w:p>
         </w:tc>
@@ -8555,27 +7534,7 @@
                 <w:szCs w:val="22"/>
                 <w:lang w:val="hu-HU"/>
               </w:rPr>
-              <w:t xml:space="preserve">UI létrehozása, </w:t>
-            </w:r>
-            <w:proofErr w:type="gramStart"/>
-            <w:r>
-              <w:rPr>
-                <w:rFonts w:cs="Calibri"/>
-                <w:sz w:val="22"/>
-                <w:szCs w:val="22"/>
-                <w:lang w:val="hu-HU"/>
-              </w:rPr>
-              <w:t>funkciók</w:t>
-            </w:r>
-            <w:proofErr w:type="gramEnd"/>
-            <w:r>
-              <w:rPr>
-                <w:rFonts w:cs="Calibri"/>
-                <w:sz w:val="22"/>
-                <w:szCs w:val="22"/>
-                <w:lang w:val="hu-HU"/>
-              </w:rPr>
-              <w:t xml:space="preserve"> megírása</w:t>
+              <w:t>UI létrehozása, funkciók megírása</w:t>
             </w:r>
           </w:p>
         </w:tc>
@@ -8607,29 +7566,7 @@
                 <w:szCs w:val="22"/>
                 <w:lang w:val="hu-HU"/>
               </w:rPr>
-              <w:t xml:space="preserve">A tesztelés </w:t>
-            </w:r>
-            <w:proofErr w:type="gramStart"/>
-            <w:r>
-              <w:rPr>
-                <w:rFonts w:cs="Calibri"/>
-                <w:b/>
-                <w:sz w:val="22"/>
-                <w:szCs w:val="22"/>
-                <w:lang w:val="hu-HU"/>
-              </w:rPr>
-              <w:t>dátuma</w:t>
-            </w:r>
-            <w:proofErr w:type="gramEnd"/>
-            <w:r>
-              <w:rPr>
-                <w:rFonts w:cs="Calibri"/>
-                <w:b/>
-                <w:sz w:val="22"/>
-                <w:szCs w:val="22"/>
-                <w:lang w:val="hu-HU"/>
-              </w:rPr>
-              <w:t xml:space="preserve"> és időpontja:</w:t>
+              <w:t>A tesztelés dátuma és időpontja:</w:t>
             </w:r>
           </w:p>
         </w:tc>
@@ -8725,19 +7662,8 @@
                 <w:szCs w:val="22"/>
                 <w:lang w:val="hu-HU"/>
               </w:rPr>
-              <w:t>n/</w:t>
-            </w:r>
-            <w:proofErr w:type="gramStart"/>
-            <w:r>
-              <w:rPr>
-                <w:rFonts w:cs="Calibri"/>
-                <w:sz w:val="22"/>
-                <w:szCs w:val="22"/>
-                <w:lang w:val="hu-HU"/>
-              </w:rPr>
-              <w:t>a</w:t>
-            </w:r>
-            <w:proofErr w:type="gramEnd"/>
+              <w:t>n/a</w:t>
+            </w:r>
           </w:p>
         </w:tc>
       </w:tr>
@@ -8768,41 +7694,7 @@
                 <w:szCs w:val="22"/>
                 <w:lang w:val="hu-HU"/>
               </w:rPr>
-              <w:t xml:space="preserve">A tesztet végző </w:t>
-            </w:r>
-            <w:proofErr w:type="gramStart"/>
-            <w:r>
-              <w:rPr>
-                <w:rFonts w:cs="Calibri"/>
-                <w:b/>
-                <w:sz w:val="22"/>
-                <w:szCs w:val="22"/>
-                <w:lang w:val="hu-HU"/>
-              </w:rPr>
-              <w:t>személy(</w:t>
-            </w:r>
-            <w:proofErr w:type="spellStart"/>
-            <w:proofErr w:type="gramEnd"/>
-            <w:r>
-              <w:rPr>
-                <w:rFonts w:cs="Calibri"/>
-                <w:b/>
-                <w:sz w:val="22"/>
-                <w:szCs w:val="22"/>
-                <w:lang w:val="hu-HU"/>
-              </w:rPr>
-              <w:t>ek</w:t>
-            </w:r>
-            <w:proofErr w:type="spellEnd"/>
-            <w:r>
-              <w:rPr>
-                <w:rFonts w:cs="Calibri"/>
-                <w:b/>
-                <w:sz w:val="22"/>
-                <w:szCs w:val="22"/>
-                <w:lang w:val="hu-HU"/>
-              </w:rPr>
-              <w:t>):</w:t>
+              <w:t>A tesztet végző személy(ek):</w:t>
             </w:r>
           </w:p>
         </w:tc>
@@ -8898,19 +7790,8 @@
                 <w:szCs w:val="22"/>
                 <w:lang w:val="hu-HU"/>
               </w:rPr>
-              <w:t>n/</w:t>
-            </w:r>
-            <w:proofErr w:type="gramStart"/>
-            <w:r>
-              <w:rPr>
-                <w:rFonts w:cs="Calibri"/>
-                <w:sz w:val="22"/>
-                <w:szCs w:val="22"/>
-                <w:lang w:val="hu-HU"/>
-              </w:rPr>
-              <w:t>a</w:t>
-            </w:r>
-            <w:proofErr w:type="gramEnd"/>
+              <w:t>n/a</w:t>
+            </w:r>
           </w:p>
         </w:tc>
       </w:tr>
@@ -8983,29 +7864,7 @@
                 <w:szCs w:val="22"/>
                 <w:lang w:val="hu-HU"/>
               </w:rPr>
-              <w:t xml:space="preserve">kívánt célállapotot eredményezik, a szükséges felületek elérhetőek a </w:t>
-            </w:r>
-            <w:proofErr w:type="spellStart"/>
-            <w:r>
-              <w:rPr>
-                <w:rFonts w:cs="Calibri"/>
-                <w:bCs/>
-                <w:sz w:val="22"/>
-                <w:szCs w:val="22"/>
-                <w:lang w:val="hu-HU"/>
-              </w:rPr>
-              <w:t>fragment-ből</w:t>
-            </w:r>
-            <w:proofErr w:type="spellEnd"/>
-            <w:r>
-              <w:rPr>
-                <w:rFonts w:cs="Calibri"/>
-                <w:bCs/>
-                <w:sz w:val="22"/>
-                <w:szCs w:val="22"/>
-                <w:lang w:val="hu-HU"/>
-              </w:rPr>
-              <w:t>.</w:t>
+              <w:t>kívánt célállapotot eredményezik, a szükséges felületek elérhetőek a fragment-ből.</w:t>
             </w:r>
           </w:p>
         </w:tc>
@@ -9361,21 +8220,12 @@
               <w:spacing w:before="120"/>
               <w:jc w:val="left"/>
             </w:pPr>
-            <w:proofErr w:type="gramStart"/>
-            <w:r>
-              <w:rPr>
-                <w:rFonts w:cs="Calibri"/>
-                <w:lang w:val="hu-HU"/>
-              </w:rPr>
-              <w:t>Dátum</w:t>
-            </w:r>
-            <w:proofErr w:type="gramEnd"/>
-            <w:r>
-              <w:rPr>
-                <w:rFonts w:cs="Calibri"/>
-                <w:lang w:val="hu-HU"/>
-              </w:rPr>
-              <w:t>: 2019.11.11.</w:t>
+            <w:r>
+              <w:rPr>
+                <w:rFonts w:cs="Calibri"/>
+                <w:lang w:val="hu-HU"/>
+              </w:rPr>
+              <w:t>Dátum: 2019.11.11.</w:t>
             </w:r>
           </w:p>
         </w:tc>
@@ -9489,7 +8339,6 @@
             <w:shd w:val="clear" w:color="auto" w:fill="auto"/>
           </w:tcPr>
           <w:p>
-            <w:proofErr w:type="spellStart"/>
             <w:r>
               <w:rPr>
                 <w:rFonts w:cs="Calibri"/>
@@ -9498,40 +8347,7 @@
                 <w:szCs w:val="22"/>
                 <w:lang w:val="hu-HU"/>
               </w:rPr>
-              <w:t>Message</w:t>
-            </w:r>
-            <w:proofErr w:type="spellEnd"/>
-            <w:r>
-              <w:rPr>
-                <w:rFonts w:cs="Calibri"/>
-                <w:bCs/>
-                <w:sz w:val="22"/>
-                <w:szCs w:val="22"/>
-                <w:lang w:val="hu-HU"/>
-              </w:rPr>
-              <w:t xml:space="preserve"> adatai megfelelően vannak modellezve, a </w:t>
-            </w:r>
-            <w:proofErr w:type="spellStart"/>
-            <w:r>
-              <w:rPr>
-                <w:rFonts w:cs="Calibri"/>
-                <w:bCs/>
-                <w:sz w:val="22"/>
-                <w:szCs w:val="22"/>
-                <w:lang w:val="hu-HU"/>
-              </w:rPr>
-              <w:t>Firebase-ben</w:t>
-            </w:r>
-            <w:proofErr w:type="spellEnd"/>
-            <w:r>
-              <w:rPr>
-                <w:rFonts w:cs="Calibri"/>
-                <w:bCs/>
-                <w:sz w:val="22"/>
-                <w:szCs w:val="22"/>
-                <w:lang w:val="hu-HU"/>
-              </w:rPr>
-              <w:t xml:space="preserve"> tárolásra kerülnek</w:t>
+              <w:t>Message adatai megfelelően vannak modellezve, a Firebase-ben tárolásra kerülnek</w:t>
             </w:r>
           </w:p>
         </w:tc>
@@ -9563,29 +8379,7 @@
                 <w:szCs w:val="22"/>
                 <w:lang w:val="hu-HU"/>
               </w:rPr>
-              <w:t>A tesztelt folyamat/</w:t>
-            </w:r>
-            <w:proofErr w:type="gramStart"/>
-            <w:r>
-              <w:rPr>
-                <w:rFonts w:cs="Calibri"/>
-                <w:b/>
-                <w:sz w:val="22"/>
-                <w:szCs w:val="22"/>
-                <w:lang w:val="hu-HU"/>
-              </w:rPr>
-              <w:t>funkció</w:t>
-            </w:r>
-            <w:proofErr w:type="gramEnd"/>
-            <w:r>
-              <w:rPr>
-                <w:rFonts w:cs="Calibri"/>
-                <w:b/>
-                <w:sz w:val="22"/>
-                <w:szCs w:val="22"/>
-                <w:lang w:val="hu-HU"/>
-              </w:rPr>
-              <w:t xml:space="preserve"> leírása:</w:t>
+              <w:t>A tesztelt folyamat/funkció leírása:</w:t>
             </w:r>
           </w:p>
         </w:tc>
@@ -9713,29 +8507,7 @@
                 <w:szCs w:val="22"/>
                 <w:lang w:val="hu-HU"/>
               </w:rPr>
-              <w:t xml:space="preserve">A tesztelés </w:t>
-            </w:r>
-            <w:proofErr w:type="gramStart"/>
-            <w:r>
-              <w:rPr>
-                <w:rFonts w:cs="Calibri"/>
-                <w:b/>
-                <w:sz w:val="22"/>
-                <w:szCs w:val="22"/>
-                <w:lang w:val="hu-HU"/>
-              </w:rPr>
-              <w:t>dátuma</w:t>
-            </w:r>
-            <w:proofErr w:type="gramEnd"/>
-            <w:r>
-              <w:rPr>
-                <w:rFonts w:cs="Calibri"/>
-                <w:b/>
-                <w:sz w:val="22"/>
-                <w:szCs w:val="22"/>
-                <w:lang w:val="hu-HU"/>
-              </w:rPr>
-              <w:t xml:space="preserve"> és időpontja:</w:t>
+              <w:t>A tesztelés dátuma és időpontja:</w:t>
             </w:r>
           </w:p>
         </w:tc>
@@ -9831,19 +8603,8 @@
                 <w:szCs w:val="22"/>
                 <w:lang w:val="hu-HU"/>
               </w:rPr>
-              <w:t xml:space="preserve">Valós, </w:t>
-            </w:r>
-            <w:proofErr w:type="gramStart"/>
-            <w:r>
-              <w:rPr>
-                <w:rFonts w:cs="Calibri"/>
-                <w:sz w:val="22"/>
-                <w:szCs w:val="22"/>
-                <w:lang w:val="hu-HU"/>
-              </w:rPr>
-              <w:t>manuális</w:t>
-            </w:r>
-            <w:proofErr w:type="gramEnd"/>
+              <w:t>Valós, manuális</w:t>
+            </w:r>
           </w:p>
         </w:tc>
       </w:tr>
@@ -9874,41 +8635,7 @@
                 <w:szCs w:val="22"/>
                 <w:lang w:val="hu-HU"/>
               </w:rPr>
-              <w:t xml:space="preserve">A tesztet végző </w:t>
-            </w:r>
-            <w:proofErr w:type="gramStart"/>
-            <w:r>
-              <w:rPr>
-                <w:rFonts w:cs="Calibri"/>
-                <w:b/>
-                <w:sz w:val="22"/>
-                <w:szCs w:val="22"/>
-                <w:lang w:val="hu-HU"/>
-              </w:rPr>
-              <w:t>személy(</w:t>
-            </w:r>
-            <w:proofErr w:type="spellStart"/>
-            <w:proofErr w:type="gramEnd"/>
-            <w:r>
-              <w:rPr>
-                <w:rFonts w:cs="Calibri"/>
-                <w:b/>
-                <w:sz w:val="22"/>
-                <w:szCs w:val="22"/>
-                <w:lang w:val="hu-HU"/>
-              </w:rPr>
-              <w:t>ek</w:t>
-            </w:r>
-            <w:proofErr w:type="spellEnd"/>
-            <w:r>
-              <w:rPr>
-                <w:rFonts w:cs="Calibri"/>
-                <w:b/>
-                <w:sz w:val="22"/>
-                <w:szCs w:val="22"/>
-                <w:lang w:val="hu-HU"/>
-              </w:rPr>
-              <w:t>):</w:t>
+              <w:t>A tesztet végző személy(ek):</w:t>
             </w:r>
           </w:p>
         </w:tc>
@@ -9997,45 +8724,14 @@
                 <w:lang w:val="hu-HU"/>
               </w:rPr>
             </w:pPr>
-            <w:proofErr w:type="spellStart"/>
-            <w:r>
-              <w:rPr>
-                <w:rFonts w:cs="Calibri"/>
-                <w:sz w:val="22"/>
-                <w:szCs w:val="22"/>
-                <w:lang w:val="hu-HU"/>
-              </w:rPr>
-              <w:t>Firebase</w:t>
-            </w:r>
-            <w:proofErr w:type="spellEnd"/>
-            <w:r>
-              <w:rPr>
-                <w:rFonts w:cs="Calibri"/>
-                <w:sz w:val="22"/>
-                <w:szCs w:val="22"/>
-                <w:lang w:val="hu-HU"/>
-              </w:rPr>
-              <w:t xml:space="preserve"> </w:t>
-            </w:r>
-            <w:proofErr w:type="spellStart"/>
-            <w:r>
-              <w:rPr>
-                <w:rFonts w:cs="Calibri"/>
-                <w:sz w:val="22"/>
-                <w:szCs w:val="22"/>
-                <w:lang w:val="hu-HU"/>
-              </w:rPr>
-              <w:t>console-ból</w:t>
-            </w:r>
-            <w:proofErr w:type="spellEnd"/>
-            <w:r>
-              <w:rPr>
-                <w:rFonts w:cs="Calibri"/>
-                <w:sz w:val="22"/>
-                <w:szCs w:val="22"/>
-                <w:lang w:val="hu-HU"/>
-              </w:rPr>
-              <w:t xml:space="preserve"> kerültek letöltésre</w:t>
+            <w:r>
+              <w:rPr>
+                <w:rFonts w:cs="Calibri"/>
+                <w:sz w:val="22"/>
+                <w:szCs w:val="22"/>
+                <w:lang w:val="hu-HU"/>
+              </w:rPr>
+              <w:t>Firebase console-ból kerültek letöltésre</w:t>
             </w:r>
           </w:p>
         </w:tc>
@@ -10099,27 +8795,7 @@
                 <w:szCs w:val="22"/>
                 <w:lang w:val="hu-HU"/>
               </w:rPr>
-              <w:t xml:space="preserve">A szükséges adatok a kívánt </w:t>
-            </w:r>
-            <w:proofErr w:type="gramStart"/>
-            <w:r>
-              <w:rPr>
-                <w:rFonts w:cs="Calibri"/>
-                <w:sz w:val="22"/>
-                <w:szCs w:val="22"/>
-                <w:lang w:val="hu-HU"/>
-              </w:rPr>
-              <w:t>objektumokban</w:t>
-            </w:r>
-            <w:proofErr w:type="gramEnd"/>
-            <w:r>
-              <w:rPr>
-                <w:rFonts w:cs="Calibri"/>
-                <w:sz w:val="22"/>
-                <w:szCs w:val="22"/>
-                <w:lang w:val="hu-HU"/>
-              </w:rPr>
-              <w:t xml:space="preserve"> megjelennek az adatbázisban</w:t>
+              <w:t>A szükséges adatok a kívánt objektumokban megjelennek az adatbázisban</w:t>
             </w:r>
           </w:p>
         </w:tc>
@@ -10245,27 +8921,7 @@
                 <w:szCs w:val="22"/>
                 <w:lang w:val="hu-HU"/>
               </w:rPr>
-              <w:t xml:space="preserve">Adatok </w:t>
-            </w:r>
-            <w:proofErr w:type="spellStart"/>
-            <w:r>
-              <w:rPr>
-                <w:rFonts w:cs="Calibri"/>
-                <w:sz w:val="22"/>
-                <w:szCs w:val="22"/>
-                <w:lang w:val="hu-HU"/>
-              </w:rPr>
-              <w:t>újrastrukturálására</w:t>
-            </w:r>
-            <w:proofErr w:type="spellEnd"/>
-            <w:r>
-              <w:rPr>
-                <w:rFonts w:cs="Calibri"/>
-                <w:sz w:val="22"/>
-                <w:szCs w:val="22"/>
-                <w:lang w:val="hu-HU"/>
-              </w:rPr>
-              <w:t xml:space="preserve"> volt szükség</w:t>
+              <w:t>Adatok újrastrukturálására volt szükség</w:t>
             </w:r>
           </w:p>
         </w:tc>
@@ -10504,21 +9160,12 @@
               <w:spacing w:before="120"/>
               <w:jc w:val="left"/>
             </w:pPr>
-            <w:proofErr w:type="gramStart"/>
-            <w:r>
-              <w:rPr>
-                <w:rFonts w:cs="Calibri"/>
-                <w:lang w:val="hu-HU"/>
-              </w:rPr>
-              <w:t>Dátum</w:t>
-            </w:r>
-            <w:proofErr w:type="gramEnd"/>
-            <w:r>
-              <w:rPr>
-                <w:rFonts w:cs="Calibri"/>
-                <w:lang w:val="hu-HU"/>
-              </w:rPr>
-              <w:t>: 2019.11.18.</w:t>
+            <w:r>
+              <w:rPr>
+                <w:rFonts w:cs="Calibri"/>
+                <w:lang w:val="hu-HU"/>
+              </w:rPr>
+              <w:t>Dátum: 2019.11.18.</w:t>
             </w:r>
           </w:p>
         </w:tc>
@@ -10632,7 +9279,6 @@
             <w:shd w:val="clear" w:color="auto" w:fill="auto"/>
           </w:tcPr>
           <w:p>
-            <w:proofErr w:type="spellStart"/>
             <w:r>
               <w:rPr>
                 <w:rFonts w:cs="Calibri"/>
@@ -10641,40 +9287,7 @@
                 <w:szCs w:val="22"/>
                 <w:lang w:val="hu-HU"/>
               </w:rPr>
-              <w:t>Message</w:t>
-            </w:r>
-            <w:proofErr w:type="spellEnd"/>
-            <w:r>
-              <w:rPr>
-                <w:rFonts w:cs="Calibri"/>
-                <w:bCs/>
-                <w:sz w:val="22"/>
-                <w:szCs w:val="22"/>
-                <w:lang w:val="hu-HU"/>
-              </w:rPr>
-              <w:t xml:space="preserve"> adatokkal történő CRUD műveletek a Wall </w:t>
-            </w:r>
-            <w:proofErr w:type="spellStart"/>
-            <w:r>
-              <w:rPr>
-                <w:rFonts w:cs="Calibri"/>
-                <w:bCs/>
-                <w:sz w:val="22"/>
-                <w:szCs w:val="22"/>
-                <w:lang w:val="hu-HU"/>
-              </w:rPr>
-              <w:t>fragment-ben</w:t>
-            </w:r>
-            <w:proofErr w:type="spellEnd"/>
-            <w:r>
-              <w:rPr>
-                <w:rFonts w:cs="Calibri"/>
-                <w:bCs/>
-                <w:sz w:val="22"/>
-                <w:szCs w:val="22"/>
-                <w:lang w:val="hu-HU"/>
-              </w:rPr>
-              <w:t xml:space="preserve"> megfelelően működnek</w:t>
+              <w:t>Message adatokkal történő CRUD műveletek a Wall fragment-ben megfelelően működnek</w:t>
             </w:r>
           </w:p>
         </w:tc>
@@ -10706,29 +9319,7 @@
                 <w:szCs w:val="22"/>
                 <w:lang w:val="hu-HU"/>
               </w:rPr>
-              <w:t>A tesztelt folyamat/</w:t>
-            </w:r>
-            <w:proofErr w:type="gramStart"/>
-            <w:r>
-              <w:rPr>
-                <w:rFonts w:cs="Calibri"/>
-                <w:b/>
-                <w:sz w:val="22"/>
-                <w:szCs w:val="22"/>
-                <w:lang w:val="hu-HU"/>
-              </w:rPr>
-              <w:t>funkció</w:t>
-            </w:r>
-            <w:proofErr w:type="gramEnd"/>
-            <w:r>
-              <w:rPr>
-                <w:rFonts w:cs="Calibri"/>
-                <w:b/>
-                <w:sz w:val="22"/>
-                <w:szCs w:val="22"/>
-                <w:lang w:val="hu-HU"/>
-              </w:rPr>
-              <w:t xml:space="preserve"> leírása:</w:t>
+              <w:t>A tesztelt folyamat/funkció leírása:</w:t>
             </w:r>
           </w:p>
         </w:tc>
@@ -10856,29 +9447,7 @@
                 <w:szCs w:val="22"/>
                 <w:lang w:val="hu-HU"/>
               </w:rPr>
-              <w:t xml:space="preserve">A tesztelés </w:t>
-            </w:r>
-            <w:proofErr w:type="gramStart"/>
-            <w:r>
-              <w:rPr>
-                <w:rFonts w:cs="Calibri"/>
-                <w:b/>
-                <w:sz w:val="22"/>
-                <w:szCs w:val="22"/>
-                <w:lang w:val="hu-HU"/>
-              </w:rPr>
-              <w:t>dátuma</w:t>
-            </w:r>
-            <w:proofErr w:type="gramEnd"/>
-            <w:r>
-              <w:rPr>
-                <w:rFonts w:cs="Calibri"/>
-                <w:b/>
-                <w:sz w:val="22"/>
-                <w:szCs w:val="22"/>
-                <w:lang w:val="hu-HU"/>
-              </w:rPr>
-              <w:t xml:space="preserve"> és időpontja:</w:t>
+              <w:t>A tesztelés dátuma és időpontja:</w:t>
             </w:r>
           </w:p>
         </w:tc>
@@ -11006,41 +9575,7 @@
                 <w:szCs w:val="22"/>
                 <w:lang w:val="hu-HU"/>
               </w:rPr>
-              <w:t xml:space="preserve">A tesztet végző </w:t>
-            </w:r>
-            <w:proofErr w:type="gramStart"/>
-            <w:r>
-              <w:rPr>
-                <w:rFonts w:cs="Calibri"/>
-                <w:b/>
-                <w:sz w:val="22"/>
-                <w:szCs w:val="22"/>
-                <w:lang w:val="hu-HU"/>
-              </w:rPr>
-              <w:t>személy(</w:t>
-            </w:r>
-            <w:proofErr w:type="spellStart"/>
-            <w:proofErr w:type="gramEnd"/>
-            <w:r>
-              <w:rPr>
-                <w:rFonts w:cs="Calibri"/>
-                <w:b/>
-                <w:sz w:val="22"/>
-                <w:szCs w:val="22"/>
-                <w:lang w:val="hu-HU"/>
-              </w:rPr>
-              <w:t>ek</w:t>
-            </w:r>
-            <w:proofErr w:type="spellEnd"/>
-            <w:r>
-              <w:rPr>
-                <w:rFonts w:cs="Calibri"/>
-                <w:b/>
-                <w:sz w:val="22"/>
-                <w:szCs w:val="22"/>
-                <w:lang w:val="hu-HU"/>
-              </w:rPr>
-              <w:t>):</w:t>
+              <w:t>A tesztet végző személy(ek):</w:t>
             </w:r>
           </w:p>
         </w:tc>
@@ -11136,19 +9671,8 @@
                 <w:szCs w:val="22"/>
                 <w:lang w:val="hu-HU"/>
               </w:rPr>
-              <w:t>n/</w:t>
-            </w:r>
-            <w:proofErr w:type="gramStart"/>
-            <w:r>
-              <w:rPr>
-                <w:rFonts w:cs="Calibri"/>
-                <w:sz w:val="22"/>
-                <w:szCs w:val="22"/>
-                <w:lang w:val="hu-HU"/>
-              </w:rPr>
-              <w:t>a</w:t>
-            </w:r>
-            <w:proofErr w:type="gramEnd"/>
+              <w:t>n/a</w:t>
+            </w:r>
           </w:p>
         </w:tc>
       </w:tr>
@@ -11505,7 +10029,6 @@
                 <w:lang w:val="hu-HU"/>
               </w:rPr>
             </w:pPr>
-            <w:proofErr w:type="gramStart"/>
             <w:r>
               <w:rPr>
                 <w:rFonts w:cs="Calibri"/>
@@ -11513,7 +10036,6 @@
               </w:rPr>
               <w:t>Szoftver fejlesztő</w:t>
             </w:r>
-            <w:proofErr w:type="gramEnd"/>
           </w:p>
         </w:tc>
       </w:tr>
@@ -11569,21 +10091,12 @@
               <w:spacing w:before="120"/>
               <w:jc w:val="left"/>
             </w:pPr>
-            <w:proofErr w:type="gramStart"/>
-            <w:r>
-              <w:rPr>
-                <w:rFonts w:cs="Calibri"/>
-                <w:lang w:val="hu-HU"/>
-              </w:rPr>
-              <w:t>Dátum</w:t>
-            </w:r>
-            <w:proofErr w:type="gramEnd"/>
-            <w:r>
-              <w:rPr>
-                <w:rFonts w:cs="Calibri"/>
-                <w:lang w:val="hu-HU"/>
-              </w:rPr>
-              <w:t>: 2019.11.24.</w:t>
+            <w:r>
+              <w:rPr>
+                <w:rFonts w:cs="Calibri"/>
+                <w:lang w:val="hu-HU"/>
+              </w:rPr>
+              <w:t>Dátum: 2019.11.24.</w:t>
             </w:r>
           </w:p>
         </w:tc>
@@ -11700,7 +10213,6 @@
             <w:pPr>
               <w:jc w:val="left"/>
             </w:pPr>
-            <w:proofErr w:type="spellStart"/>
             <w:r>
               <w:rPr>
                 <w:rFonts w:cs="Calibri"/>
@@ -11709,40 +10221,7 @@
                 <w:szCs w:val="22"/>
                 <w:lang w:val="hu-HU"/>
               </w:rPr>
-              <w:t>JUnit</w:t>
-            </w:r>
-            <w:proofErr w:type="spellEnd"/>
-            <w:r>
-              <w:rPr>
-                <w:rFonts w:cs="Calibri"/>
-                <w:bCs/>
-                <w:sz w:val="22"/>
-                <w:szCs w:val="22"/>
-                <w:lang w:val="hu-HU"/>
-              </w:rPr>
-              <w:t xml:space="preserve"> teszt nem jelez hibát a Wall </w:t>
-            </w:r>
-            <w:proofErr w:type="spellStart"/>
-            <w:r>
-              <w:rPr>
-                <w:rFonts w:cs="Calibri"/>
-                <w:bCs/>
-                <w:sz w:val="22"/>
-                <w:szCs w:val="22"/>
-                <w:lang w:val="hu-HU"/>
-              </w:rPr>
-              <w:t>Fragmentben</w:t>
-            </w:r>
-            <w:proofErr w:type="spellEnd"/>
-            <w:r>
-              <w:rPr>
-                <w:rFonts w:cs="Calibri"/>
-                <w:bCs/>
-                <w:sz w:val="22"/>
-                <w:szCs w:val="22"/>
-                <w:lang w:val="hu-HU"/>
-              </w:rPr>
-              <w:t xml:space="preserve"> történő adatbázis kapcsolattal</w:t>
+              <w:t>JUnit teszt nem jelez hibát a Wall Fragmentben történő adatbázis kapcsolattal</w:t>
             </w:r>
           </w:p>
         </w:tc>
@@ -11774,29 +10253,7 @@
                 <w:szCs w:val="22"/>
                 <w:lang w:val="hu-HU"/>
               </w:rPr>
-              <w:t>A tesztelt folyamat/</w:t>
-            </w:r>
-            <w:proofErr w:type="gramStart"/>
-            <w:r>
-              <w:rPr>
-                <w:rFonts w:cs="Calibri"/>
-                <w:b/>
-                <w:sz w:val="22"/>
-                <w:szCs w:val="22"/>
-                <w:lang w:val="hu-HU"/>
-              </w:rPr>
-              <w:t>funkció</w:t>
-            </w:r>
-            <w:proofErr w:type="gramEnd"/>
-            <w:r>
-              <w:rPr>
-                <w:rFonts w:cs="Calibri"/>
-                <w:b/>
-                <w:sz w:val="22"/>
-                <w:szCs w:val="22"/>
-                <w:lang w:val="hu-HU"/>
-              </w:rPr>
-              <w:t xml:space="preserve"> leírása:</w:t>
+              <w:t>A tesztelt folyamat/funkció leírása:</w:t>
             </w:r>
           </w:p>
         </w:tc>
@@ -11828,39 +10285,8 @@
                 <w:szCs w:val="22"/>
                 <w:lang w:val="hu-HU"/>
               </w:rPr>
-              <w:t xml:space="preserve">Annak tesztelése, hogy ha létrehozok egy új üzenetet, abból kinyerhető-e </w:t>
-            </w:r>
-            <w:proofErr w:type="gramStart"/>
-            <w:r>
-              <w:rPr>
-                <w:rFonts w:cs="Calibri"/>
-                <w:sz w:val="22"/>
-                <w:szCs w:val="22"/>
-                <w:lang w:val="hu-HU"/>
-              </w:rPr>
-              <w:t>a</w:t>
-            </w:r>
-            <w:proofErr w:type="gramEnd"/>
-            <w:r>
-              <w:rPr>
-                <w:rFonts w:cs="Calibri"/>
-                <w:sz w:val="22"/>
-                <w:szCs w:val="22"/>
-                <w:lang w:val="hu-HU"/>
-              </w:rPr>
-              <w:t xml:space="preserve"> </w:t>
-            </w:r>
-            <w:proofErr w:type="spellStart"/>
-            <w:r>
-              <w:rPr>
-                <w:rFonts w:cs="Calibri"/>
-                <w:sz w:val="22"/>
-                <w:szCs w:val="22"/>
-                <w:lang w:val="hu-HU"/>
-              </w:rPr>
-              <w:t>user_id</w:t>
-            </w:r>
-            <w:proofErr w:type="spellEnd"/>
+              <w:t>Annak tesztelése, hogy ha létrehozok egy új üzenetet, abból kinyerhető-e a user_id</w:t>
+            </w:r>
           </w:p>
         </w:tc>
       </w:tr>
@@ -11955,29 +10381,7 @@
                 <w:szCs w:val="22"/>
                 <w:lang w:val="hu-HU"/>
               </w:rPr>
-              <w:t xml:space="preserve">A tesztelés </w:t>
-            </w:r>
-            <w:proofErr w:type="gramStart"/>
-            <w:r>
-              <w:rPr>
-                <w:rFonts w:cs="Calibri"/>
-                <w:b/>
-                <w:sz w:val="22"/>
-                <w:szCs w:val="22"/>
-                <w:lang w:val="hu-HU"/>
-              </w:rPr>
-              <w:t>dátuma</w:t>
-            </w:r>
-            <w:proofErr w:type="gramEnd"/>
-            <w:r>
-              <w:rPr>
-                <w:rFonts w:cs="Calibri"/>
-                <w:b/>
-                <w:sz w:val="22"/>
-                <w:szCs w:val="22"/>
-                <w:lang w:val="hu-HU"/>
-              </w:rPr>
-              <w:t xml:space="preserve"> és időpontja:</w:t>
+              <w:t>A tesztelés dátuma és időpontja:</w:t>
             </w:r>
           </w:p>
         </w:tc>
@@ -12066,7 +10470,6 @@
                 <w:lang w:val="hu-HU"/>
               </w:rPr>
             </w:pPr>
-            <w:proofErr w:type="spellStart"/>
             <w:r>
               <w:rPr>
                 <w:rFonts w:cs="Calibri"/>
@@ -12076,7 +10479,6 @@
               </w:rPr>
               <w:t>Mock</w:t>
             </w:r>
-            <w:proofErr w:type="spellEnd"/>
           </w:p>
         </w:tc>
       </w:tr>
@@ -12107,41 +10509,7 @@
                 <w:szCs w:val="22"/>
                 <w:lang w:val="hu-HU"/>
               </w:rPr>
-              <w:t xml:space="preserve">A tesztet végző </w:t>
-            </w:r>
-            <w:proofErr w:type="gramStart"/>
-            <w:r>
-              <w:rPr>
-                <w:rFonts w:cs="Calibri"/>
-                <w:b/>
-                <w:sz w:val="22"/>
-                <w:szCs w:val="22"/>
-                <w:lang w:val="hu-HU"/>
-              </w:rPr>
-              <w:t>személy(</w:t>
-            </w:r>
-            <w:proofErr w:type="spellStart"/>
-            <w:proofErr w:type="gramEnd"/>
-            <w:r>
-              <w:rPr>
-                <w:rFonts w:cs="Calibri"/>
-                <w:b/>
-                <w:sz w:val="22"/>
-                <w:szCs w:val="22"/>
-                <w:lang w:val="hu-HU"/>
-              </w:rPr>
-              <w:t>ek</w:t>
-            </w:r>
-            <w:proofErr w:type="spellEnd"/>
-            <w:r>
-              <w:rPr>
-                <w:rFonts w:cs="Calibri"/>
-                <w:b/>
-                <w:sz w:val="22"/>
-                <w:szCs w:val="22"/>
-                <w:lang w:val="hu-HU"/>
-              </w:rPr>
-              <w:t>):</w:t>
+              <w:t>A tesztet végző személy(ek):</w:t>
             </w:r>
           </w:p>
         </w:tc>
@@ -12237,19 +10605,8 @@
                 <w:szCs w:val="22"/>
                 <w:lang w:val="hu-HU"/>
               </w:rPr>
-              <w:t>n/</w:t>
-            </w:r>
-            <w:proofErr w:type="gramStart"/>
-            <w:r>
-              <w:rPr>
-                <w:rFonts w:cs="Calibri"/>
-                <w:sz w:val="22"/>
-                <w:szCs w:val="22"/>
-                <w:lang w:val="hu-HU"/>
-              </w:rPr>
-              <w:t>a</w:t>
-            </w:r>
-            <w:proofErr w:type="gramEnd"/>
+              <w:t>n/a</w:t>
+            </w:r>
           </w:p>
         </w:tc>
       </w:tr>
@@ -12607,7 +10964,6 @@
                 <w:lang w:val="hu-HU"/>
               </w:rPr>
             </w:pPr>
-            <w:proofErr w:type="gramStart"/>
             <w:r>
               <w:rPr>
                 <w:rFonts w:cs="Calibri"/>
@@ -12615,7 +10971,6 @@
               </w:rPr>
               <w:t>Szoftver fejlesztő</w:t>
             </w:r>
-            <w:proofErr w:type="gramEnd"/>
           </w:p>
         </w:tc>
       </w:tr>
@@ -12671,21 +11026,12 @@
               <w:spacing w:before="120"/>
               <w:jc w:val="left"/>
             </w:pPr>
-            <w:proofErr w:type="gramStart"/>
-            <w:r>
-              <w:rPr>
-                <w:rFonts w:cs="Calibri"/>
-                <w:lang w:val="hu-HU"/>
-              </w:rPr>
-              <w:t>Dátum</w:t>
-            </w:r>
-            <w:proofErr w:type="gramEnd"/>
-            <w:r>
-              <w:rPr>
-                <w:rFonts w:cs="Calibri"/>
-                <w:lang w:val="hu-HU"/>
-              </w:rPr>
-              <w:t>:2019.12.05</w:t>
+            <w:r>
+              <w:rPr>
+                <w:rFonts w:cs="Calibri"/>
+                <w:lang w:val="hu-HU"/>
+              </w:rPr>
+              <w:t>Dátum:2019.12.05</w:t>
             </w:r>
           </w:p>
         </w:tc>
@@ -12834,29 +11180,7 @@
                 <w:szCs w:val="22"/>
                 <w:lang w:val="hu-HU"/>
               </w:rPr>
-              <w:t>A tesztelt folyamat/</w:t>
-            </w:r>
-            <w:proofErr w:type="gramStart"/>
-            <w:r>
-              <w:rPr>
-                <w:rFonts w:cs="Calibri"/>
-                <w:b/>
-                <w:sz w:val="22"/>
-                <w:szCs w:val="22"/>
-                <w:lang w:val="hu-HU"/>
-              </w:rPr>
-              <w:t>funkció</w:t>
-            </w:r>
-            <w:proofErr w:type="gramEnd"/>
-            <w:r>
-              <w:rPr>
-                <w:rFonts w:cs="Calibri"/>
-                <w:b/>
-                <w:sz w:val="22"/>
-                <w:szCs w:val="22"/>
-                <w:lang w:val="hu-HU"/>
-              </w:rPr>
-              <w:t xml:space="preserve"> leírása:</w:t>
+              <w:t>A tesztelt folyamat/funkció leírása:</w:t>
             </w:r>
           </w:p>
         </w:tc>
@@ -12952,39 +11276,8 @@
                 <w:szCs w:val="22"/>
                 <w:lang w:val="hu-HU"/>
               </w:rPr>
-              <w:t xml:space="preserve">Login </w:t>
-            </w:r>
-            <w:proofErr w:type="spellStart"/>
-            <w:r>
-              <w:rPr>
-                <w:rFonts w:cs="Calibri"/>
-                <w:sz w:val="22"/>
-                <w:szCs w:val="22"/>
-                <w:lang w:val="hu-HU"/>
-              </w:rPr>
-              <w:t>fragment</w:t>
-            </w:r>
-            <w:proofErr w:type="spellEnd"/>
-            <w:r>
-              <w:rPr>
-                <w:rFonts w:cs="Calibri"/>
-                <w:sz w:val="22"/>
-                <w:szCs w:val="22"/>
-                <w:lang w:val="hu-HU"/>
-              </w:rPr>
-              <w:t xml:space="preserve">, </w:t>
-            </w:r>
-            <w:proofErr w:type="spellStart"/>
-            <w:r>
-              <w:rPr>
-                <w:rFonts w:cs="Calibri"/>
-                <w:sz w:val="22"/>
-                <w:szCs w:val="22"/>
-                <w:lang w:val="hu-HU"/>
-              </w:rPr>
-              <w:t>Firebase</w:t>
-            </w:r>
-            <w:proofErr w:type="spellEnd"/>
+              <w:t>Login fragment, Firebase</w:t>
+            </w:r>
           </w:p>
         </w:tc>
       </w:tr>
@@ -13015,29 +11308,7 @@
                 <w:szCs w:val="22"/>
                 <w:lang w:val="hu-HU"/>
               </w:rPr>
-              <w:t xml:space="preserve">A tesztelés </w:t>
-            </w:r>
-            <w:proofErr w:type="gramStart"/>
-            <w:r>
-              <w:rPr>
-                <w:rFonts w:cs="Calibri"/>
-                <w:b/>
-                <w:sz w:val="22"/>
-                <w:szCs w:val="22"/>
-                <w:lang w:val="hu-HU"/>
-              </w:rPr>
-              <w:t>dátuma</w:t>
-            </w:r>
-            <w:proofErr w:type="gramEnd"/>
-            <w:r>
-              <w:rPr>
-                <w:rFonts w:cs="Calibri"/>
-                <w:b/>
-                <w:sz w:val="22"/>
-                <w:szCs w:val="22"/>
-                <w:lang w:val="hu-HU"/>
-              </w:rPr>
-              <w:t xml:space="preserve"> és időpontja:</w:t>
+              <w:t>A tesztelés dátuma és időpontja:</w:t>
             </w:r>
           </w:p>
         </w:tc>
@@ -13133,19 +11404,8 @@
                 <w:szCs w:val="22"/>
                 <w:lang w:val="hu-HU"/>
               </w:rPr>
-              <w:t>n/</w:t>
-            </w:r>
-            <w:proofErr w:type="gramStart"/>
-            <w:r>
-              <w:rPr>
-                <w:rFonts w:cs="Calibri"/>
-                <w:sz w:val="22"/>
-                <w:szCs w:val="22"/>
-                <w:lang w:val="hu-HU"/>
-              </w:rPr>
-              <w:t>a</w:t>
-            </w:r>
-            <w:proofErr w:type="gramEnd"/>
+              <w:t>n/a</w:t>
+            </w:r>
           </w:p>
         </w:tc>
       </w:tr>
@@ -13176,41 +11436,7 @@
                 <w:szCs w:val="22"/>
                 <w:lang w:val="hu-HU"/>
               </w:rPr>
-              <w:t xml:space="preserve">A tesztet végző </w:t>
-            </w:r>
-            <w:proofErr w:type="gramStart"/>
-            <w:r>
-              <w:rPr>
-                <w:rFonts w:cs="Calibri"/>
-                <w:b/>
-                <w:sz w:val="22"/>
-                <w:szCs w:val="22"/>
-                <w:lang w:val="hu-HU"/>
-              </w:rPr>
-              <w:t>személy(</w:t>
-            </w:r>
-            <w:proofErr w:type="spellStart"/>
-            <w:proofErr w:type="gramEnd"/>
-            <w:r>
-              <w:rPr>
-                <w:rFonts w:cs="Calibri"/>
-                <w:b/>
-                <w:sz w:val="22"/>
-                <w:szCs w:val="22"/>
-                <w:lang w:val="hu-HU"/>
-              </w:rPr>
-              <w:t>ek</w:t>
-            </w:r>
-            <w:proofErr w:type="spellEnd"/>
-            <w:r>
-              <w:rPr>
-                <w:rFonts w:cs="Calibri"/>
-                <w:b/>
-                <w:sz w:val="22"/>
-                <w:szCs w:val="22"/>
-                <w:lang w:val="hu-HU"/>
-              </w:rPr>
-              <w:t>):</w:t>
+              <w:t>A tesztet végző személy(ek):</w:t>
             </w:r>
           </w:p>
         </w:tc>
@@ -13235,25 +11461,14 @@
                 <w:lang w:val="hu-HU"/>
               </w:rPr>
             </w:pPr>
-            <w:proofErr w:type="spellStart"/>
-            <w:r>
-              <w:rPr>
-                <w:rFonts w:cs="Calibri"/>
-                <w:sz w:val="22"/>
-                <w:szCs w:val="22"/>
-                <w:lang w:val="hu-HU"/>
-              </w:rPr>
-              <w:t>Sohajda</w:t>
-            </w:r>
-            <w:proofErr w:type="spellEnd"/>
-            <w:r>
-              <w:rPr>
-                <w:rFonts w:cs="Calibri"/>
-                <w:sz w:val="22"/>
-                <w:szCs w:val="22"/>
-                <w:lang w:val="hu-HU"/>
-              </w:rPr>
-              <w:t xml:space="preserve"> Alex</w:t>
+            <w:r>
+              <w:rPr>
+                <w:rFonts w:cs="Calibri"/>
+                <w:sz w:val="22"/>
+                <w:szCs w:val="22"/>
+                <w:lang w:val="hu-HU"/>
+              </w:rPr>
+              <w:t>Sohajda Alex</w:t>
             </w:r>
           </w:p>
         </w:tc>
@@ -13317,19 +11532,8 @@
                 <w:szCs w:val="22"/>
                 <w:lang w:val="hu-HU"/>
               </w:rPr>
-              <w:t>n/</w:t>
-            </w:r>
-            <w:proofErr w:type="gramStart"/>
-            <w:r>
-              <w:rPr>
-                <w:rFonts w:cs="Calibri"/>
-                <w:sz w:val="22"/>
-                <w:szCs w:val="22"/>
-                <w:lang w:val="hu-HU"/>
-              </w:rPr>
-              <w:t>a</w:t>
-            </w:r>
-            <w:proofErr w:type="gramEnd"/>
+              <w:t>n/a</w:t>
+            </w:r>
           </w:p>
         </w:tc>
       </w:tr>
@@ -13638,21 +11842,12 @@
                 <w:lang w:val="hu-HU"/>
               </w:rPr>
             </w:pPr>
-            <w:proofErr w:type="spellStart"/>
-            <w:r>
-              <w:rPr>
-                <w:rFonts w:cs="Calibri"/>
-                <w:lang w:val="hu-HU"/>
-              </w:rPr>
-              <w:t>Sohajda</w:t>
-            </w:r>
-            <w:proofErr w:type="spellEnd"/>
-            <w:r>
-              <w:rPr>
-                <w:rFonts w:cs="Calibri"/>
-                <w:lang w:val="hu-HU"/>
-              </w:rPr>
-              <w:t xml:space="preserve"> Alex</w:t>
+            <w:r>
+              <w:rPr>
+                <w:rFonts w:cs="Calibri"/>
+                <w:lang w:val="hu-HU"/>
+              </w:rPr>
+              <w:t>Sohajda Alex</w:t>
             </w:r>
           </w:p>
         </w:tc>
@@ -13775,21 +11970,12 @@
               <w:spacing w:before="120"/>
               <w:jc w:val="left"/>
             </w:pPr>
-            <w:proofErr w:type="gramStart"/>
-            <w:r>
-              <w:rPr>
-                <w:rFonts w:cs="Calibri"/>
-                <w:lang w:val="hu-HU"/>
-              </w:rPr>
-              <w:t>Dátum</w:t>
-            </w:r>
-            <w:proofErr w:type="gramEnd"/>
-            <w:r>
-              <w:rPr>
-                <w:rFonts w:cs="Calibri"/>
-                <w:lang w:val="hu-HU"/>
-              </w:rPr>
-              <w:t>: 2019.12.8.</w:t>
+            <w:r>
+              <w:rPr>
+                <w:rFonts w:cs="Calibri"/>
+                <w:lang w:val="hu-HU"/>
+              </w:rPr>
+              <w:t>Dátum: 2019.12.8.</w:t>
             </w:r>
           </w:p>
         </w:tc>
@@ -13946,29 +12132,7 @@
                 <w:szCs w:val="22"/>
                 <w:lang w:val="hu-HU"/>
               </w:rPr>
-              <w:t>A tesztelt folyamat/</w:t>
-            </w:r>
-            <w:proofErr w:type="gramStart"/>
-            <w:r>
-              <w:rPr>
-                <w:rFonts w:cs="Calibri"/>
-                <w:b/>
-                <w:sz w:val="22"/>
-                <w:szCs w:val="22"/>
-                <w:lang w:val="hu-HU"/>
-              </w:rPr>
-              <w:t>funkció</w:t>
-            </w:r>
-            <w:proofErr w:type="gramEnd"/>
-            <w:r>
-              <w:rPr>
-                <w:rFonts w:cs="Calibri"/>
-                <w:b/>
-                <w:sz w:val="22"/>
-                <w:szCs w:val="22"/>
-                <w:lang w:val="hu-HU"/>
-              </w:rPr>
-              <w:t xml:space="preserve"> leírása:</w:t>
+              <w:t>A tesztelt folyamat/funkció leírása:</w:t>
             </w:r>
           </w:p>
         </w:tc>
@@ -14096,29 +12260,7 @@
                 <w:szCs w:val="22"/>
                 <w:lang w:val="hu-HU"/>
               </w:rPr>
-              <w:t xml:space="preserve">A tesztelés </w:t>
-            </w:r>
-            <w:proofErr w:type="gramStart"/>
-            <w:r>
-              <w:rPr>
-                <w:rFonts w:cs="Calibri"/>
-                <w:b/>
-                <w:sz w:val="22"/>
-                <w:szCs w:val="22"/>
-                <w:lang w:val="hu-HU"/>
-              </w:rPr>
-              <w:t>dátuma</w:t>
-            </w:r>
-            <w:proofErr w:type="gramEnd"/>
-            <w:r>
-              <w:rPr>
-                <w:rFonts w:cs="Calibri"/>
-                <w:b/>
-                <w:sz w:val="22"/>
-                <w:szCs w:val="22"/>
-                <w:lang w:val="hu-HU"/>
-              </w:rPr>
-              <w:t xml:space="preserve"> és időpontja:</w:t>
+              <w:t>A tesztelés dátuma és időpontja:</w:t>
             </w:r>
           </w:p>
         </w:tc>
@@ -14214,19 +12356,8 @@
                 <w:szCs w:val="22"/>
                 <w:lang w:val="hu-HU"/>
               </w:rPr>
-              <w:t>n/</w:t>
-            </w:r>
-            <w:proofErr w:type="gramStart"/>
-            <w:r>
-              <w:rPr>
-                <w:rFonts w:cs="Calibri"/>
-                <w:sz w:val="22"/>
-                <w:szCs w:val="22"/>
-                <w:lang w:val="hu-HU"/>
-              </w:rPr>
-              <w:t>a</w:t>
-            </w:r>
-            <w:proofErr w:type="gramEnd"/>
+              <w:t>n/a</w:t>
+            </w:r>
           </w:p>
         </w:tc>
       </w:tr>
@@ -14257,41 +12388,7 @@
                 <w:szCs w:val="22"/>
                 <w:lang w:val="hu-HU"/>
               </w:rPr>
-              <w:t xml:space="preserve">A tesztet végző </w:t>
-            </w:r>
-            <w:proofErr w:type="gramStart"/>
-            <w:r>
-              <w:rPr>
-                <w:rFonts w:cs="Calibri"/>
-                <w:b/>
-                <w:sz w:val="22"/>
-                <w:szCs w:val="22"/>
-                <w:lang w:val="hu-HU"/>
-              </w:rPr>
-              <w:t>személy(</w:t>
-            </w:r>
-            <w:proofErr w:type="spellStart"/>
-            <w:proofErr w:type="gramEnd"/>
-            <w:r>
-              <w:rPr>
-                <w:rFonts w:cs="Calibri"/>
-                <w:b/>
-                <w:sz w:val="22"/>
-                <w:szCs w:val="22"/>
-                <w:lang w:val="hu-HU"/>
-              </w:rPr>
-              <w:t>ek</w:t>
-            </w:r>
-            <w:proofErr w:type="spellEnd"/>
-            <w:r>
-              <w:rPr>
-                <w:rFonts w:cs="Calibri"/>
-                <w:b/>
-                <w:sz w:val="22"/>
-                <w:szCs w:val="22"/>
-                <w:lang w:val="hu-HU"/>
-              </w:rPr>
-              <w:t>):</w:t>
+              <w:t>A tesztet végző személy(ek):</w:t>
             </w:r>
           </w:p>
         </w:tc>
@@ -14316,25 +12413,14 @@
                 <w:lang w:val="hu-HU"/>
               </w:rPr>
             </w:pPr>
-            <w:proofErr w:type="spellStart"/>
-            <w:r>
-              <w:rPr>
-                <w:rFonts w:cs="Calibri"/>
-                <w:sz w:val="22"/>
-                <w:szCs w:val="22"/>
-                <w:lang w:val="hu-HU"/>
-              </w:rPr>
-              <w:t>Sohajda</w:t>
-            </w:r>
-            <w:proofErr w:type="spellEnd"/>
-            <w:r>
-              <w:rPr>
-                <w:rFonts w:cs="Calibri"/>
-                <w:sz w:val="22"/>
-                <w:szCs w:val="22"/>
-                <w:lang w:val="hu-HU"/>
-              </w:rPr>
-              <w:t xml:space="preserve"> Alex</w:t>
+            <w:r>
+              <w:rPr>
+                <w:rFonts w:cs="Calibri"/>
+                <w:sz w:val="22"/>
+                <w:szCs w:val="22"/>
+                <w:lang w:val="hu-HU"/>
+              </w:rPr>
+              <w:t>Sohajda Alex</w:t>
             </w:r>
           </w:p>
         </w:tc>
@@ -14398,19 +12484,8 @@
                 <w:szCs w:val="22"/>
                 <w:lang w:val="hu-HU"/>
               </w:rPr>
-              <w:t>n/</w:t>
-            </w:r>
-            <w:proofErr w:type="gramStart"/>
-            <w:r>
-              <w:rPr>
-                <w:rFonts w:cs="Calibri"/>
-                <w:sz w:val="22"/>
-                <w:szCs w:val="22"/>
-                <w:lang w:val="hu-HU"/>
-              </w:rPr>
-              <w:t>a</w:t>
-            </w:r>
-            <w:proofErr w:type="gramEnd"/>
+              <w:t>n/a</w:t>
+            </w:r>
           </w:p>
         </w:tc>
       </w:tr>
@@ -14710,21 +12785,12 @@
                 <w:lang w:val="hu-HU"/>
               </w:rPr>
             </w:pPr>
-            <w:proofErr w:type="spellStart"/>
-            <w:r>
-              <w:rPr>
-                <w:rFonts w:cs="Calibri"/>
-                <w:lang w:val="hu-HU"/>
-              </w:rPr>
-              <w:t>Sohajda</w:t>
-            </w:r>
-            <w:proofErr w:type="spellEnd"/>
-            <w:r>
-              <w:rPr>
-                <w:rFonts w:cs="Calibri"/>
-                <w:lang w:val="hu-HU"/>
-              </w:rPr>
-              <w:t xml:space="preserve"> Alex</w:t>
+            <w:r>
+              <w:rPr>
+                <w:rFonts w:cs="Calibri"/>
+                <w:lang w:val="hu-HU"/>
+              </w:rPr>
+              <w:t>Sohajda Alex</w:t>
             </w:r>
           </w:p>
         </w:tc>
@@ -14847,21 +12913,12 @@
               <w:spacing w:before="120"/>
               <w:jc w:val="left"/>
             </w:pPr>
-            <w:proofErr w:type="gramStart"/>
-            <w:r>
-              <w:rPr>
-                <w:rFonts w:cs="Calibri"/>
-                <w:lang w:val="hu-HU"/>
-              </w:rPr>
-              <w:t>Dátum</w:t>
-            </w:r>
-            <w:proofErr w:type="gramEnd"/>
-            <w:r>
-              <w:rPr>
-                <w:rFonts w:cs="Calibri"/>
-                <w:lang w:val="hu-HU"/>
-              </w:rPr>
-              <w:t>: 2019.12.8.</w:t>
+            <w:r>
+              <w:rPr>
+                <w:rFonts w:cs="Calibri"/>
+                <w:lang w:val="hu-HU"/>
+              </w:rPr>
+              <w:t>Dátum: 2019.12.8.</w:t>
             </w:r>
           </w:p>
         </w:tc>
@@ -14977,16 +13034,7 @@
                 <w:szCs w:val="22"/>
                 <w:lang w:val="hu-HU"/>
               </w:rPr>
-              <w:t xml:space="preserve">Meglévő felhasználó </w:t>
-            </w:r>
-            <w:r>
-              <w:rPr>
-                <w:rFonts w:cs="Calibri"/>
-                <w:sz w:val="22"/>
-                <w:szCs w:val="22"/>
-                <w:lang w:val="hu-HU"/>
-              </w:rPr>
-              <w:t>Avatart tud e változtatni</w:t>
+              <w:t>Meglévő felhasználó Avatart tud e változtatni</w:t>
             </w:r>
           </w:p>
         </w:tc>
@@ -15018,29 +13066,7 @@
                 <w:szCs w:val="22"/>
                 <w:lang w:val="hu-HU"/>
               </w:rPr>
-              <w:t>A tesztelt folyamat/</w:t>
-            </w:r>
-            <w:proofErr w:type="gramStart"/>
-            <w:r>
-              <w:rPr>
-                <w:rFonts w:cs="Calibri"/>
-                <w:b/>
-                <w:sz w:val="22"/>
-                <w:szCs w:val="22"/>
-                <w:lang w:val="hu-HU"/>
-              </w:rPr>
-              <w:t>funkció</w:t>
-            </w:r>
-            <w:proofErr w:type="gramEnd"/>
-            <w:r>
-              <w:rPr>
-                <w:rFonts w:cs="Calibri"/>
-                <w:b/>
-                <w:sz w:val="22"/>
-                <w:szCs w:val="22"/>
-                <w:lang w:val="hu-HU"/>
-              </w:rPr>
-              <w:t xml:space="preserve"> leírása:</w:t>
+              <w:t>A tesztelt folyamat/funkció leírása:</w:t>
             </w:r>
           </w:p>
         </w:tc>
@@ -15136,30 +13162,8 @@
                 <w:szCs w:val="22"/>
                 <w:lang w:val="hu-HU"/>
               </w:rPr>
-              <w:t xml:space="preserve">Bejelentkezés, </w:t>
-            </w:r>
-            <w:proofErr w:type="spellStart"/>
-            <w:r>
-              <w:rPr>
-                <w:rFonts w:cs="Calibri"/>
-                <w:sz w:val="22"/>
-                <w:szCs w:val="22"/>
-                <w:lang w:val="hu-HU"/>
-              </w:rPr>
-              <w:t>Change</w:t>
-            </w:r>
-            <w:proofErr w:type="spellEnd"/>
-            <w:r>
-              <w:rPr>
-                <w:rFonts w:cs="Calibri"/>
-                <w:sz w:val="22"/>
-                <w:szCs w:val="22"/>
-                <w:lang w:val="hu-HU"/>
-              </w:rPr>
-              <w:t xml:space="preserve"> Avatar funkció</w:t>
-            </w:r>
-            <w:bookmarkStart w:id="37" w:name="_GoBack"/>
-            <w:bookmarkEnd w:id="37"/>
+              <w:t>Bejelentkezés, Change Avatar funkció</w:t>
+            </w:r>
           </w:p>
         </w:tc>
       </w:tr>
@@ -15190,29 +13194,7 @@
                 <w:szCs w:val="22"/>
                 <w:lang w:val="hu-HU"/>
               </w:rPr>
-              <w:t xml:space="preserve">A tesztelés </w:t>
-            </w:r>
-            <w:proofErr w:type="gramStart"/>
-            <w:r>
-              <w:rPr>
-                <w:rFonts w:cs="Calibri"/>
-                <w:b/>
-                <w:sz w:val="22"/>
-                <w:szCs w:val="22"/>
-                <w:lang w:val="hu-HU"/>
-              </w:rPr>
-              <w:t>dátuma</w:t>
-            </w:r>
-            <w:proofErr w:type="gramEnd"/>
-            <w:r>
-              <w:rPr>
-                <w:rFonts w:cs="Calibri"/>
-                <w:b/>
-                <w:sz w:val="22"/>
-                <w:szCs w:val="22"/>
-                <w:lang w:val="hu-HU"/>
-              </w:rPr>
-              <w:t xml:space="preserve"> és időpontja:</w:t>
+              <w:t>A tesztelés dátuma és időpontja:</w:t>
             </w:r>
           </w:p>
         </w:tc>
@@ -15308,19 +13290,8 @@
                 <w:szCs w:val="22"/>
                 <w:lang w:val="hu-HU"/>
               </w:rPr>
-              <w:t>n/</w:t>
-            </w:r>
-            <w:proofErr w:type="gramStart"/>
-            <w:r>
-              <w:rPr>
-                <w:rFonts w:cs="Calibri"/>
-                <w:sz w:val="22"/>
-                <w:szCs w:val="22"/>
-                <w:lang w:val="hu-HU"/>
-              </w:rPr>
-              <w:t>a</w:t>
-            </w:r>
-            <w:proofErr w:type="gramEnd"/>
+              <w:t>n/a</w:t>
+            </w:r>
           </w:p>
         </w:tc>
       </w:tr>
@@ -15351,41 +13322,7 @@
                 <w:szCs w:val="22"/>
                 <w:lang w:val="hu-HU"/>
               </w:rPr>
-              <w:t xml:space="preserve">A tesztet végző </w:t>
-            </w:r>
-            <w:proofErr w:type="gramStart"/>
-            <w:r>
-              <w:rPr>
-                <w:rFonts w:cs="Calibri"/>
-                <w:b/>
-                <w:sz w:val="22"/>
-                <w:szCs w:val="22"/>
-                <w:lang w:val="hu-HU"/>
-              </w:rPr>
-              <w:t>személy(</w:t>
-            </w:r>
-            <w:proofErr w:type="spellStart"/>
-            <w:proofErr w:type="gramEnd"/>
-            <w:r>
-              <w:rPr>
-                <w:rFonts w:cs="Calibri"/>
-                <w:b/>
-                <w:sz w:val="22"/>
-                <w:szCs w:val="22"/>
-                <w:lang w:val="hu-HU"/>
-              </w:rPr>
-              <w:t>ek</w:t>
-            </w:r>
-            <w:proofErr w:type="spellEnd"/>
-            <w:r>
-              <w:rPr>
-                <w:rFonts w:cs="Calibri"/>
-                <w:b/>
-                <w:sz w:val="22"/>
-                <w:szCs w:val="22"/>
-                <w:lang w:val="hu-HU"/>
-              </w:rPr>
-              <w:t>):</w:t>
+              <w:t>A tesztet végző személy(ek):</w:t>
             </w:r>
           </w:p>
         </w:tc>
@@ -15410,25 +13347,14 @@
                 <w:lang w:val="hu-HU"/>
               </w:rPr>
             </w:pPr>
-            <w:proofErr w:type="spellStart"/>
-            <w:r>
-              <w:rPr>
-                <w:rFonts w:cs="Calibri"/>
-                <w:sz w:val="22"/>
-                <w:szCs w:val="22"/>
-                <w:lang w:val="hu-HU"/>
-              </w:rPr>
-              <w:t>Sohajda</w:t>
-            </w:r>
-            <w:proofErr w:type="spellEnd"/>
-            <w:r>
-              <w:rPr>
-                <w:rFonts w:cs="Calibri"/>
-                <w:sz w:val="22"/>
-                <w:szCs w:val="22"/>
-                <w:lang w:val="hu-HU"/>
-              </w:rPr>
-              <w:t xml:space="preserve"> Alex</w:t>
+            <w:r>
+              <w:rPr>
+                <w:rFonts w:cs="Calibri"/>
+                <w:sz w:val="22"/>
+                <w:szCs w:val="22"/>
+                <w:lang w:val="hu-HU"/>
+              </w:rPr>
+              <w:t>Sohajda Alex</w:t>
             </w:r>
           </w:p>
         </w:tc>
@@ -15492,19 +13418,8 @@
                 <w:szCs w:val="22"/>
                 <w:lang w:val="hu-HU"/>
               </w:rPr>
-              <w:t>n/</w:t>
-            </w:r>
-            <w:proofErr w:type="gramStart"/>
-            <w:r>
-              <w:rPr>
-                <w:rFonts w:cs="Calibri"/>
-                <w:sz w:val="22"/>
-                <w:szCs w:val="22"/>
-                <w:lang w:val="hu-HU"/>
-              </w:rPr>
-              <w:t>a</w:t>
-            </w:r>
-            <w:proofErr w:type="gramEnd"/>
+              <w:t>n/a</w:t>
+            </w:r>
           </w:p>
         </w:tc>
       </w:tr>
@@ -15567,47 +13482,7 @@
                 <w:szCs w:val="22"/>
                 <w:lang w:val="hu-HU"/>
               </w:rPr>
-              <w:t xml:space="preserve">Adott felhasználó meg tudja </w:t>
-            </w:r>
-            <w:proofErr w:type="spellStart"/>
-            <w:r>
-              <w:rPr>
-                <w:rFonts w:cs="Calibri"/>
-                <w:sz w:val="22"/>
-                <w:szCs w:val="22"/>
-                <w:lang w:val="hu-HU"/>
-              </w:rPr>
-              <w:t>változtani</w:t>
-            </w:r>
-            <w:proofErr w:type="spellEnd"/>
-            <w:r>
-              <w:rPr>
-                <w:rFonts w:cs="Calibri"/>
-                <w:sz w:val="22"/>
-                <w:szCs w:val="22"/>
-                <w:lang w:val="hu-HU"/>
-              </w:rPr>
-              <w:t xml:space="preserve"> </w:t>
-            </w:r>
-            <w:proofErr w:type="spellStart"/>
-            <w:r>
-              <w:rPr>
-                <w:rFonts w:cs="Calibri"/>
-                <w:sz w:val="22"/>
-                <w:szCs w:val="22"/>
-                <w:lang w:val="hu-HU"/>
-              </w:rPr>
-              <w:t>avatarját</w:t>
-            </w:r>
-            <w:proofErr w:type="spellEnd"/>
-            <w:r>
-              <w:rPr>
-                <w:rFonts w:cs="Calibri"/>
-                <w:sz w:val="22"/>
-                <w:szCs w:val="22"/>
-                <w:lang w:val="hu-HU"/>
-              </w:rPr>
-              <w:t>.</w:t>
+              <w:t>Adott felhasználó meg tudja változtani avatarját.</w:t>
             </w:r>
           </w:p>
         </w:tc>
@@ -15835,21 +13710,12 @@
                 <w:lang w:val="hu-HU"/>
               </w:rPr>
             </w:pPr>
-            <w:proofErr w:type="spellStart"/>
-            <w:r>
-              <w:rPr>
-                <w:rFonts w:cs="Calibri"/>
-                <w:lang w:val="hu-HU"/>
-              </w:rPr>
-              <w:t>Sohajda</w:t>
-            </w:r>
-            <w:proofErr w:type="spellEnd"/>
-            <w:r>
-              <w:rPr>
-                <w:rFonts w:cs="Calibri"/>
-                <w:lang w:val="hu-HU"/>
-              </w:rPr>
-              <w:t xml:space="preserve"> Alex</w:t>
+            <w:r>
+              <w:rPr>
+                <w:rFonts w:cs="Calibri"/>
+                <w:lang w:val="hu-HU"/>
+              </w:rPr>
+              <w:t>Sohajda Alex</w:t>
             </w:r>
           </w:p>
         </w:tc>
@@ -15972,32 +13838,21 @@
               <w:spacing w:before="120"/>
               <w:jc w:val="left"/>
             </w:pPr>
-            <w:proofErr w:type="gramStart"/>
-            <w:r>
-              <w:rPr>
-                <w:rFonts w:cs="Calibri"/>
-                <w:lang w:val="hu-HU"/>
-              </w:rPr>
-              <w:t>Dátum</w:t>
-            </w:r>
-            <w:proofErr w:type="gramEnd"/>
-            <w:r>
-              <w:rPr>
-                <w:rFonts w:cs="Calibri"/>
-                <w:lang w:val="hu-HU"/>
-              </w:rPr>
-              <w:t>: 2019.12.8.</w:t>
+            <w:r>
+              <w:rPr>
+                <w:rFonts w:cs="Calibri"/>
+                <w:lang w:val="hu-HU"/>
+              </w:rPr>
+              <w:t>Dátum: 2019.12.8.</w:t>
             </w:r>
           </w:p>
         </w:tc>
       </w:tr>
     </w:tbl>
     <w:p>
-      <w:r>
-        <w:br w:type="page"/>
-      </w:r>
+      <w:bookmarkStart w:id="37" w:name="_GoBack"/>
+      <w:bookmarkEnd w:id="37"/>
     </w:p>
-    <w:p/>
     <w:sectPr>
       <w:headerReference w:type="default" r:id="rId8"/>
       <w:footerReference w:type="default" r:id="rId9"/>
@@ -16056,7 +13911,7 @@
       <w:rPr>
         <w:noProof/>
       </w:rPr>
-      <w:t>18</w:t>
+      <w:t>17</w:t>
     </w:r>
     <w:r>
       <w:fldChar w:fldCharType="end"/>
@@ -19618,7 +17473,7 @@
 </file>
 
 <file path=customXml/itemProps1.xml><?xml version="1.0" encoding="utf-8"?>
-<ds:datastoreItem xmlns:ds="http://schemas.openxmlformats.org/officeDocument/2006/customXml" ds:itemID="{11D98375-B3BE-4374-BE33-ED1FDEF5AA2E}">
+<ds:datastoreItem xmlns:ds="http://schemas.openxmlformats.org/officeDocument/2006/customXml" ds:itemID="{25E08DBD-AD0F-4237-B04C-77961E76F643}">
   <ds:schemaRefs>
     <ds:schemaRef ds:uri="http://schemas.openxmlformats.org/officeDocument/2006/bibliography"/>
   </ds:schemaRefs>

</xml_diff>

<commit_message>
Tesztelési dokumentáció.docx tesztelések hozzáadása
</commit_message>
<xml_diff>
--- a/Doc/Tesztelési dokumentáció.docx
+++ b/Doc/Tesztelési dokumentáció.docx
@@ -1,6 +1,6 @@
 
 <file path=word/document.xml><?xml version="1.0" encoding="utf-8"?>
-<w:document xmlns:wpc="http://schemas.microsoft.com/office/word/2010/wordprocessingCanvas" xmlns:cx="http://schemas.microsoft.com/office/drawing/2014/chartex" xmlns:cx1="http://schemas.microsoft.com/office/drawing/2015/9/8/chartex" xmlns:cx2="http://schemas.microsoft.com/office/drawing/2015/10/21/chartex" xmlns:cx3="http://schemas.microsoft.com/office/drawing/2016/5/9/chartex" xmlns:cx4="http://schemas.microsoft.com/office/drawing/2016/5/10/chartex" xmlns:cx5="http://schemas.microsoft.com/office/drawing/2016/5/11/chartex" xmlns:cx6="http://schemas.microsoft.com/office/drawing/2016/5/12/chartex" xmlns:cx7="http://schemas.microsoft.com/office/drawing/2016/5/13/chartex" xmlns:cx8="http://schemas.microsoft.com/office/drawing/2016/5/14/chartex" xmlns:mc="http://schemas.openxmlformats.org/markup-compatibility/2006" xmlns:aink="http://schemas.microsoft.com/office/drawing/2016/ink" xmlns:am3d="http://schemas.microsoft.com/office/drawing/2017/model3d" xmlns:o="urn:schemas-microsoft-com:office:office" xmlns:r="http://schemas.openxmlformats.org/officeDocument/2006/relationships" xmlns:m="http://schemas.openxmlformats.org/officeDocument/2006/math" xmlns:v="urn:schemas-microsoft-com:vml" xmlns:wp14="http://schemas.microsoft.com/office/word/2010/wordprocessingDrawing" xmlns:wp="http://schemas.openxmlformats.org/drawingml/2006/wordprocessingDrawing" xmlns:w10="urn:schemas-microsoft-com:office:word" xmlns:w="http://schemas.openxmlformats.org/wordprocessingml/2006/main" xmlns:w14="http://schemas.microsoft.com/office/word/2010/wordml" xmlns:w15="http://schemas.microsoft.com/office/word/2012/wordml" xmlns:w16cid="http://schemas.microsoft.com/office/word/2016/wordml/cid" xmlns:w16se="http://schemas.microsoft.com/office/word/2015/wordml/symex" xmlns:wpg="http://schemas.microsoft.com/office/word/2010/wordprocessingGroup" xmlns:wpi="http://schemas.microsoft.com/office/word/2010/wordprocessingInk" xmlns:wne="http://schemas.microsoft.com/office/word/2006/wordml" xmlns:wps="http://schemas.microsoft.com/office/word/2010/wordprocessingShape" mc:Ignorable="w14 w15 w16se w16cid wp14">
+<w:document xmlns:wpc="http://schemas.microsoft.com/office/word/2010/wordprocessingCanvas" xmlns:cx="http://schemas.microsoft.com/office/drawing/2014/chartex" xmlns:cx1="http://schemas.microsoft.com/office/drawing/2015/9/8/chartex" xmlns:mc="http://schemas.openxmlformats.org/markup-compatibility/2006" xmlns:o="urn:schemas-microsoft-com:office:office" xmlns:r="http://schemas.openxmlformats.org/officeDocument/2006/relationships" xmlns:m="http://schemas.openxmlformats.org/officeDocument/2006/math" xmlns:v="urn:schemas-microsoft-com:vml" xmlns:wp14="http://schemas.microsoft.com/office/word/2010/wordprocessingDrawing" xmlns:wp="http://schemas.openxmlformats.org/drawingml/2006/wordprocessingDrawing" xmlns:w10="urn:schemas-microsoft-com:office:word" xmlns:w="http://schemas.openxmlformats.org/wordprocessingml/2006/main" xmlns:w14="http://schemas.microsoft.com/office/word/2010/wordml" xmlns:w15="http://schemas.microsoft.com/office/word/2012/wordml" xmlns:w16se="http://schemas.microsoft.com/office/word/2015/wordml/symex" xmlns:wpg="http://schemas.microsoft.com/office/word/2010/wordprocessingGroup" xmlns:wpi="http://schemas.microsoft.com/office/word/2010/wordprocessingInk" xmlns:wne="http://schemas.microsoft.com/office/word/2006/wordml" xmlns:wps="http://schemas.microsoft.com/office/word/2010/wordprocessingShape" mc:Ignorable="w14 w15 w16se wp14">
   <w:body>
     <w:p>
       <w:pPr>
@@ -12,6 +12,7 @@
       <w:r>
         <w:rPr>
           <w:noProof/>
+          <w:lang w:val="hu-HU" w:eastAsia="hu-HU"/>
         </w:rPr>
         <mc:AlternateContent>
           <mc:Choice Requires="wps">
@@ -564,25 +565,7 @@
                 <w:i/>
                 <w:lang w:val="hu-HU"/>
               </w:rPr>
-              <w:t xml:space="preserve">(tervezet, </w:t>
-            </w:r>
-            <w:proofErr w:type="gramStart"/>
-            <w:r>
-              <w:rPr>
-                <w:rFonts w:cs="Calibri"/>
-                <w:i/>
-                <w:lang w:val="hu-HU"/>
-              </w:rPr>
-              <w:t>jóváhagyott,</w:t>
-            </w:r>
-            <w:proofErr w:type="gramEnd"/>
-            <w:r>
-              <w:rPr>
-                <w:rFonts w:cs="Calibri"/>
-                <w:i/>
-                <w:lang w:val="hu-HU"/>
-              </w:rPr>
-              <w:t xml:space="preserve"> stb.)</w:t>
+              <w:t>(tervezet, jóváhagyott, stb.)</w:t>
             </w:r>
           </w:p>
         </w:tc>
@@ -2812,7 +2795,7 @@
           <w:rFonts w:cs="Calibri"/>
           <w:lang w:val="hu-HU"/>
         </w:rPr>
-        <w:t xml:space="preserve">Ebben a részben meg kell határozni, hogy a tesztelés milyen környezetben történjen (fejlesztői vagy tesztkörnyezet), a környezetek hogyan </w:t>
+        <w:t xml:space="preserve">Ebben a részben meg kell határozni, hogy a tesztelés milyen környezetben történjen (fejlesztői vagy tesztkörnyezet), a </w:t>
       </w:r>
       <w:proofErr w:type="spellStart"/>
       <w:r>
@@ -2820,7 +2803,7 @@
           <w:rFonts w:cs="Calibri"/>
           <w:lang w:val="hu-HU"/>
         </w:rPr>
-        <w:t>érhetőek</w:t>
+        <w:t>környezetek</w:t>
       </w:r>
       <w:proofErr w:type="spellEnd"/>
       <w:r>
@@ -2828,7 +2811,7 @@
           <w:rFonts w:cs="Calibri"/>
           <w:lang w:val="hu-HU"/>
         </w:rPr>
-        <w:t xml:space="preserve"> el, továbbá a tesztelők milyen hozzáféréssel végezzék a tesztelést.</w:t>
+        <w:t xml:space="preserve"> hogyan érhetőek el, továbbá a tesztelők milyen hozzáféréssel végezzék a tesztelést.</w:t>
       </w:r>
     </w:p>
     <w:p>
@@ -3865,17 +3848,8 @@
                 <w:rFonts w:cs="Calibri"/>
                 <w:lang w:val="hu-HU"/>
               </w:rPr>
-              <w:t xml:space="preserve">Tesztelés közben </w:t>
-            </w:r>
-            <w:proofErr w:type="spellStart"/>
-            <w:r>
-              <w:rPr>
-                <w:rFonts w:cs="Calibri"/>
-                <w:lang w:val="hu-HU"/>
-              </w:rPr>
-              <w:t>tesztenként</w:t>
-            </w:r>
-            <w:proofErr w:type="spellEnd"/>
+              <w:t>Tesztelés közben tesztenként</w:t>
+            </w:r>
           </w:p>
         </w:tc>
         <w:tc>
@@ -4045,17 +4019,9 @@
           <w:bCs/>
           <w:lang w:val="hu-HU"/>
         </w:rPr>
-        <w:t>Firebase</w:t>
+        <w:t>Firebase-ben</w:t>
       </w:r>
       <w:proofErr w:type="spellEnd"/>
-      <w:r>
-        <w:rPr>
-          <w:rFonts w:cs="Calibri"/>
-          <w:bCs/>
-          <w:lang w:val="hu-HU"/>
-        </w:rPr>
-        <w:t>-ben</w:t>
-      </w:r>
     </w:p>
     <w:p>
       <w:r>
@@ -4281,21 +4247,21 @@
         <w:rPr>
           <w:lang w:val="hu-HU"/>
         </w:rPr>
-        <w:t xml:space="preserve">Az alábbi funkcionális elvárások szerepelnek az </w:t>
+        <w:t xml:space="preserve">Az alábbi </w:t>
       </w:r>
       <w:proofErr w:type="gramStart"/>
       <w:r>
         <w:rPr>
           <w:lang w:val="hu-HU"/>
         </w:rPr>
-        <w:t>üzleti</w:t>
+        <w:t>funkcionális</w:t>
       </w:r>
       <w:proofErr w:type="gramEnd"/>
       <w:r>
         <w:rPr>
           <w:lang w:val="hu-HU"/>
         </w:rPr>
-        <w:t xml:space="preserve"> illetve fejlesztői specifikációban, amelyek tesztelésre is kerültek: </w:t>
+        <w:t xml:space="preserve"> elvárások szerepelnek az üzleti illetve fejlesztői specifikációban, amelyek tesztelésre is kerültek: </w:t>
       </w:r>
     </w:p>
     <w:p>
@@ -4872,21 +4838,21 @@
         <w:rPr>
           <w:lang w:val="hu-HU"/>
         </w:rPr>
-        <w:t xml:space="preserve">Az alábbi nem-funkcionális elvárások szerepelnek az </w:t>
+        <w:t xml:space="preserve">Az alábbi nem-funkcionális elvárások szerepelnek az üzleti illetve fejlesztői </w:t>
       </w:r>
       <w:proofErr w:type="gramStart"/>
       <w:r>
         <w:rPr>
           <w:lang w:val="hu-HU"/>
         </w:rPr>
-        <w:t>üzleti</w:t>
+        <w:t>specifikációban</w:t>
       </w:r>
       <w:proofErr w:type="gramEnd"/>
       <w:r>
         <w:rPr>
           <w:lang w:val="hu-HU"/>
         </w:rPr>
-        <w:t xml:space="preserve"> illetve fejlesztői specifikációban, amelyek tesztelésre is kerültek: </w:t>
+        <w:t xml:space="preserve">, amelyek tesztelésre is kerültek: </w:t>
       </w:r>
     </w:p>
     <w:p>
@@ -5303,21 +5269,21 @@
         <w:rPr>
           <w:lang w:val="hu-HU"/>
         </w:rPr>
-        <w:t xml:space="preserve">Az alábbi elvárások szerepelnek az </w:t>
+        <w:t xml:space="preserve">Az alábbi elvárások szerepelnek az üzleti illetve fejlesztői </w:t>
       </w:r>
       <w:proofErr w:type="gramStart"/>
       <w:r>
         <w:rPr>
           <w:lang w:val="hu-HU"/>
         </w:rPr>
-        <w:t>üzleti</w:t>
+        <w:t>specifikációban</w:t>
       </w:r>
       <w:proofErr w:type="gramEnd"/>
       <w:r>
         <w:rPr>
           <w:lang w:val="hu-HU"/>
         </w:rPr>
-        <w:t xml:space="preserve"> illetve fejlesztői specifikációban, amelyek nem kerültek tesztelésre: </w:t>
+        <w:t xml:space="preserve">, amelyek nem kerültek tesztelésre: </w:t>
       </w:r>
     </w:p>
     <w:p>
@@ -8922,7 +8888,7 @@
                 <w:szCs w:val="22"/>
                 <w:lang w:val="hu-HU"/>
               </w:rPr>
-              <w:t>Firebase</w:t>
+              <w:t>Firebase-ben</w:t>
             </w:r>
             <w:proofErr w:type="spellEnd"/>
             <w:r>
@@ -8933,7 +8899,7 @@
                 <w:szCs w:val="22"/>
                 <w:lang w:val="hu-HU"/>
               </w:rPr>
-              <w:t>-ben tárolásra kerülnek</w:t>
+              <w:t xml:space="preserve"> tárolásra kerülnek</w:t>
             </w:r>
           </w:p>
         </w:tc>
@@ -9969,7 +9935,7 @@
                 <w:szCs w:val="22"/>
                 <w:lang w:val="hu-HU"/>
               </w:rPr>
-              <w:t>fragment</w:t>
+              <w:t>fragment-ben</w:t>
             </w:r>
             <w:proofErr w:type="spellEnd"/>
             <w:r>
@@ -9980,7 +9946,7 @@
                 <w:szCs w:val="22"/>
                 <w:lang w:val="hu-HU"/>
               </w:rPr>
-              <w:t>-ben megfelelően működnek</w:t>
+              <w:t xml:space="preserve"> megfelelően működnek</w:t>
             </w:r>
           </w:p>
         </w:tc>
@@ -18117,7 +18083,7 @@
                 <w:szCs w:val="22"/>
                 <w:lang w:val="hu-HU"/>
               </w:rPr>
-              <w:t>fragment</w:t>
+              <w:t>fragment-ben</w:t>
             </w:r>
             <w:proofErr w:type="spellEnd"/>
             <w:r>
@@ -18128,7 +18094,7 @@
                 <w:szCs w:val="22"/>
                 <w:lang w:val="hu-HU"/>
               </w:rPr>
-              <w:t>-ben megfelelően működnek</w:t>
+              <w:t xml:space="preserve"> megfelelően működnek</w:t>
             </w:r>
           </w:p>
         </w:tc>
@@ -18965,10 +18931,2431 @@
         </w:tc>
       </w:tr>
     </w:tbl>
+    <w:p/>
+    <w:p/>
+    <w:p/>
+    <w:p/>
+    <w:p/>
+    <w:p/>
+    <w:p/>
+    <w:tbl>
+      <w:tblPr>
+        <w:tblW w:w="9174" w:type="dxa"/>
+        <w:tblInd w:w="6" w:type="dxa"/>
+        <w:tblBorders>
+          <w:top w:val="single" w:sz="4" w:space="0" w:color="000000"/>
+          <w:left w:val="single" w:sz="4" w:space="0" w:color="000000"/>
+          <w:bottom w:val="single" w:sz="18" w:space="0" w:color="000000"/>
+          <w:right w:val="single" w:sz="4" w:space="0" w:color="000000"/>
+          <w:insideH w:val="single" w:sz="18" w:space="0" w:color="000000"/>
+          <w:insideV w:val="single" w:sz="4" w:space="0" w:color="000000"/>
+        </w:tblBorders>
+        <w:tblLook w:val="04A0" w:firstRow="1" w:lastRow="0" w:firstColumn="1" w:lastColumn="0" w:noHBand="0" w:noVBand="1"/>
+      </w:tblPr>
+      <w:tblGrid>
+        <w:gridCol w:w="2937"/>
+        <w:gridCol w:w="6237"/>
+      </w:tblGrid>
+      <w:tr>
+        <w:trPr>
+          <w:trHeight w:val="454"/>
+        </w:trPr>
+        <w:tc>
+          <w:tcPr>
+            <w:tcW w:w="9174" w:type="dxa"/>
+            <w:gridSpan w:val="2"/>
+            <w:tcBorders>
+              <w:top w:val="single" w:sz="4" w:space="0" w:color="000000"/>
+              <w:left w:val="single" w:sz="4" w:space="0" w:color="000000"/>
+              <w:bottom w:val="single" w:sz="18" w:space="0" w:color="000000"/>
+              <w:right w:val="single" w:sz="4" w:space="0" w:color="000000"/>
+            </w:tcBorders>
+            <w:shd w:val="clear" w:color="auto" w:fill="92CDDC"/>
+            <w:vAlign w:val="center"/>
+          </w:tcPr>
+          <w:p>
+            <w:pPr>
+              <w:jc w:val="center"/>
+            </w:pPr>
+            <w:r>
+              <w:rPr>
+                <w:rFonts w:cs="Calibri"/>
+                <w:b/>
+                <w:szCs w:val="22"/>
+                <w:lang w:val="hu-HU"/>
+              </w:rPr>
+              <w:lastRenderedPageBreak/>
+              <w:t>Tesztelési jegyzőkönyv*</w:t>
+            </w:r>
+          </w:p>
+        </w:tc>
+      </w:tr>
+      <w:tr>
+        <w:trPr>
+          <w:trHeight w:val="1701"/>
+        </w:trPr>
+        <w:tc>
+          <w:tcPr>
+            <w:tcW w:w="2937" w:type="dxa"/>
+            <w:tcBorders>
+              <w:top w:val="single" w:sz="4" w:space="0" w:color="000000"/>
+              <w:left w:val="single" w:sz="4" w:space="0" w:color="000000"/>
+              <w:bottom w:val="single" w:sz="4" w:space="0" w:color="000000"/>
+              <w:right w:val="single" w:sz="4" w:space="0" w:color="000000"/>
+            </w:tcBorders>
+            <w:shd w:val="clear" w:color="auto" w:fill="DAEEF3"/>
+          </w:tcPr>
+          <w:p>
+            <w:pPr>
+              <w:jc w:val="left"/>
+            </w:pPr>
+            <w:r>
+              <w:rPr>
+                <w:rFonts w:cs="Calibri"/>
+                <w:b/>
+                <w:sz w:val="22"/>
+                <w:szCs w:val="22"/>
+                <w:lang w:val="hu-HU"/>
+              </w:rPr>
+              <w:t>A teszt-eset leírás és célja:</w:t>
+            </w:r>
+          </w:p>
+        </w:tc>
+        <w:tc>
+          <w:tcPr>
+            <w:tcW w:w="6237" w:type="dxa"/>
+            <w:tcBorders>
+              <w:top w:val="single" w:sz="4" w:space="0" w:color="000000"/>
+              <w:left w:val="single" w:sz="4" w:space="0" w:color="000000"/>
+              <w:bottom w:val="single" w:sz="4" w:space="0" w:color="000000"/>
+              <w:right w:val="single" w:sz="4" w:space="0" w:color="000000"/>
+            </w:tcBorders>
+            <w:shd w:val="clear" w:color="auto" w:fill="auto"/>
+          </w:tcPr>
+          <w:p>
+            <w:pPr>
+              <w:jc w:val="left"/>
+            </w:pPr>
+            <w:r>
+              <w:rPr>
+                <w:rFonts w:cs="Calibri"/>
+                <w:bCs/>
+                <w:sz w:val="22"/>
+                <w:szCs w:val="22"/>
+                <w:lang w:val="hu-HU"/>
+              </w:rPr>
+              <w:t xml:space="preserve">Edit </w:t>
+            </w:r>
+            <w:proofErr w:type="spellStart"/>
+            <w:r>
+              <w:rPr>
+                <w:rFonts w:cs="Calibri"/>
+                <w:bCs/>
+                <w:sz w:val="22"/>
+                <w:szCs w:val="22"/>
+                <w:lang w:val="hu-HU"/>
+              </w:rPr>
+              <w:t>Profile</w:t>
+            </w:r>
+            <w:proofErr w:type="spellEnd"/>
+            <w:r>
+              <w:rPr>
+                <w:rFonts w:cs="Calibri"/>
+                <w:bCs/>
+                <w:sz w:val="22"/>
+                <w:szCs w:val="22"/>
+                <w:lang w:val="hu-HU"/>
+              </w:rPr>
+              <w:t xml:space="preserve"> </w:t>
+            </w:r>
+            <w:proofErr w:type="spellStart"/>
+            <w:r>
+              <w:rPr>
+                <w:rFonts w:cs="Calibri"/>
+                <w:bCs/>
+                <w:sz w:val="22"/>
+                <w:szCs w:val="22"/>
+                <w:lang w:val="hu-HU"/>
+              </w:rPr>
+              <w:t>fragment</w:t>
+            </w:r>
+            <w:proofErr w:type="spellEnd"/>
+            <w:r>
+              <w:rPr>
+                <w:rFonts w:cs="Calibri"/>
+                <w:bCs/>
+                <w:sz w:val="22"/>
+                <w:szCs w:val="22"/>
+                <w:lang w:val="hu-HU"/>
+              </w:rPr>
+              <w:t xml:space="preserve"> </w:t>
+            </w:r>
+            <w:proofErr w:type="spellStart"/>
+            <w:r>
+              <w:rPr>
+                <w:rFonts w:cs="Calibri"/>
+                <w:bCs/>
+                <w:sz w:val="22"/>
+                <w:szCs w:val="22"/>
+                <w:lang w:val="hu-HU"/>
+              </w:rPr>
+              <w:t>reszponzivitásának</w:t>
+            </w:r>
+            <w:proofErr w:type="spellEnd"/>
+            <w:r>
+              <w:rPr>
+                <w:rFonts w:cs="Calibri"/>
+                <w:bCs/>
+                <w:sz w:val="22"/>
+                <w:szCs w:val="22"/>
+                <w:lang w:val="hu-HU"/>
+              </w:rPr>
+              <w:t xml:space="preserve">, és onnan való </w:t>
+            </w:r>
+            <w:proofErr w:type="gramStart"/>
+            <w:r>
+              <w:rPr>
+                <w:rFonts w:cs="Calibri"/>
+                <w:bCs/>
+                <w:sz w:val="22"/>
+                <w:szCs w:val="22"/>
+                <w:lang w:val="hu-HU"/>
+              </w:rPr>
+              <w:t>navigálás</w:t>
+            </w:r>
+            <w:proofErr w:type="gramEnd"/>
+            <w:r>
+              <w:rPr>
+                <w:rFonts w:cs="Calibri"/>
+                <w:bCs/>
+                <w:sz w:val="22"/>
+                <w:szCs w:val="22"/>
+                <w:lang w:val="hu-HU"/>
+              </w:rPr>
+              <w:t xml:space="preserve"> tesztelése</w:t>
+            </w:r>
+          </w:p>
+        </w:tc>
+      </w:tr>
+      <w:tr>
+        <w:trPr>
+          <w:trHeight w:val="454"/>
+        </w:trPr>
+        <w:tc>
+          <w:tcPr>
+            <w:tcW w:w="2937" w:type="dxa"/>
+            <w:tcBorders>
+              <w:top w:val="single" w:sz="4" w:space="0" w:color="000000"/>
+              <w:left w:val="single" w:sz="4" w:space="0" w:color="000000"/>
+              <w:bottom w:val="single" w:sz="4" w:space="0" w:color="000000"/>
+              <w:right w:val="single" w:sz="4" w:space="0" w:color="000000"/>
+            </w:tcBorders>
+            <w:shd w:val="clear" w:color="auto" w:fill="DAEEF3"/>
+          </w:tcPr>
+          <w:p>
+            <w:pPr>
+              <w:jc w:val="left"/>
+            </w:pPr>
+            <w:r>
+              <w:rPr>
+                <w:rFonts w:cs="Calibri"/>
+                <w:b/>
+                <w:sz w:val="22"/>
+                <w:szCs w:val="22"/>
+                <w:lang w:val="hu-HU"/>
+              </w:rPr>
+              <w:t>A tesztelt folyamat/</w:t>
+            </w:r>
+            <w:proofErr w:type="gramStart"/>
+            <w:r>
+              <w:rPr>
+                <w:rFonts w:cs="Calibri"/>
+                <w:b/>
+                <w:sz w:val="22"/>
+                <w:szCs w:val="22"/>
+                <w:lang w:val="hu-HU"/>
+              </w:rPr>
+              <w:t>funkció</w:t>
+            </w:r>
+            <w:proofErr w:type="gramEnd"/>
+            <w:r>
+              <w:rPr>
+                <w:rFonts w:cs="Calibri"/>
+                <w:b/>
+                <w:sz w:val="22"/>
+                <w:szCs w:val="22"/>
+                <w:lang w:val="hu-HU"/>
+              </w:rPr>
+              <w:t xml:space="preserve"> leírása:</w:t>
+            </w:r>
+          </w:p>
+        </w:tc>
+        <w:tc>
+          <w:tcPr>
+            <w:tcW w:w="6237" w:type="dxa"/>
+            <w:tcBorders>
+              <w:top w:val="single" w:sz="4" w:space="0" w:color="000000"/>
+              <w:left w:val="single" w:sz="4" w:space="0" w:color="000000"/>
+              <w:bottom w:val="single" w:sz="4" w:space="0" w:color="000000"/>
+              <w:right w:val="single" w:sz="4" w:space="0" w:color="000000"/>
+            </w:tcBorders>
+            <w:shd w:val="clear" w:color="auto" w:fill="auto"/>
+          </w:tcPr>
+          <w:p>
+            <w:pPr>
+              <w:jc w:val="left"/>
+              <w:rPr>
+                <w:rFonts w:cs="Calibri"/>
+                <w:sz w:val="22"/>
+                <w:szCs w:val="22"/>
+                <w:lang w:val="hu-HU"/>
+              </w:rPr>
+            </w:pPr>
+            <w:r>
+              <w:rPr>
+                <w:rFonts w:cs="Calibri"/>
+                <w:sz w:val="22"/>
+                <w:szCs w:val="22"/>
+                <w:lang w:val="hu-HU"/>
+              </w:rPr>
+              <w:t xml:space="preserve">Edit </w:t>
+            </w:r>
+            <w:proofErr w:type="spellStart"/>
+            <w:r>
+              <w:rPr>
+                <w:rFonts w:cs="Calibri"/>
+                <w:sz w:val="22"/>
+                <w:szCs w:val="22"/>
+                <w:lang w:val="hu-HU"/>
+              </w:rPr>
+              <w:t>profile</w:t>
+            </w:r>
+            <w:proofErr w:type="spellEnd"/>
+            <w:r>
+              <w:rPr>
+                <w:rFonts w:cs="Calibri"/>
+                <w:sz w:val="22"/>
+                <w:szCs w:val="22"/>
+                <w:lang w:val="hu-HU"/>
+              </w:rPr>
+              <w:t xml:space="preserve"> helyes megjelenítése, onnan működő </w:t>
+            </w:r>
+            <w:proofErr w:type="gramStart"/>
+            <w:r>
+              <w:rPr>
+                <w:rFonts w:cs="Calibri"/>
+                <w:sz w:val="22"/>
+                <w:szCs w:val="22"/>
+                <w:lang w:val="hu-HU"/>
+              </w:rPr>
+              <w:t>navigálás</w:t>
+            </w:r>
+            <w:proofErr w:type="gramEnd"/>
+          </w:p>
+        </w:tc>
+      </w:tr>
+      <w:tr>
+        <w:trPr>
+          <w:trHeight w:val="454"/>
+        </w:trPr>
+        <w:tc>
+          <w:tcPr>
+            <w:tcW w:w="2937" w:type="dxa"/>
+            <w:tcBorders>
+              <w:top w:val="single" w:sz="4" w:space="0" w:color="000000"/>
+              <w:left w:val="single" w:sz="4" w:space="0" w:color="000000"/>
+              <w:bottom w:val="single" w:sz="4" w:space="0" w:color="000000"/>
+              <w:right w:val="single" w:sz="4" w:space="0" w:color="000000"/>
+            </w:tcBorders>
+            <w:shd w:val="clear" w:color="auto" w:fill="DAEEF3"/>
+          </w:tcPr>
+          <w:p>
+            <w:pPr>
+              <w:jc w:val="left"/>
+            </w:pPr>
+            <w:r>
+              <w:rPr>
+                <w:rFonts w:cs="Calibri"/>
+                <w:b/>
+                <w:sz w:val="22"/>
+                <w:szCs w:val="22"/>
+                <w:lang w:val="hu-HU"/>
+              </w:rPr>
+              <w:t>A tesztelés előfeltételei:</w:t>
+            </w:r>
+          </w:p>
+        </w:tc>
+        <w:tc>
+          <w:tcPr>
+            <w:tcW w:w="6237" w:type="dxa"/>
+            <w:tcBorders>
+              <w:top w:val="single" w:sz="4" w:space="0" w:color="000000"/>
+              <w:left w:val="single" w:sz="4" w:space="0" w:color="000000"/>
+              <w:bottom w:val="single" w:sz="4" w:space="0" w:color="000000"/>
+              <w:right w:val="single" w:sz="4" w:space="0" w:color="000000"/>
+            </w:tcBorders>
+            <w:shd w:val="clear" w:color="auto" w:fill="auto"/>
+          </w:tcPr>
+          <w:p>
+            <w:pPr>
+              <w:jc w:val="left"/>
+              <w:rPr>
+                <w:rFonts w:cs="Calibri"/>
+                <w:sz w:val="22"/>
+                <w:szCs w:val="22"/>
+                <w:lang w:val="hu-HU"/>
+              </w:rPr>
+            </w:pPr>
+            <w:r>
+              <w:rPr>
+                <w:rFonts w:cs="Calibri"/>
+                <w:sz w:val="22"/>
+                <w:szCs w:val="22"/>
+                <w:lang w:val="hu-HU"/>
+              </w:rPr>
+              <w:t xml:space="preserve">Edit </w:t>
+            </w:r>
+            <w:proofErr w:type="spellStart"/>
+            <w:r>
+              <w:rPr>
+                <w:rFonts w:cs="Calibri"/>
+                <w:sz w:val="22"/>
+                <w:szCs w:val="22"/>
+                <w:lang w:val="hu-HU"/>
+              </w:rPr>
+              <w:t>profile</w:t>
+            </w:r>
+            <w:proofErr w:type="spellEnd"/>
+            <w:r>
+              <w:rPr>
+                <w:rFonts w:cs="Calibri"/>
+                <w:sz w:val="22"/>
+                <w:szCs w:val="22"/>
+                <w:lang w:val="hu-HU"/>
+              </w:rPr>
+              <w:t xml:space="preserve"> </w:t>
+            </w:r>
+            <w:proofErr w:type="spellStart"/>
+            <w:r>
+              <w:rPr>
+                <w:rFonts w:cs="Calibri"/>
+                <w:sz w:val="22"/>
+                <w:szCs w:val="22"/>
+                <w:lang w:val="hu-HU"/>
+              </w:rPr>
+              <w:t>fragment</w:t>
+            </w:r>
+            <w:proofErr w:type="spellEnd"/>
+          </w:p>
+        </w:tc>
+      </w:tr>
+      <w:tr>
+        <w:trPr>
+          <w:trHeight w:val="454"/>
+        </w:trPr>
+        <w:tc>
+          <w:tcPr>
+            <w:tcW w:w="2937" w:type="dxa"/>
+            <w:tcBorders>
+              <w:top w:val="single" w:sz="4" w:space="0" w:color="000000"/>
+              <w:left w:val="single" w:sz="4" w:space="0" w:color="000000"/>
+              <w:bottom w:val="single" w:sz="4" w:space="0" w:color="000000"/>
+              <w:right w:val="single" w:sz="4" w:space="0" w:color="000000"/>
+            </w:tcBorders>
+            <w:shd w:val="clear" w:color="auto" w:fill="DAEEF3"/>
+          </w:tcPr>
+          <w:p>
+            <w:pPr>
+              <w:jc w:val="left"/>
+            </w:pPr>
+            <w:r>
+              <w:rPr>
+                <w:rFonts w:cs="Calibri"/>
+                <w:b/>
+                <w:sz w:val="22"/>
+                <w:szCs w:val="22"/>
+                <w:lang w:val="hu-HU"/>
+              </w:rPr>
+              <w:t xml:space="preserve">A tesztelés </w:t>
+            </w:r>
+            <w:proofErr w:type="gramStart"/>
+            <w:r>
+              <w:rPr>
+                <w:rFonts w:cs="Calibri"/>
+                <w:b/>
+                <w:sz w:val="22"/>
+                <w:szCs w:val="22"/>
+                <w:lang w:val="hu-HU"/>
+              </w:rPr>
+              <w:t>dátuma</w:t>
+            </w:r>
+            <w:proofErr w:type="gramEnd"/>
+            <w:r>
+              <w:rPr>
+                <w:rFonts w:cs="Calibri"/>
+                <w:b/>
+                <w:sz w:val="22"/>
+                <w:szCs w:val="22"/>
+                <w:lang w:val="hu-HU"/>
+              </w:rPr>
+              <w:t xml:space="preserve"> és időpontja:</w:t>
+            </w:r>
+          </w:p>
+        </w:tc>
+        <w:tc>
+          <w:tcPr>
+            <w:tcW w:w="6237" w:type="dxa"/>
+            <w:tcBorders>
+              <w:top w:val="single" w:sz="4" w:space="0" w:color="000000"/>
+              <w:left w:val="single" w:sz="4" w:space="0" w:color="000000"/>
+              <w:bottom w:val="single" w:sz="4" w:space="0" w:color="000000"/>
+              <w:right w:val="single" w:sz="4" w:space="0" w:color="000000"/>
+            </w:tcBorders>
+            <w:shd w:val="clear" w:color="auto" w:fill="auto"/>
+          </w:tcPr>
+          <w:p>
+            <w:pPr>
+              <w:jc w:val="left"/>
+              <w:rPr>
+                <w:rFonts w:cs="Calibri"/>
+                <w:sz w:val="22"/>
+                <w:szCs w:val="22"/>
+                <w:lang w:val="hu-HU"/>
+              </w:rPr>
+            </w:pPr>
+            <w:r>
+              <w:rPr>
+                <w:rFonts w:cs="Calibri"/>
+                <w:sz w:val="22"/>
+                <w:szCs w:val="22"/>
+                <w:lang w:val="hu-HU"/>
+              </w:rPr>
+              <w:t>2019.12.07.</w:t>
+            </w:r>
+          </w:p>
+        </w:tc>
+      </w:tr>
+      <w:tr>
+        <w:trPr>
+          <w:trHeight w:val="454"/>
+        </w:trPr>
+        <w:tc>
+          <w:tcPr>
+            <w:tcW w:w="2937" w:type="dxa"/>
+            <w:tcBorders>
+              <w:top w:val="single" w:sz="4" w:space="0" w:color="000000"/>
+              <w:left w:val="single" w:sz="4" w:space="0" w:color="000000"/>
+              <w:bottom w:val="single" w:sz="4" w:space="0" w:color="000000"/>
+              <w:right w:val="single" w:sz="4" w:space="0" w:color="000000"/>
+            </w:tcBorders>
+            <w:shd w:val="clear" w:color="auto" w:fill="DAEEF3"/>
+          </w:tcPr>
+          <w:p>
+            <w:pPr>
+              <w:jc w:val="left"/>
+            </w:pPr>
+            <w:r>
+              <w:rPr>
+                <w:rFonts w:cs="Calibri"/>
+                <w:b/>
+                <w:sz w:val="22"/>
+                <w:szCs w:val="22"/>
+                <w:lang w:val="hu-HU"/>
+              </w:rPr>
+              <w:t>A tesztadatok típusa:</w:t>
+            </w:r>
+          </w:p>
+        </w:tc>
+        <w:tc>
+          <w:tcPr>
+            <w:tcW w:w="6237" w:type="dxa"/>
+            <w:tcBorders>
+              <w:top w:val="single" w:sz="4" w:space="0" w:color="000000"/>
+              <w:left w:val="single" w:sz="4" w:space="0" w:color="000000"/>
+              <w:bottom w:val="single" w:sz="4" w:space="0" w:color="000000"/>
+              <w:right w:val="single" w:sz="4" w:space="0" w:color="000000"/>
+            </w:tcBorders>
+            <w:shd w:val="clear" w:color="auto" w:fill="auto"/>
+          </w:tcPr>
+          <w:p>
+            <w:pPr>
+              <w:jc w:val="left"/>
+              <w:rPr>
+                <w:rFonts w:cs="Calibri"/>
+                <w:sz w:val="22"/>
+                <w:szCs w:val="22"/>
+                <w:lang w:val="hu-HU"/>
+              </w:rPr>
+            </w:pPr>
+            <w:r>
+              <w:rPr>
+                <w:rFonts w:cs="Calibri"/>
+                <w:sz w:val="22"/>
+                <w:szCs w:val="22"/>
+                <w:lang w:val="hu-HU"/>
+              </w:rPr>
+              <w:t>n/</w:t>
+            </w:r>
+            <w:proofErr w:type="gramStart"/>
+            <w:r>
+              <w:rPr>
+                <w:rFonts w:cs="Calibri"/>
+                <w:sz w:val="22"/>
+                <w:szCs w:val="22"/>
+                <w:lang w:val="hu-HU"/>
+              </w:rPr>
+              <w:t>a</w:t>
+            </w:r>
+            <w:proofErr w:type="gramEnd"/>
+          </w:p>
+        </w:tc>
+      </w:tr>
+      <w:tr>
+        <w:trPr>
+          <w:trHeight w:val="454"/>
+        </w:trPr>
+        <w:tc>
+          <w:tcPr>
+            <w:tcW w:w="2937" w:type="dxa"/>
+            <w:tcBorders>
+              <w:top w:val="single" w:sz="4" w:space="0" w:color="000000"/>
+              <w:left w:val="single" w:sz="4" w:space="0" w:color="000000"/>
+              <w:bottom w:val="single" w:sz="4" w:space="0" w:color="000000"/>
+              <w:right w:val="single" w:sz="4" w:space="0" w:color="000000"/>
+            </w:tcBorders>
+            <w:shd w:val="clear" w:color="auto" w:fill="DAEEF3"/>
+          </w:tcPr>
+          <w:p>
+            <w:pPr>
+              <w:jc w:val="left"/>
+            </w:pPr>
+            <w:r>
+              <w:rPr>
+                <w:rFonts w:cs="Calibri"/>
+                <w:b/>
+                <w:sz w:val="22"/>
+                <w:szCs w:val="22"/>
+                <w:lang w:val="hu-HU"/>
+              </w:rPr>
+              <w:t xml:space="preserve">A tesztet végző </w:t>
+            </w:r>
+            <w:proofErr w:type="gramStart"/>
+            <w:r>
+              <w:rPr>
+                <w:rFonts w:cs="Calibri"/>
+                <w:b/>
+                <w:sz w:val="22"/>
+                <w:szCs w:val="22"/>
+                <w:lang w:val="hu-HU"/>
+              </w:rPr>
+              <w:t>személy(</w:t>
+            </w:r>
+            <w:proofErr w:type="spellStart"/>
+            <w:proofErr w:type="gramEnd"/>
+            <w:r>
+              <w:rPr>
+                <w:rFonts w:cs="Calibri"/>
+                <w:b/>
+                <w:sz w:val="22"/>
+                <w:szCs w:val="22"/>
+                <w:lang w:val="hu-HU"/>
+              </w:rPr>
+              <w:t>ek</w:t>
+            </w:r>
+            <w:proofErr w:type="spellEnd"/>
+            <w:r>
+              <w:rPr>
+                <w:rFonts w:cs="Calibri"/>
+                <w:b/>
+                <w:sz w:val="22"/>
+                <w:szCs w:val="22"/>
+                <w:lang w:val="hu-HU"/>
+              </w:rPr>
+              <w:t>):</w:t>
+            </w:r>
+          </w:p>
+        </w:tc>
+        <w:tc>
+          <w:tcPr>
+            <w:tcW w:w="6237" w:type="dxa"/>
+            <w:tcBorders>
+              <w:top w:val="single" w:sz="4" w:space="0" w:color="000000"/>
+              <w:left w:val="single" w:sz="4" w:space="0" w:color="000000"/>
+              <w:bottom w:val="single" w:sz="4" w:space="0" w:color="000000"/>
+              <w:right w:val="single" w:sz="4" w:space="0" w:color="000000"/>
+            </w:tcBorders>
+            <w:shd w:val="clear" w:color="auto" w:fill="auto"/>
+          </w:tcPr>
+          <w:p>
+            <w:pPr>
+              <w:jc w:val="left"/>
+              <w:rPr>
+                <w:rFonts w:cs="Calibri"/>
+                <w:sz w:val="22"/>
+                <w:szCs w:val="22"/>
+                <w:lang w:val="hu-HU"/>
+              </w:rPr>
+            </w:pPr>
+            <w:proofErr w:type="spellStart"/>
+            <w:r>
+              <w:rPr>
+                <w:rFonts w:cs="Calibri"/>
+                <w:sz w:val="22"/>
+                <w:szCs w:val="22"/>
+                <w:lang w:val="hu-HU"/>
+              </w:rPr>
+              <w:t>Sohajda</w:t>
+            </w:r>
+            <w:proofErr w:type="spellEnd"/>
+            <w:r>
+              <w:rPr>
+                <w:rFonts w:cs="Calibri"/>
+                <w:sz w:val="22"/>
+                <w:szCs w:val="22"/>
+                <w:lang w:val="hu-HU"/>
+              </w:rPr>
+              <w:t xml:space="preserve"> Alex</w:t>
+            </w:r>
+          </w:p>
+        </w:tc>
+      </w:tr>
+      <w:tr>
+        <w:trPr>
+          <w:trHeight w:val="454"/>
+        </w:trPr>
+        <w:tc>
+          <w:tcPr>
+            <w:tcW w:w="2937" w:type="dxa"/>
+            <w:tcBorders>
+              <w:top w:val="single" w:sz="4" w:space="0" w:color="000000"/>
+              <w:left w:val="single" w:sz="4" w:space="0" w:color="000000"/>
+              <w:bottom w:val="single" w:sz="4" w:space="0" w:color="000000"/>
+              <w:right w:val="single" w:sz="4" w:space="0" w:color="000000"/>
+            </w:tcBorders>
+            <w:shd w:val="clear" w:color="auto" w:fill="DAEEF3"/>
+          </w:tcPr>
+          <w:p>
+            <w:pPr>
+              <w:jc w:val="left"/>
+            </w:pPr>
+            <w:r>
+              <w:rPr>
+                <w:rFonts w:cs="Calibri"/>
+                <w:b/>
+                <w:sz w:val="22"/>
+                <w:szCs w:val="22"/>
+                <w:lang w:val="hu-HU"/>
+              </w:rPr>
+              <w:t>A tesztelt rendszer beállításai:</w:t>
+            </w:r>
+          </w:p>
+        </w:tc>
+        <w:tc>
+          <w:tcPr>
+            <w:tcW w:w="6237" w:type="dxa"/>
+            <w:tcBorders>
+              <w:top w:val="single" w:sz="4" w:space="0" w:color="000000"/>
+              <w:left w:val="single" w:sz="4" w:space="0" w:color="000000"/>
+              <w:bottom w:val="single" w:sz="4" w:space="0" w:color="000000"/>
+              <w:right w:val="single" w:sz="4" w:space="0" w:color="000000"/>
+            </w:tcBorders>
+            <w:shd w:val="clear" w:color="auto" w:fill="auto"/>
+          </w:tcPr>
+          <w:p>
+            <w:pPr>
+              <w:jc w:val="left"/>
+              <w:rPr>
+                <w:rFonts w:cs="Calibri"/>
+                <w:sz w:val="22"/>
+                <w:szCs w:val="22"/>
+                <w:lang w:val="hu-HU"/>
+              </w:rPr>
+            </w:pPr>
+            <w:r>
+              <w:rPr>
+                <w:rFonts w:cs="Calibri"/>
+                <w:sz w:val="22"/>
+                <w:szCs w:val="22"/>
+                <w:lang w:val="hu-HU"/>
+              </w:rPr>
+              <w:t>n/</w:t>
+            </w:r>
+            <w:proofErr w:type="gramStart"/>
+            <w:r>
+              <w:rPr>
+                <w:rFonts w:cs="Calibri"/>
+                <w:sz w:val="22"/>
+                <w:szCs w:val="22"/>
+                <w:lang w:val="hu-HU"/>
+              </w:rPr>
+              <w:t>a</w:t>
+            </w:r>
+            <w:proofErr w:type="gramEnd"/>
+          </w:p>
+        </w:tc>
+      </w:tr>
+      <w:tr>
+        <w:trPr>
+          <w:trHeight w:val="454"/>
+        </w:trPr>
+        <w:tc>
+          <w:tcPr>
+            <w:tcW w:w="2937" w:type="dxa"/>
+            <w:tcBorders>
+              <w:top w:val="single" w:sz="4" w:space="0" w:color="000000"/>
+              <w:left w:val="single" w:sz="4" w:space="0" w:color="000000"/>
+              <w:bottom w:val="single" w:sz="4" w:space="0" w:color="000000"/>
+              <w:right w:val="single" w:sz="4" w:space="0" w:color="000000"/>
+            </w:tcBorders>
+            <w:shd w:val="clear" w:color="auto" w:fill="DAEEF3"/>
+          </w:tcPr>
+          <w:p>
+            <w:pPr>
+              <w:jc w:val="left"/>
+            </w:pPr>
+            <w:r>
+              <w:rPr>
+                <w:rFonts w:cs="Calibri"/>
+                <w:b/>
+                <w:sz w:val="22"/>
+                <w:szCs w:val="22"/>
+                <w:lang w:val="hu-HU"/>
+              </w:rPr>
+              <w:t>A teszt-eset elvárt eredménye:</w:t>
+            </w:r>
+          </w:p>
+        </w:tc>
+        <w:tc>
+          <w:tcPr>
+            <w:tcW w:w="6237" w:type="dxa"/>
+            <w:tcBorders>
+              <w:top w:val="single" w:sz="4" w:space="0" w:color="000000"/>
+              <w:left w:val="single" w:sz="4" w:space="0" w:color="000000"/>
+              <w:bottom w:val="single" w:sz="4" w:space="0" w:color="000000"/>
+              <w:right w:val="single" w:sz="4" w:space="0" w:color="000000"/>
+            </w:tcBorders>
+            <w:shd w:val="clear" w:color="auto" w:fill="auto"/>
+          </w:tcPr>
+          <w:p>
+            <w:pPr>
+              <w:jc w:val="left"/>
+              <w:rPr>
+                <w:rFonts w:cs="Calibri"/>
+                <w:sz w:val="22"/>
+                <w:szCs w:val="22"/>
+                <w:lang w:val="hu-HU"/>
+              </w:rPr>
+            </w:pPr>
+            <w:r>
+              <w:rPr>
+                <w:rFonts w:cs="Calibri"/>
+                <w:bCs/>
+                <w:sz w:val="22"/>
+                <w:szCs w:val="22"/>
+                <w:lang w:val="hu-HU"/>
+              </w:rPr>
+              <w:t xml:space="preserve">A </w:t>
+            </w:r>
+            <w:proofErr w:type="gramStart"/>
+            <w:r>
+              <w:rPr>
+                <w:rFonts w:cs="Calibri"/>
+                <w:bCs/>
+                <w:sz w:val="22"/>
+                <w:szCs w:val="22"/>
+                <w:lang w:val="hu-HU"/>
+              </w:rPr>
+              <w:t>navigálás</w:t>
+            </w:r>
+            <w:proofErr w:type="gramEnd"/>
+            <w:r>
+              <w:rPr>
+                <w:rFonts w:cs="Calibri"/>
+                <w:bCs/>
+                <w:sz w:val="22"/>
+                <w:szCs w:val="22"/>
+                <w:lang w:val="hu-HU"/>
+              </w:rPr>
+              <w:t xml:space="preserve"> működik, Edit </w:t>
+            </w:r>
+            <w:proofErr w:type="spellStart"/>
+            <w:r>
+              <w:rPr>
+                <w:rFonts w:cs="Calibri"/>
+                <w:bCs/>
+                <w:sz w:val="22"/>
+                <w:szCs w:val="22"/>
+                <w:lang w:val="hu-HU"/>
+              </w:rPr>
+              <w:t>profile</w:t>
+            </w:r>
+            <w:proofErr w:type="spellEnd"/>
+            <w:r>
+              <w:rPr>
+                <w:rFonts w:cs="Calibri"/>
+                <w:bCs/>
+                <w:sz w:val="22"/>
+                <w:szCs w:val="22"/>
+                <w:lang w:val="hu-HU"/>
+              </w:rPr>
+              <w:t xml:space="preserve"> </w:t>
+            </w:r>
+            <w:proofErr w:type="spellStart"/>
+            <w:r>
+              <w:rPr>
+                <w:rFonts w:cs="Calibri"/>
+                <w:bCs/>
+                <w:sz w:val="22"/>
+                <w:szCs w:val="22"/>
+                <w:lang w:val="hu-HU"/>
+              </w:rPr>
+              <w:t>fragment</w:t>
+            </w:r>
+            <w:proofErr w:type="spellEnd"/>
+            <w:r>
+              <w:rPr>
+                <w:rFonts w:cs="Calibri"/>
+                <w:bCs/>
+                <w:sz w:val="22"/>
+                <w:szCs w:val="22"/>
+                <w:lang w:val="hu-HU"/>
+              </w:rPr>
+              <w:t xml:space="preserve"> helyesen jelenik meg. </w:t>
+            </w:r>
+          </w:p>
+        </w:tc>
+      </w:tr>
+      <w:tr>
+        <w:trPr>
+          <w:trHeight w:val="454"/>
+        </w:trPr>
+        <w:tc>
+          <w:tcPr>
+            <w:tcW w:w="2937" w:type="dxa"/>
+            <w:tcBorders>
+              <w:top w:val="single" w:sz="4" w:space="0" w:color="000000"/>
+              <w:left w:val="single" w:sz="4" w:space="0" w:color="000000"/>
+              <w:bottom w:val="single" w:sz="4" w:space="0" w:color="000000"/>
+              <w:right w:val="single" w:sz="4" w:space="0" w:color="000000"/>
+            </w:tcBorders>
+            <w:shd w:val="clear" w:color="auto" w:fill="DAEEF3"/>
+          </w:tcPr>
+          <w:p>
+            <w:pPr>
+              <w:jc w:val="left"/>
+            </w:pPr>
+            <w:r>
+              <w:rPr>
+                <w:rFonts w:cs="Calibri"/>
+                <w:b/>
+                <w:sz w:val="22"/>
+                <w:szCs w:val="22"/>
+                <w:lang w:val="hu-HU"/>
+              </w:rPr>
+              <w:t>A tesztelés eredménye:</w:t>
+            </w:r>
+          </w:p>
+        </w:tc>
+        <w:tc>
+          <w:tcPr>
+            <w:tcW w:w="6237" w:type="dxa"/>
+            <w:tcBorders>
+              <w:top w:val="single" w:sz="4" w:space="0" w:color="000000"/>
+              <w:left w:val="single" w:sz="4" w:space="0" w:color="000000"/>
+              <w:bottom w:val="single" w:sz="4" w:space="0" w:color="000000"/>
+              <w:right w:val="single" w:sz="4" w:space="0" w:color="000000"/>
+            </w:tcBorders>
+            <w:shd w:val="clear" w:color="auto" w:fill="auto"/>
+          </w:tcPr>
+          <w:p>
+            <w:pPr>
+              <w:pStyle w:val="Listaszerbekezds"/>
+              <w:numPr>
+                <w:ilvl w:val="0"/>
+                <w:numId w:val="5"/>
+              </w:numPr>
+              <w:spacing w:before="0" w:after="0" w:line="240" w:lineRule="auto"/>
+              <w:jc w:val="left"/>
+            </w:pPr>
+            <w:r>
+              <w:rPr>
+                <w:sz w:val="20"/>
+                <w:szCs w:val="20"/>
+              </w:rPr>
+              <w:t>Megfelelt</w:t>
+            </w:r>
+          </w:p>
+        </w:tc>
+      </w:tr>
+      <w:tr>
+        <w:trPr>
+          <w:trHeight w:val="454"/>
+        </w:trPr>
+        <w:tc>
+          <w:tcPr>
+            <w:tcW w:w="2937" w:type="dxa"/>
+            <w:tcBorders>
+              <w:top w:val="single" w:sz="4" w:space="0" w:color="000000"/>
+              <w:left w:val="single" w:sz="4" w:space="0" w:color="000000"/>
+              <w:bottom w:val="single" w:sz="4" w:space="0" w:color="000000"/>
+              <w:right w:val="single" w:sz="4" w:space="0" w:color="000000"/>
+            </w:tcBorders>
+            <w:shd w:val="clear" w:color="auto" w:fill="DAEEF3"/>
+          </w:tcPr>
+          <w:p>
+            <w:pPr>
+              <w:jc w:val="left"/>
+            </w:pPr>
+            <w:r>
+              <w:rPr>
+                <w:rFonts w:cs="Calibri"/>
+                <w:b/>
+                <w:sz w:val="22"/>
+                <w:szCs w:val="22"/>
+                <w:lang w:val="hu-HU"/>
+              </w:rPr>
+              <w:t>Megjegyzések:</w:t>
+            </w:r>
+          </w:p>
+        </w:tc>
+        <w:tc>
+          <w:tcPr>
+            <w:tcW w:w="6237" w:type="dxa"/>
+            <w:tcBorders>
+              <w:top w:val="single" w:sz="4" w:space="0" w:color="000000"/>
+              <w:left w:val="single" w:sz="4" w:space="0" w:color="000000"/>
+              <w:bottom w:val="single" w:sz="4" w:space="0" w:color="000000"/>
+              <w:right w:val="single" w:sz="4" w:space="0" w:color="000000"/>
+            </w:tcBorders>
+            <w:shd w:val="clear" w:color="auto" w:fill="auto"/>
+          </w:tcPr>
+          <w:p>
+            <w:pPr>
+              <w:jc w:val="left"/>
+              <w:rPr>
+                <w:rFonts w:cs="Calibri"/>
+                <w:sz w:val="22"/>
+                <w:szCs w:val="22"/>
+                <w:lang w:val="hu-HU"/>
+              </w:rPr>
+            </w:pPr>
+          </w:p>
+        </w:tc>
+      </w:tr>
+    </w:tbl>
+    <w:p/>
+    <w:tbl>
+      <w:tblPr>
+        <w:tblW w:w="9180" w:type="dxa"/>
+        <w:tblBorders>
+          <w:top w:val="single" w:sz="4" w:space="0" w:color="000000"/>
+          <w:left w:val="single" w:sz="4" w:space="0" w:color="000000"/>
+          <w:bottom w:val="single" w:sz="18" w:space="0" w:color="000000"/>
+          <w:right w:val="single" w:sz="4" w:space="0" w:color="000000"/>
+          <w:insideH w:val="single" w:sz="18" w:space="0" w:color="000000"/>
+          <w:insideV w:val="single" w:sz="4" w:space="0" w:color="000000"/>
+        </w:tblBorders>
+        <w:tblLook w:val="04A0" w:firstRow="1" w:lastRow="0" w:firstColumn="1" w:lastColumn="0" w:noHBand="0" w:noVBand="1"/>
+      </w:tblPr>
+      <w:tblGrid>
+        <w:gridCol w:w="3651"/>
+        <w:gridCol w:w="5529"/>
+      </w:tblGrid>
+      <w:tr>
+        <w:trPr>
+          <w:trHeight w:val="454"/>
+        </w:trPr>
+        <w:tc>
+          <w:tcPr>
+            <w:tcW w:w="9180" w:type="dxa"/>
+            <w:gridSpan w:val="2"/>
+            <w:tcBorders>
+              <w:top w:val="single" w:sz="4" w:space="0" w:color="000000"/>
+              <w:left w:val="single" w:sz="4" w:space="0" w:color="000000"/>
+              <w:bottom w:val="single" w:sz="18" w:space="0" w:color="000000"/>
+              <w:right w:val="single" w:sz="4" w:space="0" w:color="000000"/>
+            </w:tcBorders>
+            <w:shd w:val="clear" w:color="auto" w:fill="92CDDC"/>
+            <w:vAlign w:val="center"/>
+          </w:tcPr>
+          <w:p>
+            <w:r>
+              <w:rPr>
+                <w:rFonts w:cs="Calibri"/>
+                <w:b/>
+                <w:sz w:val="24"/>
+                <w:szCs w:val="24"/>
+                <w:lang w:val="hu-HU"/>
+              </w:rPr>
+              <w:t>Tesztelést elvégezte</w:t>
+            </w:r>
+          </w:p>
+        </w:tc>
+      </w:tr>
+      <w:tr>
+        <w:trPr>
+          <w:trHeight w:val="454"/>
+        </w:trPr>
+        <w:tc>
+          <w:tcPr>
+            <w:tcW w:w="3651" w:type="dxa"/>
+            <w:tcBorders>
+              <w:top w:val="single" w:sz="4" w:space="0" w:color="000000"/>
+              <w:left w:val="single" w:sz="4" w:space="0" w:color="000000"/>
+              <w:bottom w:val="single" w:sz="4" w:space="0" w:color="000000"/>
+              <w:right w:val="single" w:sz="4" w:space="0" w:color="000000"/>
+            </w:tcBorders>
+            <w:shd w:val="clear" w:color="auto" w:fill="auto"/>
+            <w:vAlign w:val="center"/>
+          </w:tcPr>
+          <w:p>
+            <w:pPr>
+              <w:tabs>
+                <w:tab w:val="left" w:pos="3879"/>
+              </w:tabs>
+              <w:jc w:val="left"/>
+            </w:pPr>
+            <w:r>
+              <w:rPr>
+                <w:rFonts w:cs="Calibri"/>
+                <w:b/>
+                <w:lang w:val="hu-HU"/>
+              </w:rPr>
+              <w:t>Név:</w:t>
+            </w:r>
+          </w:p>
+        </w:tc>
+        <w:tc>
+          <w:tcPr>
+            <w:tcW w:w="5529" w:type="dxa"/>
+            <w:tcBorders>
+              <w:top w:val="single" w:sz="4" w:space="0" w:color="000000"/>
+              <w:left w:val="single" w:sz="4" w:space="0" w:color="000000"/>
+              <w:bottom w:val="single" w:sz="4" w:space="0" w:color="000000"/>
+              <w:right w:val="single" w:sz="4" w:space="0" w:color="000000"/>
+            </w:tcBorders>
+            <w:shd w:val="clear" w:color="auto" w:fill="auto"/>
+            <w:vAlign w:val="center"/>
+          </w:tcPr>
+          <w:p>
+            <w:pPr>
+              <w:tabs>
+                <w:tab w:val="left" w:pos="3879"/>
+              </w:tabs>
+              <w:jc w:val="left"/>
+              <w:rPr>
+                <w:rFonts w:cs="Calibri"/>
+                <w:lang w:val="hu-HU"/>
+              </w:rPr>
+            </w:pPr>
+            <w:proofErr w:type="spellStart"/>
+            <w:r>
+              <w:rPr>
+                <w:rFonts w:cs="Calibri"/>
+                <w:lang w:val="hu-HU"/>
+              </w:rPr>
+              <w:t>Sohajda</w:t>
+            </w:r>
+            <w:proofErr w:type="spellEnd"/>
+            <w:r>
+              <w:rPr>
+                <w:rFonts w:cs="Calibri"/>
+                <w:lang w:val="hu-HU"/>
+              </w:rPr>
+              <w:t xml:space="preserve"> Alex</w:t>
+            </w:r>
+          </w:p>
+        </w:tc>
+      </w:tr>
+      <w:tr>
+        <w:trPr>
+          <w:trHeight w:val="454"/>
+        </w:trPr>
+        <w:tc>
+          <w:tcPr>
+            <w:tcW w:w="3651" w:type="dxa"/>
+            <w:tcBorders>
+              <w:top w:val="single" w:sz="4" w:space="0" w:color="000000"/>
+              <w:left w:val="single" w:sz="4" w:space="0" w:color="000000"/>
+              <w:bottom w:val="single" w:sz="4" w:space="0" w:color="000000"/>
+              <w:right w:val="single" w:sz="4" w:space="0" w:color="000000"/>
+            </w:tcBorders>
+            <w:shd w:val="clear" w:color="auto" w:fill="auto"/>
+            <w:vAlign w:val="center"/>
+          </w:tcPr>
+          <w:p>
+            <w:pPr>
+              <w:tabs>
+                <w:tab w:val="left" w:pos="3879"/>
+              </w:tabs>
+              <w:jc w:val="left"/>
+            </w:pPr>
+            <w:r>
+              <w:rPr>
+                <w:rFonts w:cs="Calibri"/>
+                <w:b/>
+                <w:lang w:val="hu-HU"/>
+              </w:rPr>
+              <w:t>Szervezeti egység/ beosztás:</w:t>
+            </w:r>
+          </w:p>
+        </w:tc>
+        <w:tc>
+          <w:tcPr>
+            <w:tcW w:w="5529" w:type="dxa"/>
+            <w:tcBorders>
+              <w:top w:val="single" w:sz="4" w:space="0" w:color="000000"/>
+              <w:left w:val="single" w:sz="4" w:space="0" w:color="000000"/>
+              <w:bottom w:val="single" w:sz="4" w:space="0" w:color="000000"/>
+              <w:right w:val="single" w:sz="4" w:space="0" w:color="000000"/>
+            </w:tcBorders>
+            <w:shd w:val="clear" w:color="auto" w:fill="auto"/>
+            <w:vAlign w:val="center"/>
+          </w:tcPr>
+          <w:p>
+            <w:pPr>
+              <w:tabs>
+                <w:tab w:val="left" w:pos="3879"/>
+              </w:tabs>
+              <w:jc w:val="left"/>
+              <w:rPr>
+                <w:rFonts w:cs="Calibri"/>
+                <w:lang w:val="hu-HU"/>
+              </w:rPr>
+            </w:pPr>
+            <w:proofErr w:type="gramStart"/>
+            <w:r>
+              <w:rPr>
+                <w:rFonts w:cs="Calibri"/>
+                <w:lang w:val="hu-HU"/>
+              </w:rPr>
+              <w:t>Szoftver fejlesztő</w:t>
+            </w:r>
+            <w:proofErr w:type="gramEnd"/>
+          </w:p>
+        </w:tc>
+      </w:tr>
+      <w:tr>
+        <w:trPr>
+          <w:trHeight w:val="1382"/>
+        </w:trPr>
+        <w:tc>
+          <w:tcPr>
+            <w:tcW w:w="3651" w:type="dxa"/>
+            <w:tcBorders>
+              <w:top w:val="single" w:sz="4" w:space="0" w:color="000000"/>
+              <w:left w:val="single" w:sz="4" w:space="0" w:color="000000"/>
+              <w:bottom w:val="single" w:sz="4" w:space="0" w:color="000000"/>
+              <w:right w:val="single" w:sz="4" w:space="0" w:color="000000"/>
+            </w:tcBorders>
+            <w:shd w:val="clear" w:color="auto" w:fill="auto"/>
+          </w:tcPr>
+          <w:p>
+            <w:pPr>
+              <w:tabs>
+                <w:tab w:val="left" w:pos="3879"/>
+              </w:tabs>
+              <w:spacing w:before="120"/>
+              <w:jc w:val="left"/>
+            </w:pPr>
+            <w:r>
+              <w:rPr>
+                <w:rFonts w:cs="Calibri"/>
+                <w:b/>
+                <w:lang w:val="hu-HU"/>
+              </w:rPr>
+              <w:t>Aláírás:</w:t>
+            </w:r>
+          </w:p>
+        </w:tc>
+        <w:tc>
+          <w:tcPr>
+            <w:tcW w:w="5529" w:type="dxa"/>
+            <w:tcBorders>
+              <w:top w:val="single" w:sz="4" w:space="0" w:color="000000"/>
+              <w:left w:val="single" w:sz="4" w:space="0" w:color="000000"/>
+              <w:bottom w:val="single" w:sz="4" w:space="0" w:color="000000"/>
+              <w:right w:val="single" w:sz="4" w:space="0" w:color="000000"/>
+            </w:tcBorders>
+            <w:shd w:val="clear" w:color="auto" w:fill="auto"/>
+          </w:tcPr>
+          <w:p>
+            <w:pPr>
+              <w:tabs>
+                <w:tab w:val="left" w:pos="3879"/>
+              </w:tabs>
+              <w:spacing w:before="120"/>
+              <w:jc w:val="left"/>
+            </w:pPr>
+            <w:proofErr w:type="gramStart"/>
+            <w:r>
+              <w:rPr>
+                <w:rFonts w:cs="Calibri"/>
+                <w:lang w:val="hu-HU"/>
+              </w:rPr>
+              <w:t>Dátum</w:t>
+            </w:r>
+            <w:proofErr w:type="gramEnd"/>
+            <w:r>
+              <w:rPr>
+                <w:rFonts w:cs="Calibri"/>
+                <w:lang w:val="hu-HU"/>
+              </w:rPr>
+              <w:t>:2019.12.08</w:t>
+            </w:r>
+          </w:p>
+        </w:tc>
+      </w:tr>
+    </w:tbl>
+    <w:p/>
     <w:p>
-      <w:bookmarkStart w:id="37" w:name="_GoBack"/>
-      <w:bookmarkEnd w:id="37"/>
+      <w:pPr>
+        <w:spacing w:line="240" w:lineRule="auto"/>
+        <w:jc w:val="left"/>
+      </w:pPr>
+      <w:r>
+        <w:br w:type="page"/>
+      </w:r>
     </w:p>
+    <w:tbl>
+      <w:tblPr>
+        <w:tblW w:w="9174" w:type="dxa"/>
+        <w:tblInd w:w="6" w:type="dxa"/>
+        <w:tblBorders>
+          <w:top w:val="single" w:sz="4" w:space="0" w:color="000000"/>
+          <w:left w:val="single" w:sz="4" w:space="0" w:color="000000"/>
+          <w:bottom w:val="single" w:sz="18" w:space="0" w:color="000000"/>
+          <w:right w:val="single" w:sz="4" w:space="0" w:color="000000"/>
+          <w:insideH w:val="single" w:sz="18" w:space="0" w:color="000000"/>
+          <w:insideV w:val="single" w:sz="4" w:space="0" w:color="000000"/>
+        </w:tblBorders>
+        <w:tblLook w:val="04A0" w:firstRow="1" w:lastRow="0" w:firstColumn="1" w:lastColumn="0" w:noHBand="0" w:noVBand="1"/>
+      </w:tblPr>
+      <w:tblGrid>
+        <w:gridCol w:w="2937"/>
+        <w:gridCol w:w="6237"/>
+      </w:tblGrid>
+      <w:tr>
+        <w:trPr>
+          <w:trHeight w:val="454"/>
+        </w:trPr>
+        <w:tc>
+          <w:tcPr>
+            <w:tcW w:w="9174" w:type="dxa"/>
+            <w:gridSpan w:val="2"/>
+            <w:tcBorders>
+              <w:top w:val="single" w:sz="4" w:space="0" w:color="000000"/>
+              <w:left w:val="single" w:sz="4" w:space="0" w:color="000000"/>
+              <w:bottom w:val="single" w:sz="18" w:space="0" w:color="000000"/>
+              <w:right w:val="single" w:sz="4" w:space="0" w:color="000000"/>
+            </w:tcBorders>
+            <w:shd w:val="clear" w:color="auto" w:fill="92CDDC"/>
+            <w:vAlign w:val="center"/>
+          </w:tcPr>
+          <w:p>
+            <w:pPr>
+              <w:jc w:val="center"/>
+            </w:pPr>
+            <w:r>
+              <w:rPr>
+                <w:rFonts w:cs="Calibri"/>
+                <w:b/>
+                <w:szCs w:val="22"/>
+                <w:lang w:val="hu-HU"/>
+              </w:rPr>
+              <w:lastRenderedPageBreak/>
+              <w:t>Tesztelési jegyzőkönyv*</w:t>
+            </w:r>
+          </w:p>
+        </w:tc>
+      </w:tr>
+      <w:tr>
+        <w:trPr>
+          <w:trHeight w:val="1701"/>
+        </w:trPr>
+        <w:tc>
+          <w:tcPr>
+            <w:tcW w:w="2937" w:type="dxa"/>
+            <w:tcBorders>
+              <w:top w:val="single" w:sz="4" w:space="0" w:color="000000"/>
+              <w:left w:val="single" w:sz="4" w:space="0" w:color="000000"/>
+              <w:bottom w:val="single" w:sz="4" w:space="0" w:color="000000"/>
+              <w:right w:val="single" w:sz="4" w:space="0" w:color="000000"/>
+            </w:tcBorders>
+            <w:shd w:val="clear" w:color="auto" w:fill="DAEEF3"/>
+          </w:tcPr>
+          <w:p>
+            <w:pPr>
+              <w:jc w:val="left"/>
+            </w:pPr>
+            <w:r>
+              <w:rPr>
+                <w:rFonts w:cs="Calibri"/>
+                <w:b/>
+                <w:sz w:val="22"/>
+                <w:szCs w:val="22"/>
+                <w:lang w:val="hu-HU"/>
+              </w:rPr>
+              <w:t>A teszt-eset leírás és célja:</w:t>
+            </w:r>
+          </w:p>
+        </w:tc>
+        <w:tc>
+          <w:tcPr>
+            <w:tcW w:w="6237" w:type="dxa"/>
+            <w:tcBorders>
+              <w:top w:val="single" w:sz="4" w:space="0" w:color="000000"/>
+              <w:left w:val="single" w:sz="4" w:space="0" w:color="000000"/>
+              <w:bottom w:val="single" w:sz="4" w:space="0" w:color="000000"/>
+              <w:right w:val="single" w:sz="4" w:space="0" w:color="000000"/>
+            </w:tcBorders>
+            <w:shd w:val="clear" w:color="auto" w:fill="auto"/>
+          </w:tcPr>
+          <w:p>
+            <w:pPr>
+              <w:jc w:val="left"/>
+            </w:pPr>
+            <w:r>
+              <w:rPr>
+                <w:rFonts w:cs="Calibri"/>
+                <w:bCs/>
+                <w:sz w:val="22"/>
+                <w:szCs w:val="22"/>
+                <w:lang w:val="hu-HU"/>
+              </w:rPr>
+              <w:t>Felhasználó Avatar csere</w:t>
+            </w:r>
+            <w:r>
+              <w:rPr>
+                <w:rFonts w:cs="Calibri"/>
+                <w:bCs/>
+                <w:sz w:val="22"/>
+                <w:szCs w:val="22"/>
+                <w:lang w:val="hu-HU"/>
+              </w:rPr>
+              <w:t xml:space="preserve"> </w:t>
+            </w:r>
+            <w:r>
+              <w:rPr>
+                <w:rFonts w:cs="Calibri"/>
+                <w:bCs/>
+                <w:sz w:val="22"/>
+                <w:szCs w:val="22"/>
+                <w:lang w:val="hu-HU"/>
+              </w:rPr>
+              <w:t>helyes működése.</w:t>
+            </w:r>
+            <w:bookmarkStart w:id="37" w:name="_GoBack"/>
+            <w:bookmarkEnd w:id="37"/>
+          </w:p>
+        </w:tc>
+      </w:tr>
+      <w:tr>
+        <w:trPr>
+          <w:trHeight w:val="454"/>
+        </w:trPr>
+        <w:tc>
+          <w:tcPr>
+            <w:tcW w:w="2937" w:type="dxa"/>
+            <w:tcBorders>
+              <w:top w:val="single" w:sz="4" w:space="0" w:color="000000"/>
+              <w:left w:val="single" w:sz="4" w:space="0" w:color="000000"/>
+              <w:bottom w:val="single" w:sz="4" w:space="0" w:color="000000"/>
+              <w:right w:val="single" w:sz="4" w:space="0" w:color="000000"/>
+            </w:tcBorders>
+            <w:shd w:val="clear" w:color="auto" w:fill="DAEEF3"/>
+          </w:tcPr>
+          <w:p>
+            <w:pPr>
+              <w:jc w:val="left"/>
+            </w:pPr>
+            <w:r>
+              <w:rPr>
+                <w:rFonts w:cs="Calibri"/>
+                <w:b/>
+                <w:sz w:val="22"/>
+                <w:szCs w:val="22"/>
+                <w:lang w:val="hu-HU"/>
+              </w:rPr>
+              <w:t>A tesztelt folyamat/</w:t>
+            </w:r>
+            <w:proofErr w:type="gramStart"/>
+            <w:r>
+              <w:rPr>
+                <w:rFonts w:cs="Calibri"/>
+                <w:b/>
+                <w:sz w:val="22"/>
+                <w:szCs w:val="22"/>
+                <w:lang w:val="hu-HU"/>
+              </w:rPr>
+              <w:t>funkció</w:t>
+            </w:r>
+            <w:proofErr w:type="gramEnd"/>
+            <w:r>
+              <w:rPr>
+                <w:rFonts w:cs="Calibri"/>
+                <w:b/>
+                <w:sz w:val="22"/>
+                <w:szCs w:val="22"/>
+                <w:lang w:val="hu-HU"/>
+              </w:rPr>
+              <w:t xml:space="preserve"> leírása:</w:t>
+            </w:r>
+          </w:p>
+        </w:tc>
+        <w:tc>
+          <w:tcPr>
+            <w:tcW w:w="6237" w:type="dxa"/>
+            <w:tcBorders>
+              <w:top w:val="single" w:sz="4" w:space="0" w:color="000000"/>
+              <w:left w:val="single" w:sz="4" w:space="0" w:color="000000"/>
+              <w:bottom w:val="single" w:sz="4" w:space="0" w:color="000000"/>
+              <w:right w:val="single" w:sz="4" w:space="0" w:color="000000"/>
+            </w:tcBorders>
+            <w:shd w:val="clear" w:color="auto" w:fill="auto"/>
+          </w:tcPr>
+          <w:p>
+            <w:pPr>
+              <w:jc w:val="left"/>
+              <w:rPr>
+                <w:rFonts w:cs="Calibri"/>
+                <w:sz w:val="22"/>
+                <w:szCs w:val="22"/>
+                <w:lang w:val="hu-HU"/>
+              </w:rPr>
+            </w:pPr>
+            <w:r>
+              <w:rPr>
+                <w:rFonts w:cs="Calibri"/>
+                <w:sz w:val="22"/>
+                <w:szCs w:val="22"/>
+                <w:lang w:val="hu-HU"/>
+              </w:rPr>
+              <w:t xml:space="preserve">Felhasználó tud-e </w:t>
+            </w:r>
+            <w:proofErr w:type="spellStart"/>
+            <w:r>
+              <w:rPr>
+                <w:rFonts w:cs="Calibri"/>
+                <w:sz w:val="22"/>
+                <w:szCs w:val="22"/>
+                <w:lang w:val="hu-HU"/>
+              </w:rPr>
+              <w:t>avatart</w:t>
+            </w:r>
+            <w:proofErr w:type="spellEnd"/>
+            <w:r>
+              <w:rPr>
+                <w:rFonts w:cs="Calibri"/>
+                <w:sz w:val="22"/>
+                <w:szCs w:val="22"/>
+                <w:lang w:val="hu-HU"/>
+              </w:rPr>
+              <w:t xml:space="preserve"> változtatni</w:t>
+            </w:r>
+          </w:p>
+        </w:tc>
+      </w:tr>
+      <w:tr>
+        <w:trPr>
+          <w:trHeight w:val="454"/>
+        </w:trPr>
+        <w:tc>
+          <w:tcPr>
+            <w:tcW w:w="2937" w:type="dxa"/>
+            <w:tcBorders>
+              <w:top w:val="single" w:sz="4" w:space="0" w:color="000000"/>
+              <w:left w:val="single" w:sz="4" w:space="0" w:color="000000"/>
+              <w:bottom w:val="single" w:sz="4" w:space="0" w:color="000000"/>
+              <w:right w:val="single" w:sz="4" w:space="0" w:color="000000"/>
+            </w:tcBorders>
+            <w:shd w:val="clear" w:color="auto" w:fill="DAEEF3"/>
+          </w:tcPr>
+          <w:p>
+            <w:pPr>
+              <w:jc w:val="left"/>
+            </w:pPr>
+            <w:r>
+              <w:rPr>
+                <w:rFonts w:cs="Calibri"/>
+                <w:b/>
+                <w:sz w:val="22"/>
+                <w:szCs w:val="22"/>
+                <w:lang w:val="hu-HU"/>
+              </w:rPr>
+              <w:t>A tesztelés előfeltételei:</w:t>
+            </w:r>
+          </w:p>
+        </w:tc>
+        <w:tc>
+          <w:tcPr>
+            <w:tcW w:w="6237" w:type="dxa"/>
+            <w:tcBorders>
+              <w:top w:val="single" w:sz="4" w:space="0" w:color="000000"/>
+              <w:left w:val="single" w:sz="4" w:space="0" w:color="000000"/>
+              <w:bottom w:val="single" w:sz="4" w:space="0" w:color="000000"/>
+              <w:right w:val="single" w:sz="4" w:space="0" w:color="000000"/>
+            </w:tcBorders>
+            <w:shd w:val="clear" w:color="auto" w:fill="auto"/>
+          </w:tcPr>
+          <w:p>
+            <w:pPr>
+              <w:jc w:val="left"/>
+              <w:rPr>
+                <w:rFonts w:cs="Calibri"/>
+                <w:sz w:val="22"/>
+                <w:szCs w:val="22"/>
+                <w:lang w:val="hu-HU"/>
+              </w:rPr>
+            </w:pPr>
+            <w:proofErr w:type="spellStart"/>
+            <w:r>
+              <w:rPr>
+                <w:rFonts w:cs="Calibri"/>
+                <w:sz w:val="22"/>
+                <w:szCs w:val="22"/>
+                <w:lang w:val="hu-HU"/>
+              </w:rPr>
+              <w:t>Change</w:t>
+            </w:r>
+            <w:proofErr w:type="spellEnd"/>
+            <w:r>
+              <w:rPr>
+                <w:rFonts w:cs="Calibri"/>
+                <w:sz w:val="22"/>
+                <w:szCs w:val="22"/>
+                <w:lang w:val="hu-HU"/>
+              </w:rPr>
+              <w:t xml:space="preserve"> Avatar</w:t>
+            </w:r>
+          </w:p>
+        </w:tc>
+      </w:tr>
+      <w:tr>
+        <w:trPr>
+          <w:trHeight w:val="454"/>
+        </w:trPr>
+        <w:tc>
+          <w:tcPr>
+            <w:tcW w:w="2937" w:type="dxa"/>
+            <w:tcBorders>
+              <w:top w:val="single" w:sz="4" w:space="0" w:color="000000"/>
+              <w:left w:val="single" w:sz="4" w:space="0" w:color="000000"/>
+              <w:bottom w:val="single" w:sz="4" w:space="0" w:color="000000"/>
+              <w:right w:val="single" w:sz="4" w:space="0" w:color="000000"/>
+            </w:tcBorders>
+            <w:shd w:val="clear" w:color="auto" w:fill="DAEEF3"/>
+          </w:tcPr>
+          <w:p>
+            <w:pPr>
+              <w:jc w:val="left"/>
+            </w:pPr>
+            <w:r>
+              <w:rPr>
+                <w:rFonts w:cs="Calibri"/>
+                <w:b/>
+                <w:sz w:val="22"/>
+                <w:szCs w:val="22"/>
+                <w:lang w:val="hu-HU"/>
+              </w:rPr>
+              <w:t xml:space="preserve">A tesztelés </w:t>
+            </w:r>
+            <w:proofErr w:type="gramStart"/>
+            <w:r>
+              <w:rPr>
+                <w:rFonts w:cs="Calibri"/>
+                <w:b/>
+                <w:sz w:val="22"/>
+                <w:szCs w:val="22"/>
+                <w:lang w:val="hu-HU"/>
+              </w:rPr>
+              <w:t>dátuma</w:t>
+            </w:r>
+            <w:proofErr w:type="gramEnd"/>
+            <w:r>
+              <w:rPr>
+                <w:rFonts w:cs="Calibri"/>
+                <w:b/>
+                <w:sz w:val="22"/>
+                <w:szCs w:val="22"/>
+                <w:lang w:val="hu-HU"/>
+              </w:rPr>
+              <w:t xml:space="preserve"> és időpontja:</w:t>
+            </w:r>
+          </w:p>
+        </w:tc>
+        <w:tc>
+          <w:tcPr>
+            <w:tcW w:w="6237" w:type="dxa"/>
+            <w:tcBorders>
+              <w:top w:val="single" w:sz="4" w:space="0" w:color="000000"/>
+              <w:left w:val="single" w:sz="4" w:space="0" w:color="000000"/>
+              <w:bottom w:val="single" w:sz="4" w:space="0" w:color="000000"/>
+              <w:right w:val="single" w:sz="4" w:space="0" w:color="000000"/>
+            </w:tcBorders>
+            <w:shd w:val="clear" w:color="auto" w:fill="auto"/>
+          </w:tcPr>
+          <w:p>
+            <w:pPr>
+              <w:jc w:val="left"/>
+              <w:rPr>
+                <w:rFonts w:cs="Calibri"/>
+                <w:sz w:val="22"/>
+                <w:szCs w:val="22"/>
+                <w:lang w:val="hu-HU"/>
+              </w:rPr>
+            </w:pPr>
+            <w:r>
+              <w:rPr>
+                <w:rFonts w:cs="Calibri"/>
+                <w:sz w:val="22"/>
+                <w:szCs w:val="22"/>
+                <w:lang w:val="hu-HU"/>
+              </w:rPr>
+              <w:t>2019.12.07.</w:t>
+            </w:r>
+          </w:p>
+        </w:tc>
+      </w:tr>
+      <w:tr>
+        <w:trPr>
+          <w:trHeight w:val="454"/>
+        </w:trPr>
+        <w:tc>
+          <w:tcPr>
+            <w:tcW w:w="2937" w:type="dxa"/>
+            <w:tcBorders>
+              <w:top w:val="single" w:sz="4" w:space="0" w:color="000000"/>
+              <w:left w:val="single" w:sz="4" w:space="0" w:color="000000"/>
+              <w:bottom w:val="single" w:sz="4" w:space="0" w:color="000000"/>
+              <w:right w:val="single" w:sz="4" w:space="0" w:color="000000"/>
+            </w:tcBorders>
+            <w:shd w:val="clear" w:color="auto" w:fill="DAEEF3"/>
+          </w:tcPr>
+          <w:p>
+            <w:pPr>
+              <w:jc w:val="left"/>
+            </w:pPr>
+            <w:r>
+              <w:rPr>
+                <w:rFonts w:cs="Calibri"/>
+                <w:b/>
+                <w:sz w:val="22"/>
+                <w:szCs w:val="22"/>
+                <w:lang w:val="hu-HU"/>
+              </w:rPr>
+              <w:t>A tesztadatok típusa:</w:t>
+            </w:r>
+          </w:p>
+        </w:tc>
+        <w:tc>
+          <w:tcPr>
+            <w:tcW w:w="6237" w:type="dxa"/>
+            <w:tcBorders>
+              <w:top w:val="single" w:sz="4" w:space="0" w:color="000000"/>
+              <w:left w:val="single" w:sz="4" w:space="0" w:color="000000"/>
+              <w:bottom w:val="single" w:sz="4" w:space="0" w:color="000000"/>
+              <w:right w:val="single" w:sz="4" w:space="0" w:color="000000"/>
+            </w:tcBorders>
+            <w:shd w:val="clear" w:color="auto" w:fill="auto"/>
+          </w:tcPr>
+          <w:p>
+            <w:pPr>
+              <w:jc w:val="left"/>
+              <w:rPr>
+                <w:rFonts w:cs="Calibri"/>
+                <w:sz w:val="22"/>
+                <w:szCs w:val="22"/>
+                <w:lang w:val="hu-HU"/>
+              </w:rPr>
+            </w:pPr>
+            <w:r>
+              <w:rPr>
+                <w:rFonts w:cs="Calibri"/>
+                <w:sz w:val="22"/>
+                <w:szCs w:val="22"/>
+                <w:lang w:val="hu-HU"/>
+              </w:rPr>
+              <w:t>n/</w:t>
+            </w:r>
+            <w:proofErr w:type="gramStart"/>
+            <w:r>
+              <w:rPr>
+                <w:rFonts w:cs="Calibri"/>
+                <w:sz w:val="22"/>
+                <w:szCs w:val="22"/>
+                <w:lang w:val="hu-HU"/>
+              </w:rPr>
+              <w:t>a</w:t>
+            </w:r>
+            <w:proofErr w:type="gramEnd"/>
+          </w:p>
+        </w:tc>
+      </w:tr>
+      <w:tr>
+        <w:trPr>
+          <w:trHeight w:val="454"/>
+        </w:trPr>
+        <w:tc>
+          <w:tcPr>
+            <w:tcW w:w="2937" w:type="dxa"/>
+            <w:tcBorders>
+              <w:top w:val="single" w:sz="4" w:space="0" w:color="000000"/>
+              <w:left w:val="single" w:sz="4" w:space="0" w:color="000000"/>
+              <w:bottom w:val="single" w:sz="4" w:space="0" w:color="000000"/>
+              <w:right w:val="single" w:sz="4" w:space="0" w:color="000000"/>
+            </w:tcBorders>
+            <w:shd w:val="clear" w:color="auto" w:fill="DAEEF3"/>
+          </w:tcPr>
+          <w:p>
+            <w:pPr>
+              <w:jc w:val="left"/>
+            </w:pPr>
+            <w:r>
+              <w:rPr>
+                <w:rFonts w:cs="Calibri"/>
+                <w:b/>
+                <w:sz w:val="22"/>
+                <w:szCs w:val="22"/>
+                <w:lang w:val="hu-HU"/>
+              </w:rPr>
+              <w:t xml:space="preserve">A tesztet végző </w:t>
+            </w:r>
+            <w:proofErr w:type="gramStart"/>
+            <w:r>
+              <w:rPr>
+                <w:rFonts w:cs="Calibri"/>
+                <w:b/>
+                <w:sz w:val="22"/>
+                <w:szCs w:val="22"/>
+                <w:lang w:val="hu-HU"/>
+              </w:rPr>
+              <w:t>személy(</w:t>
+            </w:r>
+            <w:proofErr w:type="spellStart"/>
+            <w:proofErr w:type="gramEnd"/>
+            <w:r>
+              <w:rPr>
+                <w:rFonts w:cs="Calibri"/>
+                <w:b/>
+                <w:sz w:val="22"/>
+                <w:szCs w:val="22"/>
+                <w:lang w:val="hu-HU"/>
+              </w:rPr>
+              <w:t>ek</w:t>
+            </w:r>
+            <w:proofErr w:type="spellEnd"/>
+            <w:r>
+              <w:rPr>
+                <w:rFonts w:cs="Calibri"/>
+                <w:b/>
+                <w:sz w:val="22"/>
+                <w:szCs w:val="22"/>
+                <w:lang w:val="hu-HU"/>
+              </w:rPr>
+              <w:t>):</w:t>
+            </w:r>
+          </w:p>
+        </w:tc>
+        <w:tc>
+          <w:tcPr>
+            <w:tcW w:w="6237" w:type="dxa"/>
+            <w:tcBorders>
+              <w:top w:val="single" w:sz="4" w:space="0" w:color="000000"/>
+              <w:left w:val="single" w:sz="4" w:space="0" w:color="000000"/>
+              <w:bottom w:val="single" w:sz="4" w:space="0" w:color="000000"/>
+              <w:right w:val="single" w:sz="4" w:space="0" w:color="000000"/>
+            </w:tcBorders>
+            <w:shd w:val="clear" w:color="auto" w:fill="auto"/>
+          </w:tcPr>
+          <w:p>
+            <w:pPr>
+              <w:jc w:val="left"/>
+              <w:rPr>
+                <w:rFonts w:cs="Calibri"/>
+                <w:sz w:val="22"/>
+                <w:szCs w:val="22"/>
+                <w:lang w:val="hu-HU"/>
+              </w:rPr>
+            </w:pPr>
+            <w:proofErr w:type="spellStart"/>
+            <w:r>
+              <w:rPr>
+                <w:rFonts w:cs="Calibri"/>
+                <w:sz w:val="22"/>
+                <w:szCs w:val="22"/>
+                <w:lang w:val="hu-HU"/>
+              </w:rPr>
+              <w:t>Sohajda</w:t>
+            </w:r>
+            <w:proofErr w:type="spellEnd"/>
+            <w:r>
+              <w:rPr>
+                <w:rFonts w:cs="Calibri"/>
+                <w:sz w:val="22"/>
+                <w:szCs w:val="22"/>
+                <w:lang w:val="hu-HU"/>
+              </w:rPr>
+              <w:t xml:space="preserve"> Alex</w:t>
+            </w:r>
+          </w:p>
+        </w:tc>
+      </w:tr>
+      <w:tr>
+        <w:trPr>
+          <w:trHeight w:val="454"/>
+        </w:trPr>
+        <w:tc>
+          <w:tcPr>
+            <w:tcW w:w="2937" w:type="dxa"/>
+            <w:tcBorders>
+              <w:top w:val="single" w:sz="4" w:space="0" w:color="000000"/>
+              <w:left w:val="single" w:sz="4" w:space="0" w:color="000000"/>
+              <w:bottom w:val="single" w:sz="4" w:space="0" w:color="000000"/>
+              <w:right w:val="single" w:sz="4" w:space="0" w:color="000000"/>
+            </w:tcBorders>
+            <w:shd w:val="clear" w:color="auto" w:fill="DAEEF3"/>
+          </w:tcPr>
+          <w:p>
+            <w:pPr>
+              <w:jc w:val="left"/>
+            </w:pPr>
+            <w:r>
+              <w:rPr>
+                <w:rFonts w:cs="Calibri"/>
+                <w:b/>
+                <w:sz w:val="22"/>
+                <w:szCs w:val="22"/>
+                <w:lang w:val="hu-HU"/>
+              </w:rPr>
+              <w:t>A tesztelt rendszer beállításai:</w:t>
+            </w:r>
+          </w:p>
+        </w:tc>
+        <w:tc>
+          <w:tcPr>
+            <w:tcW w:w="6237" w:type="dxa"/>
+            <w:tcBorders>
+              <w:top w:val="single" w:sz="4" w:space="0" w:color="000000"/>
+              <w:left w:val="single" w:sz="4" w:space="0" w:color="000000"/>
+              <w:bottom w:val="single" w:sz="4" w:space="0" w:color="000000"/>
+              <w:right w:val="single" w:sz="4" w:space="0" w:color="000000"/>
+            </w:tcBorders>
+            <w:shd w:val="clear" w:color="auto" w:fill="auto"/>
+          </w:tcPr>
+          <w:p>
+            <w:pPr>
+              <w:jc w:val="left"/>
+              <w:rPr>
+                <w:rFonts w:cs="Calibri"/>
+                <w:sz w:val="22"/>
+                <w:szCs w:val="22"/>
+                <w:lang w:val="hu-HU"/>
+              </w:rPr>
+            </w:pPr>
+            <w:r>
+              <w:rPr>
+                <w:rFonts w:cs="Calibri"/>
+                <w:sz w:val="22"/>
+                <w:szCs w:val="22"/>
+                <w:lang w:val="hu-HU"/>
+              </w:rPr>
+              <w:t>n/</w:t>
+            </w:r>
+            <w:proofErr w:type="gramStart"/>
+            <w:r>
+              <w:rPr>
+                <w:rFonts w:cs="Calibri"/>
+                <w:sz w:val="22"/>
+                <w:szCs w:val="22"/>
+                <w:lang w:val="hu-HU"/>
+              </w:rPr>
+              <w:t>a</w:t>
+            </w:r>
+            <w:proofErr w:type="gramEnd"/>
+          </w:p>
+        </w:tc>
+      </w:tr>
+      <w:tr>
+        <w:trPr>
+          <w:trHeight w:val="454"/>
+        </w:trPr>
+        <w:tc>
+          <w:tcPr>
+            <w:tcW w:w="2937" w:type="dxa"/>
+            <w:tcBorders>
+              <w:top w:val="single" w:sz="4" w:space="0" w:color="000000"/>
+              <w:left w:val="single" w:sz="4" w:space="0" w:color="000000"/>
+              <w:bottom w:val="single" w:sz="4" w:space="0" w:color="000000"/>
+              <w:right w:val="single" w:sz="4" w:space="0" w:color="000000"/>
+            </w:tcBorders>
+            <w:shd w:val="clear" w:color="auto" w:fill="DAEEF3"/>
+          </w:tcPr>
+          <w:p>
+            <w:pPr>
+              <w:jc w:val="left"/>
+            </w:pPr>
+            <w:r>
+              <w:rPr>
+                <w:rFonts w:cs="Calibri"/>
+                <w:b/>
+                <w:sz w:val="22"/>
+                <w:szCs w:val="22"/>
+                <w:lang w:val="hu-HU"/>
+              </w:rPr>
+              <w:t>A teszt-eset elvárt eredménye:</w:t>
+            </w:r>
+          </w:p>
+        </w:tc>
+        <w:tc>
+          <w:tcPr>
+            <w:tcW w:w="6237" w:type="dxa"/>
+            <w:tcBorders>
+              <w:top w:val="single" w:sz="4" w:space="0" w:color="000000"/>
+              <w:left w:val="single" w:sz="4" w:space="0" w:color="000000"/>
+              <w:bottom w:val="single" w:sz="4" w:space="0" w:color="000000"/>
+              <w:right w:val="single" w:sz="4" w:space="0" w:color="000000"/>
+            </w:tcBorders>
+            <w:shd w:val="clear" w:color="auto" w:fill="auto"/>
+          </w:tcPr>
+          <w:p>
+            <w:pPr>
+              <w:jc w:val="left"/>
+              <w:rPr>
+                <w:rFonts w:cs="Calibri"/>
+                <w:sz w:val="22"/>
+                <w:szCs w:val="22"/>
+                <w:lang w:val="hu-HU"/>
+              </w:rPr>
+            </w:pPr>
+            <w:r>
+              <w:rPr>
+                <w:rFonts w:cs="Calibri"/>
+                <w:bCs/>
+                <w:sz w:val="22"/>
+                <w:szCs w:val="22"/>
+                <w:lang w:val="hu-HU"/>
+              </w:rPr>
+              <w:t xml:space="preserve">A Felhasználó tud </w:t>
+            </w:r>
+            <w:proofErr w:type="spellStart"/>
+            <w:r>
+              <w:rPr>
+                <w:rFonts w:cs="Calibri"/>
+                <w:bCs/>
+                <w:sz w:val="22"/>
+                <w:szCs w:val="22"/>
+                <w:lang w:val="hu-HU"/>
+              </w:rPr>
+              <w:t>avatart</w:t>
+            </w:r>
+            <w:proofErr w:type="spellEnd"/>
+            <w:r>
+              <w:rPr>
+                <w:rFonts w:cs="Calibri"/>
+                <w:bCs/>
+                <w:sz w:val="22"/>
+                <w:szCs w:val="22"/>
+                <w:lang w:val="hu-HU"/>
+              </w:rPr>
+              <w:t xml:space="preserve"> változtatni.</w:t>
+            </w:r>
+          </w:p>
+        </w:tc>
+      </w:tr>
+      <w:tr>
+        <w:trPr>
+          <w:trHeight w:val="454"/>
+        </w:trPr>
+        <w:tc>
+          <w:tcPr>
+            <w:tcW w:w="2937" w:type="dxa"/>
+            <w:tcBorders>
+              <w:top w:val="single" w:sz="4" w:space="0" w:color="000000"/>
+              <w:left w:val="single" w:sz="4" w:space="0" w:color="000000"/>
+              <w:bottom w:val="single" w:sz="4" w:space="0" w:color="000000"/>
+              <w:right w:val="single" w:sz="4" w:space="0" w:color="000000"/>
+            </w:tcBorders>
+            <w:shd w:val="clear" w:color="auto" w:fill="DAEEF3"/>
+          </w:tcPr>
+          <w:p>
+            <w:pPr>
+              <w:jc w:val="left"/>
+            </w:pPr>
+            <w:r>
+              <w:rPr>
+                <w:rFonts w:cs="Calibri"/>
+                <w:b/>
+                <w:sz w:val="22"/>
+                <w:szCs w:val="22"/>
+                <w:lang w:val="hu-HU"/>
+              </w:rPr>
+              <w:t>A tesztelés eredménye:</w:t>
+            </w:r>
+          </w:p>
+        </w:tc>
+        <w:tc>
+          <w:tcPr>
+            <w:tcW w:w="6237" w:type="dxa"/>
+            <w:tcBorders>
+              <w:top w:val="single" w:sz="4" w:space="0" w:color="000000"/>
+              <w:left w:val="single" w:sz="4" w:space="0" w:color="000000"/>
+              <w:bottom w:val="single" w:sz="4" w:space="0" w:color="000000"/>
+              <w:right w:val="single" w:sz="4" w:space="0" w:color="000000"/>
+            </w:tcBorders>
+            <w:shd w:val="clear" w:color="auto" w:fill="auto"/>
+          </w:tcPr>
+          <w:p>
+            <w:pPr>
+              <w:pStyle w:val="Listaszerbekezds"/>
+              <w:numPr>
+                <w:ilvl w:val="0"/>
+                <w:numId w:val="5"/>
+              </w:numPr>
+              <w:spacing w:before="0" w:after="0" w:line="240" w:lineRule="auto"/>
+              <w:jc w:val="left"/>
+            </w:pPr>
+            <w:r>
+              <w:rPr>
+                <w:sz w:val="20"/>
+                <w:szCs w:val="20"/>
+              </w:rPr>
+              <w:t>Megfelelt</w:t>
+            </w:r>
+          </w:p>
+        </w:tc>
+      </w:tr>
+      <w:tr>
+        <w:trPr>
+          <w:trHeight w:val="454"/>
+        </w:trPr>
+        <w:tc>
+          <w:tcPr>
+            <w:tcW w:w="2937" w:type="dxa"/>
+            <w:tcBorders>
+              <w:top w:val="single" w:sz="4" w:space="0" w:color="000000"/>
+              <w:left w:val="single" w:sz="4" w:space="0" w:color="000000"/>
+              <w:bottom w:val="single" w:sz="4" w:space="0" w:color="000000"/>
+              <w:right w:val="single" w:sz="4" w:space="0" w:color="000000"/>
+            </w:tcBorders>
+            <w:shd w:val="clear" w:color="auto" w:fill="DAEEF3"/>
+          </w:tcPr>
+          <w:p>
+            <w:pPr>
+              <w:jc w:val="left"/>
+            </w:pPr>
+            <w:r>
+              <w:rPr>
+                <w:rFonts w:cs="Calibri"/>
+                <w:b/>
+                <w:sz w:val="22"/>
+                <w:szCs w:val="22"/>
+                <w:lang w:val="hu-HU"/>
+              </w:rPr>
+              <w:t>Megjegyzések:</w:t>
+            </w:r>
+          </w:p>
+        </w:tc>
+        <w:tc>
+          <w:tcPr>
+            <w:tcW w:w="6237" w:type="dxa"/>
+            <w:tcBorders>
+              <w:top w:val="single" w:sz="4" w:space="0" w:color="000000"/>
+              <w:left w:val="single" w:sz="4" w:space="0" w:color="000000"/>
+              <w:bottom w:val="single" w:sz="4" w:space="0" w:color="000000"/>
+              <w:right w:val="single" w:sz="4" w:space="0" w:color="000000"/>
+            </w:tcBorders>
+            <w:shd w:val="clear" w:color="auto" w:fill="auto"/>
+          </w:tcPr>
+          <w:p>
+            <w:pPr>
+              <w:jc w:val="left"/>
+              <w:rPr>
+                <w:rFonts w:cs="Calibri"/>
+                <w:sz w:val="22"/>
+                <w:szCs w:val="22"/>
+                <w:lang w:val="hu-HU"/>
+              </w:rPr>
+            </w:pPr>
+          </w:p>
+        </w:tc>
+      </w:tr>
+    </w:tbl>
+    <w:p/>
+    <w:tbl>
+      <w:tblPr>
+        <w:tblW w:w="9180" w:type="dxa"/>
+        <w:tblBorders>
+          <w:top w:val="single" w:sz="4" w:space="0" w:color="000000"/>
+          <w:left w:val="single" w:sz="4" w:space="0" w:color="000000"/>
+          <w:bottom w:val="single" w:sz="18" w:space="0" w:color="000000"/>
+          <w:right w:val="single" w:sz="4" w:space="0" w:color="000000"/>
+          <w:insideH w:val="single" w:sz="18" w:space="0" w:color="000000"/>
+          <w:insideV w:val="single" w:sz="4" w:space="0" w:color="000000"/>
+        </w:tblBorders>
+        <w:tblLook w:val="04A0" w:firstRow="1" w:lastRow="0" w:firstColumn="1" w:lastColumn="0" w:noHBand="0" w:noVBand="1"/>
+      </w:tblPr>
+      <w:tblGrid>
+        <w:gridCol w:w="3651"/>
+        <w:gridCol w:w="5529"/>
+      </w:tblGrid>
+      <w:tr>
+        <w:trPr>
+          <w:trHeight w:val="454"/>
+        </w:trPr>
+        <w:tc>
+          <w:tcPr>
+            <w:tcW w:w="9180" w:type="dxa"/>
+            <w:gridSpan w:val="2"/>
+            <w:tcBorders>
+              <w:top w:val="single" w:sz="4" w:space="0" w:color="000000"/>
+              <w:left w:val="single" w:sz="4" w:space="0" w:color="000000"/>
+              <w:bottom w:val="single" w:sz="18" w:space="0" w:color="000000"/>
+              <w:right w:val="single" w:sz="4" w:space="0" w:color="000000"/>
+            </w:tcBorders>
+            <w:shd w:val="clear" w:color="auto" w:fill="92CDDC"/>
+            <w:vAlign w:val="center"/>
+          </w:tcPr>
+          <w:p>
+            <w:r>
+              <w:rPr>
+                <w:rFonts w:cs="Calibri"/>
+                <w:b/>
+                <w:sz w:val="24"/>
+                <w:szCs w:val="24"/>
+                <w:lang w:val="hu-HU"/>
+              </w:rPr>
+              <w:t>Tesztelést elvégezte</w:t>
+            </w:r>
+          </w:p>
+        </w:tc>
+      </w:tr>
+      <w:tr>
+        <w:trPr>
+          <w:trHeight w:val="454"/>
+        </w:trPr>
+        <w:tc>
+          <w:tcPr>
+            <w:tcW w:w="3651" w:type="dxa"/>
+            <w:tcBorders>
+              <w:top w:val="single" w:sz="4" w:space="0" w:color="000000"/>
+              <w:left w:val="single" w:sz="4" w:space="0" w:color="000000"/>
+              <w:bottom w:val="single" w:sz="4" w:space="0" w:color="000000"/>
+              <w:right w:val="single" w:sz="4" w:space="0" w:color="000000"/>
+            </w:tcBorders>
+            <w:shd w:val="clear" w:color="auto" w:fill="auto"/>
+            <w:vAlign w:val="center"/>
+          </w:tcPr>
+          <w:p>
+            <w:pPr>
+              <w:tabs>
+                <w:tab w:val="left" w:pos="3879"/>
+              </w:tabs>
+              <w:jc w:val="left"/>
+            </w:pPr>
+            <w:r>
+              <w:rPr>
+                <w:rFonts w:cs="Calibri"/>
+                <w:b/>
+                <w:lang w:val="hu-HU"/>
+              </w:rPr>
+              <w:t>Név:</w:t>
+            </w:r>
+          </w:p>
+        </w:tc>
+        <w:tc>
+          <w:tcPr>
+            <w:tcW w:w="5529" w:type="dxa"/>
+            <w:tcBorders>
+              <w:top w:val="single" w:sz="4" w:space="0" w:color="000000"/>
+              <w:left w:val="single" w:sz="4" w:space="0" w:color="000000"/>
+              <w:bottom w:val="single" w:sz="4" w:space="0" w:color="000000"/>
+              <w:right w:val="single" w:sz="4" w:space="0" w:color="000000"/>
+            </w:tcBorders>
+            <w:shd w:val="clear" w:color="auto" w:fill="auto"/>
+            <w:vAlign w:val="center"/>
+          </w:tcPr>
+          <w:p>
+            <w:pPr>
+              <w:tabs>
+                <w:tab w:val="left" w:pos="3879"/>
+              </w:tabs>
+              <w:jc w:val="left"/>
+              <w:rPr>
+                <w:rFonts w:cs="Calibri"/>
+                <w:lang w:val="hu-HU"/>
+              </w:rPr>
+            </w:pPr>
+            <w:proofErr w:type="spellStart"/>
+            <w:r>
+              <w:rPr>
+                <w:rFonts w:cs="Calibri"/>
+                <w:lang w:val="hu-HU"/>
+              </w:rPr>
+              <w:t>Sohajda</w:t>
+            </w:r>
+            <w:proofErr w:type="spellEnd"/>
+            <w:r>
+              <w:rPr>
+                <w:rFonts w:cs="Calibri"/>
+                <w:lang w:val="hu-HU"/>
+              </w:rPr>
+              <w:t xml:space="preserve"> Alex</w:t>
+            </w:r>
+          </w:p>
+        </w:tc>
+      </w:tr>
+      <w:tr>
+        <w:trPr>
+          <w:trHeight w:val="454"/>
+        </w:trPr>
+        <w:tc>
+          <w:tcPr>
+            <w:tcW w:w="3651" w:type="dxa"/>
+            <w:tcBorders>
+              <w:top w:val="single" w:sz="4" w:space="0" w:color="000000"/>
+              <w:left w:val="single" w:sz="4" w:space="0" w:color="000000"/>
+              <w:bottom w:val="single" w:sz="4" w:space="0" w:color="000000"/>
+              <w:right w:val="single" w:sz="4" w:space="0" w:color="000000"/>
+            </w:tcBorders>
+            <w:shd w:val="clear" w:color="auto" w:fill="auto"/>
+            <w:vAlign w:val="center"/>
+          </w:tcPr>
+          <w:p>
+            <w:pPr>
+              <w:tabs>
+                <w:tab w:val="left" w:pos="3879"/>
+              </w:tabs>
+              <w:jc w:val="left"/>
+            </w:pPr>
+            <w:r>
+              <w:rPr>
+                <w:rFonts w:cs="Calibri"/>
+                <w:b/>
+                <w:lang w:val="hu-HU"/>
+              </w:rPr>
+              <w:t>Szervezeti egység/ beosztás:</w:t>
+            </w:r>
+          </w:p>
+        </w:tc>
+        <w:tc>
+          <w:tcPr>
+            <w:tcW w:w="5529" w:type="dxa"/>
+            <w:tcBorders>
+              <w:top w:val="single" w:sz="4" w:space="0" w:color="000000"/>
+              <w:left w:val="single" w:sz="4" w:space="0" w:color="000000"/>
+              <w:bottom w:val="single" w:sz="4" w:space="0" w:color="000000"/>
+              <w:right w:val="single" w:sz="4" w:space="0" w:color="000000"/>
+            </w:tcBorders>
+            <w:shd w:val="clear" w:color="auto" w:fill="auto"/>
+            <w:vAlign w:val="center"/>
+          </w:tcPr>
+          <w:p>
+            <w:pPr>
+              <w:tabs>
+                <w:tab w:val="left" w:pos="3879"/>
+              </w:tabs>
+              <w:jc w:val="left"/>
+              <w:rPr>
+                <w:rFonts w:cs="Calibri"/>
+                <w:lang w:val="hu-HU"/>
+              </w:rPr>
+            </w:pPr>
+            <w:proofErr w:type="gramStart"/>
+            <w:r>
+              <w:rPr>
+                <w:rFonts w:cs="Calibri"/>
+                <w:lang w:val="hu-HU"/>
+              </w:rPr>
+              <w:t>Szoftver fejlesztő</w:t>
+            </w:r>
+            <w:proofErr w:type="gramEnd"/>
+          </w:p>
+        </w:tc>
+      </w:tr>
+      <w:tr>
+        <w:trPr>
+          <w:trHeight w:val="1382"/>
+        </w:trPr>
+        <w:tc>
+          <w:tcPr>
+            <w:tcW w:w="3651" w:type="dxa"/>
+            <w:tcBorders>
+              <w:top w:val="single" w:sz="4" w:space="0" w:color="000000"/>
+              <w:left w:val="single" w:sz="4" w:space="0" w:color="000000"/>
+              <w:bottom w:val="single" w:sz="4" w:space="0" w:color="000000"/>
+              <w:right w:val="single" w:sz="4" w:space="0" w:color="000000"/>
+            </w:tcBorders>
+            <w:shd w:val="clear" w:color="auto" w:fill="auto"/>
+          </w:tcPr>
+          <w:p>
+            <w:pPr>
+              <w:tabs>
+                <w:tab w:val="left" w:pos="3879"/>
+              </w:tabs>
+              <w:spacing w:before="120"/>
+              <w:jc w:val="left"/>
+            </w:pPr>
+            <w:r>
+              <w:rPr>
+                <w:rFonts w:cs="Calibri"/>
+                <w:b/>
+                <w:lang w:val="hu-HU"/>
+              </w:rPr>
+              <w:t>Aláírás:</w:t>
+            </w:r>
+          </w:p>
+        </w:tc>
+        <w:tc>
+          <w:tcPr>
+            <w:tcW w:w="5529" w:type="dxa"/>
+            <w:tcBorders>
+              <w:top w:val="single" w:sz="4" w:space="0" w:color="000000"/>
+              <w:left w:val="single" w:sz="4" w:space="0" w:color="000000"/>
+              <w:bottom w:val="single" w:sz="4" w:space="0" w:color="000000"/>
+              <w:right w:val="single" w:sz="4" w:space="0" w:color="000000"/>
+            </w:tcBorders>
+            <w:shd w:val="clear" w:color="auto" w:fill="auto"/>
+          </w:tcPr>
+          <w:p>
+            <w:pPr>
+              <w:tabs>
+                <w:tab w:val="left" w:pos="3879"/>
+              </w:tabs>
+              <w:spacing w:before="120"/>
+              <w:jc w:val="left"/>
+            </w:pPr>
+            <w:proofErr w:type="gramStart"/>
+            <w:r>
+              <w:rPr>
+                <w:rFonts w:cs="Calibri"/>
+                <w:lang w:val="hu-HU"/>
+              </w:rPr>
+              <w:t>Dátum</w:t>
+            </w:r>
+            <w:proofErr w:type="gramEnd"/>
+            <w:r>
+              <w:rPr>
+                <w:rFonts w:cs="Calibri"/>
+                <w:lang w:val="hu-HU"/>
+              </w:rPr>
+              <w:t>:2019.12.08</w:t>
+            </w:r>
+          </w:p>
+        </w:tc>
+      </w:tr>
+    </w:tbl>
+    <w:p/>
+    <w:p>
+      <w:pPr>
+        <w:spacing w:line="240" w:lineRule="auto"/>
+        <w:jc w:val="left"/>
+      </w:pPr>
+      <w:r>
+        <w:br w:type="page"/>
+      </w:r>
+    </w:p>
+    <w:p/>
     <w:sectPr>
       <w:headerReference w:type="default" r:id="rId8"/>
       <w:footerReference w:type="default" r:id="rId9"/>
@@ -18983,7 +21370,7 @@
 </file>
 
 <file path=word/endnotes.xml><?xml version="1.0" encoding="utf-8"?>
-<w:endnotes xmlns:wpc="http://schemas.microsoft.com/office/word/2010/wordprocessingCanvas" xmlns:cx="http://schemas.microsoft.com/office/drawing/2014/chartex" xmlns:cx1="http://schemas.microsoft.com/office/drawing/2015/9/8/chartex" xmlns:cx2="http://schemas.microsoft.com/office/drawing/2015/10/21/chartex" xmlns:cx3="http://schemas.microsoft.com/office/drawing/2016/5/9/chartex" xmlns:cx4="http://schemas.microsoft.com/office/drawing/2016/5/10/chartex" xmlns:cx5="http://schemas.microsoft.com/office/drawing/2016/5/11/chartex" xmlns:cx6="http://schemas.microsoft.com/office/drawing/2016/5/12/chartex" xmlns:cx7="http://schemas.microsoft.com/office/drawing/2016/5/13/chartex" xmlns:cx8="http://schemas.microsoft.com/office/drawing/2016/5/14/chartex" xmlns:mc="http://schemas.openxmlformats.org/markup-compatibility/2006" xmlns:aink="http://schemas.microsoft.com/office/drawing/2016/ink" xmlns:am3d="http://schemas.microsoft.com/office/drawing/2017/model3d" xmlns:o="urn:schemas-microsoft-com:office:office" xmlns:r="http://schemas.openxmlformats.org/officeDocument/2006/relationships" xmlns:m="http://schemas.openxmlformats.org/officeDocument/2006/math" xmlns:v="urn:schemas-microsoft-com:vml" xmlns:wp14="http://schemas.microsoft.com/office/word/2010/wordprocessingDrawing" xmlns:wp="http://schemas.openxmlformats.org/drawingml/2006/wordprocessingDrawing" xmlns:w10="urn:schemas-microsoft-com:office:word" xmlns:w="http://schemas.openxmlformats.org/wordprocessingml/2006/main" xmlns:w14="http://schemas.microsoft.com/office/word/2010/wordml" xmlns:w15="http://schemas.microsoft.com/office/word/2012/wordml" xmlns:w16cid="http://schemas.microsoft.com/office/word/2016/wordml/cid" xmlns:w16se="http://schemas.microsoft.com/office/word/2015/wordml/symex" xmlns:wpg="http://schemas.microsoft.com/office/word/2010/wordprocessingGroup" xmlns:wpi="http://schemas.microsoft.com/office/word/2010/wordprocessingInk" xmlns:wne="http://schemas.microsoft.com/office/word/2006/wordml" xmlns:wps="http://schemas.microsoft.com/office/word/2010/wordprocessingShape" mc:Ignorable="w14 w15 w16se w16cid wp14">
+<w:endnotes xmlns:wpc="http://schemas.microsoft.com/office/word/2010/wordprocessingCanvas" xmlns:cx="http://schemas.microsoft.com/office/drawing/2014/chartex" xmlns:cx1="http://schemas.microsoft.com/office/drawing/2015/9/8/chartex" xmlns:mc="http://schemas.openxmlformats.org/markup-compatibility/2006" xmlns:o="urn:schemas-microsoft-com:office:office" xmlns:r="http://schemas.openxmlformats.org/officeDocument/2006/relationships" xmlns:m="http://schemas.openxmlformats.org/officeDocument/2006/math" xmlns:v="urn:schemas-microsoft-com:vml" xmlns:wp14="http://schemas.microsoft.com/office/word/2010/wordprocessingDrawing" xmlns:wp="http://schemas.openxmlformats.org/drawingml/2006/wordprocessingDrawing" xmlns:w10="urn:schemas-microsoft-com:office:word" xmlns:w="http://schemas.openxmlformats.org/wordprocessingml/2006/main" xmlns:w14="http://schemas.microsoft.com/office/word/2010/wordml" xmlns:w15="http://schemas.microsoft.com/office/word/2012/wordml" xmlns:w16se="http://schemas.microsoft.com/office/word/2015/wordml/symex" xmlns:wpg="http://schemas.microsoft.com/office/word/2010/wordprocessingGroup" xmlns:wpi="http://schemas.microsoft.com/office/word/2010/wordprocessingInk" xmlns:wne="http://schemas.microsoft.com/office/word/2006/wordml" xmlns:wps="http://schemas.microsoft.com/office/word/2010/wordprocessingShape" mc:Ignorable="w14 w15 w16se wp14">
   <w:endnote w:type="separator" w:id="-1">
     <w:p>
       <w:pPr>
@@ -19008,7 +21395,7 @@
 </file>
 
 <file path=word/footer1.xml><?xml version="1.0" encoding="utf-8"?>
-<w:ftr xmlns:wpc="http://schemas.microsoft.com/office/word/2010/wordprocessingCanvas" xmlns:cx="http://schemas.microsoft.com/office/drawing/2014/chartex" xmlns:cx1="http://schemas.microsoft.com/office/drawing/2015/9/8/chartex" xmlns:cx2="http://schemas.microsoft.com/office/drawing/2015/10/21/chartex" xmlns:cx3="http://schemas.microsoft.com/office/drawing/2016/5/9/chartex" xmlns:cx4="http://schemas.microsoft.com/office/drawing/2016/5/10/chartex" xmlns:cx5="http://schemas.microsoft.com/office/drawing/2016/5/11/chartex" xmlns:cx6="http://schemas.microsoft.com/office/drawing/2016/5/12/chartex" xmlns:cx7="http://schemas.microsoft.com/office/drawing/2016/5/13/chartex" xmlns:cx8="http://schemas.microsoft.com/office/drawing/2016/5/14/chartex" xmlns:mc="http://schemas.openxmlformats.org/markup-compatibility/2006" xmlns:aink="http://schemas.microsoft.com/office/drawing/2016/ink" xmlns:am3d="http://schemas.microsoft.com/office/drawing/2017/model3d" xmlns:o="urn:schemas-microsoft-com:office:office" xmlns:r="http://schemas.openxmlformats.org/officeDocument/2006/relationships" xmlns:m="http://schemas.openxmlformats.org/officeDocument/2006/math" xmlns:v="urn:schemas-microsoft-com:vml" xmlns:wp14="http://schemas.microsoft.com/office/word/2010/wordprocessingDrawing" xmlns:wp="http://schemas.openxmlformats.org/drawingml/2006/wordprocessingDrawing" xmlns:w10="urn:schemas-microsoft-com:office:word" xmlns:w="http://schemas.openxmlformats.org/wordprocessingml/2006/main" xmlns:w14="http://schemas.microsoft.com/office/word/2010/wordml" xmlns:w15="http://schemas.microsoft.com/office/word/2012/wordml" xmlns:w16cid="http://schemas.microsoft.com/office/word/2016/wordml/cid" xmlns:w16se="http://schemas.microsoft.com/office/word/2015/wordml/symex" xmlns:wpg="http://schemas.microsoft.com/office/word/2010/wordprocessingGroup" xmlns:wpi="http://schemas.microsoft.com/office/word/2010/wordprocessingInk" xmlns:wne="http://schemas.microsoft.com/office/word/2006/wordml" xmlns:wps="http://schemas.microsoft.com/office/word/2010/wordprocessingShape" mc:Ignorable="w14 w15 w16se w16cid wp14">
+<w:ftr xmlns:wpc="http://schemas.microsoft.com/office/word/2010/wordprocessingCanvas" xmlns:cx="http://schemas.microsoft.com/office/drawing/2014/chartex" xmlns:cx1="http://schemas.microsoft.com/office/drawing/2015/9/8/chartex" xmlns:mc="http://schemas.openxmlformats.org/markup-compatibility/2006" xmlns:o="urn:schemas-microsoft-com:office:office" xmlns:r="http://schemas.openxmlformats.org/officeDocument/2006/relationships" xmlns:m="http://schemas.openxmlformats.org/officeDocument/2006/math" xmlns:v="urn:schemas-microsoft-com:vml" xmlns:wp14="http://schemas.microsoft.com/office/word/2010/wordprocessingDrawing" xmlns:wp="http://schemas.openxmlformats.org/drawingml/2006/wordprocessingDrawing" xmlns:w10="urn:schemas-microsoft-com:office:word" xmlns:w="http://schemas.openxmlformats.org/wordprocessingml/2006/main" xmlns:w14="http://schemas.microsoft.com/office/word/2010/wordml" xmlns:w15="http://schemas.microsoft.com/office/word/2012/wordml" xmlns:w16se="http://schemas.microsoft.com/office/word/2015/wordml/symex" xmlns:wpg="http://schemas.microsoft.com/office/word/2010/wordprocessingGroup" xmlns:wpi="http://schemas.microsoft.com/office/word/2010/wordprocessingInk" xmlns:wne="http://schemas.microsoft.com/office/word/2006/wordml" xmlns:wps="http://schemas.microsoft.com/office/word/2010/wordprocessingShape" mc:Ignorable="w14 w15 w16se wp14">
   <w:p>
     <w:pPr>
       <w:pStyle w:val="llb"/>
@@ -19024,7 +21411,10 @@
       <w:fldChar w:fldCharType="separate"/>
     </w:r>
     <w:r>
-      <w:t>13</w:t>
+      <w:rPr>
+        <w:noProof/>
+      </w:rPr>
+      <w:t>23</w:t>
     </w:r>
     <w:r>
       <w:fldChar w:fldCharType="end"/>
@@ -19039,7 +21429,7 @@
 </file>
 
 <file path=word/footnotes.xml><?xml version="1.0" encoding="utf-8"?>
-<w:footnotes xmlns:wpc="http://schemas.microsoft.com/office/word/2010/wordprocessingCanvas" xmlns:cx="http://schemas.microsoft.com/office/drawing/2014/chartex" xmlns:cx1="http://schemas.microsoft.com/office/drawing/2015/9/8/chartex" xmlns:cx2="http://schemas.microsoft.com/office/drawing/2015/10/21/chartex" xmlns:cx3="http://schemas.microsoft.com/office/drawing/2016/5/9/chartex" xmlns:cx4="http://schemas.microsoft.com/office/drawing/2016/5/10/chartex" xmlns:cx5="http://schemas.microsoft.com/office/drawing/2016/5/11/chartex" xmlns:cx6="http://schemas.microsoft.com/office/drawing/2016/5/12/chartex" xmlns:cx7="http://schemas.microsoft.com/office/drawing/2016/5/13/chartex" xmlns:cx8="http://schemas.microsoft.com/office/drawing/2016/5/14/chartex" xmlns:mc="http://schemas.openxmlformats.org/markup-compatibility/2006" xmlns:aink="http://schemas.microsoft.com/office/drawing/2016/ink" xmlns:am3d="http://schemas.microsoft.com/office/drawing/2017/model3d" xmlns:o="urn:schemas-microsoft-com:office:office" xmlns:r="http://schemas.openxmlformats.org/officeDocument/2006/relationships" xmlns:m="http://schemas.openxmlformats.org/officeDocument/2006/math" xmlns:v="urn:schemas-microsoft-com:vml" xmlns:wp14="http://schemas.microsoft.com/office/word/2010/wordprocessingDrawing" xmlns:wp="http://schemas.openxmlformats.org/drawingml/2006/wordprocessingDrawing" xmlns:w10="urn:schemas-microsoft-com:office:word" xmlns:w="http://schemas.openxmlformats.org/wordprocessingml/2006/main" xmlns:w14="http://schemas.microsoft.com/office/word/2010/wordml" xmlns:w15="http://schemas.microsoft.com/office/word/2012/wordml" xmlns:w16cid="http://schemas.microsoft.com/office/word/2016/wordml/cid" xmlns:w16se="http://schemas.microsoft.com/office/word/2015/wordml/symex" xmlns:wpg="http://schemas.microsoft.com/office/word/2010/wordprocessingGroup" xmlns:wpi="http://schemas.microsoft.com/office/word/2010/wordprocessingInk" xmlns:wne="http://schemas.microsoft.com/office/word/2006/wordml" xmlns:wps="http://schemas.microsoft.com/office/word/2010/wordprocessingShape" mc:Ignorable="w14 w15 w16se w16cid wp14">
+<w:footnotes xmlns:wpc="http://schemas.microsoft.com/office/word/2010/wordprocessingCanvas" xmlns:cx="http://schemas.microsoft.com/office/drawing/2014/chartex" xmlns:cx1="http://schemas.microsoft.com/office/drawing/2015/9/8/chartex" xmlns:mc="http://schemas.openxmlformats.org/markup-compatibility/2006" xmlns:o="urn:schemas-microsoft-com:office:office" xmlns:r="http://schemas.openxmlformats.org/officeDocument/2006/relationships" xmlns:m="http://schemas.openxmlformats.org/officeDocument/2006/math" xmlns:v="urn:schemas-microsoft-com:vml" xmlns:wp14="http://schemas.microsoft.com/office/word/2010/wordprocessingDrawing" xmlns:wp="http://schemas.openxmlformats.org/drawingml/2006/wordprocessingDrawing" xmlns:w10="urn:schemas-microsoft-com:office:word" xmlns:w="http://schemas.openxmlformats.org/wordprocessingml/2006/main" xmlns:w14="http://schemas.microsoft.com/office/word/2010/wordml" xmlns:w15="http://schemas.microsoft.com/office/word/2012/wordml" xmlns:w16se="http://schemas.microsoft.com/office/word/2015/wordml/symex" xmlns:wpg="http://schemas.microsoft.com/office/word/2010/wordprocessingGroup" xmlns:wpi="http://schemas.microsoft.com/office/word/2010/wordprocessingInk" xmlns:wne="http://schemas.microsoft.com/office/word/2006/wordml" xmlns:wps="http://schemas.microsoft.com/office/word/2010/wordprocessingShape" mc:Ignorable="w14 w15 w16se wp14">
   <w:footnote w:type="separator" w:id="-1">
     <w:p>
       <w:pPr>
@@ -19064,7 +21454,7 @@
 </file>
 
 <file path=word/header1.xml><?xml version="1.0" encoding="utf-8"?>
-<w:hdr xmlns:wpc="http://schemas.microsoft.com/office/word/2010/wordprocessingCanvas" xmlns:cx="http://schemas.microsoft.com/office/drawing/2014/chartex" xmlns:cx1="http://schemas.microsoft.com/office/drawing/2015/9/8/chartex" xmlns:cx2="http://schemas.microsoft.com/office/drawing/2015/10/21/chartex" xmlns:cx3="http://schemas.microsoft.com/office/drawing/2016/5/9/chartex" xmlns:cx4="http://schemas.microsoft.com/office/drawing/2016/5/10/chartex" xmlns:cx5="http://schemas.microsoft.com/office/drawing/2016/5/11/chartex" xmlns:cx6="http://schemas.microsoft.com/office/drawing/2016/5/12/chartex" xmlns:cx7="http://schemas.microsoft.com/office/drawing/2016/5/13/chartex" xmlns:cx8="http://schemas.microsoft.com/office/drawing/2016/5/14/chartex" xmlns:mc="http://schemas.openxmlformats.org/markup-compatibility/2006" xmlns:aink="http://schemas.microsoft.com/office/drawing/2016/ink" xmlns:am3d="http://schemas.microsoft.com/office/drawing/2017/model3d" xmlns:o="urn:schemas-microsoft-com:office:office" xmlns:r="http://schemas.openxmlformats.org/officeDocument/2006/relationships" xmlns:m="http://schemas.openxmlformats.org/officeDocument/2006/math" xmlns:v="urn:schemas-microsoft-com:vml" xmlns:wp14="http://schemas.microsoft.com/office/word/2010/wordprocessingDrawing" xmlns:wp="http://schemas.openxmlformats.org/drawingml/2006/wordprocessingDrawing" xmlns:w10="urn:schemas-microsoft-com:office:word" xmlns:w="http://schemas.openxmlformats.org/wordprocessingml/2006/main" xmlns:w14="http://schemas.microsoft.com/office/word/2010/wordml" xmlns:w15="http://schemas.microsoft.com/office/word/2012/wordml" xmlns:w16cid="http://schemas.microsoft.com/office/word/2016/wordml/cid" xmlns:w16se="http://schemas.microsoft.com/office/word/2015/wordml/symex" xmlns:wpg="http://schemas.microsoft.com/office/word/2010/wordprocessingGroup" xmlns:wpi="http://schemas.microsoft.com/office/word/2010/wordprocessingInk" xmlns:wne="http://schemas.microsoft.com/office/word/2006/wordml" xmlns:wps="http://schemas.microsoft.com/office/word/2010/wordprocessingShape" mc:Ignorable="w14 w15 w16se w16cid wp14">
+<w:hdr xmlns:wpc="http://schemas.microsoft.com/office/word/2010/wordprocessingCanvas" xmlns:cx="http://schemas.microsoft.com/office/drawing/2014/chartex" xmlns:cx1="http://schemas.microsoft.com/office/drawing/2015/9/8/chartex" xmlns:mc="http://schemas.openxmlformats.org/markup-compatibility/2006" xmlns:o="urn:schemas-microsoft-com:office:office" xmlns:r="http://schemas.openxmlformats.org/officeDocument/2006/relationships" xmlns:m="http://schemas.openxmlformats.org/officeDocument/2006/math" xmlns:v="urn:schemas-microsoft-com:vml" xmlns:wp14="http://schemas.microsoft.com/office/word/2010/wordprocessingDrawing" xmlns:wp="http://schemas.openxmlformats.org/drawingml/2006/wordprocessingDrawing" xmlns:w10="urn:schemas-microsoft-com:office:word" xmlns:w="http://schemas.openxmlformats.org/wordprocessingml/2006/main" xmlns:w14="http://schemas.microsoft.com/office/word/2010/wordml" xmlns:w15="http://schemas.microsoft.com/office/word/2012/wordml" xmlns:w16se="http://schemas.microsoft.com/office/word/2015/wordml/symex" xmlns:wpg="http://schemas.microsoft.com/office/word/2010/wordprocessingGroup" xmlns:wpi="http://schemas.microsoft.com/office/word/2010/wordprocessingInk" xmlns:wne="http://schemas.microsoft.com/office/word/2006/wordml" xmlns:wps="http://schemas.microsoft.com/office/word/2010/wordprocessingShape" mc:Ignorable="w14 w15 w16se wp14">
   <w:p>
     <w:pPr>
       <w:pStyle w:val="lfej"/>
@@ -19074,7 +21464,7 @@
 </file>
 
 <file path=word/numbering.xml><?xml version="1.0" encoding="utf-8"?>
-<w:numbering xmlns:wpc="http://schemas.microsoft.com/office/word/2010/wordprocessingCanvas" xmlns:cx="http://schemas.microsoft.com/office/drawing/2014/chartex" xmlns:cx1="http://schemas.microsoft.com/office/drawing/2015/9/8/chartex" xmlns:cx2="http://schemas.microsoft.com/office/drawing/2015/10/21/chartex" xmlns:cx3="http://schemas.microsoft.com/office/drawing/2016/5/9/chartex" xmlns:cx4="http://schemas.microsoft.com/office/drawing/2016/5/10/chartex" xmlns:cx5="http://schemas.microsoft.com/office/drawing/2016/5/11/chartex" xmlns:cx6="http://schemas.microsoft.com/office/drawing/2016/5/12/chartex" xmlns:cx7="http://schemas.microsoft.com/office/drawing/2016/5/13/chartex" xmlns:cx8="http://schemas.microsoft.com/office/drawing/2016/5/14/chartex" xmlns:mc="http://schemas.openxmlformats.org/markup-compatibility/2006" xmlns:aink="http://schemas.microsoft.com/office/drawing/2016/ink" xmlns:am3d="http://schemas.microsoft.com/office/drawing/2017/model3d" xmlns:o="urn:schemas-microsoft-com:office:office" xmlns:r="http://schemas.openxmlformats.org/officeDocument/2006/relationships" xmlns:m="http://schemas.openxmlformats.org/officeDocument/2006/math" xmlns:v="urn:schemas-microsoft-com:vml" xmlns:wp14="http://schemas.microsoft.com/office/word/2010/wordprocessingDrawing" xmlns:wp="http://schemas.openxmlformats.org/drawingml/2006/wordprocessingDrawing" xmlns:w10="urn:schemas-microsoft-com:office:word" xmlns:w="http://schemas.openxmlformats.org/wordprocessingml/2006/main" xmlns:w14="http://schemas.microsoft.com/office/word/2010/wordml" xmlns:w15="http://schemas.microsoft.com/office/word/2012/wordml" xmlns:w16cid="http://schemas.microsoft.com/office/word/2016/wordml/cid" xmlns:w16se="http://schemas.microsoft.com/office/word/2015/wordml/symex" xmlns:wpg="http://schemas.microsoft.com/office/word/2010/wordprocessingGroup" xmlns:wpi="http://schemas.microsoft.com/office/word/2010/wordprocessingInk" xmlns:wne="http://schemas.microsoft.com/office/word/2006/wordml" xmlns:wps="http://schemas.microsoft.com/office/word/2010/wordprocessingShape" mc:Ignorable="w14 w15 w16se w16cid wp14">
+<w:numbering xmlns:wpc="http://schemas.microsoft.com/office/word/2010/wordprocessingCanvas" xmlns:cx="http://schemas.microsoft.com/office/drawing/2014/chartex" xmlns:cx1="http://schemas.microsoft.com/office/drawing/2015/9/8/chartex" xmlns:mc="http://schemas.openxmlformats.org/markup-compatibility/2006" xmlns:o="urn:schemas-microsoft-com:office:office" xmlns:r="http://schemas.openxmlformats.org/officeDocument/2006/relationships" xmlns:m="http://schemas.openxmlformats.org/officeDocument/2006/math" xmlns:v="urn:schemas-microsoft-com:vml" xmlns:wp14="http://schemas.microsoft.com/office/word/2010/wordprocessingDrawing" xmlns:wp="http://schemas.openxmlformats.org/drawingml/2006/wordprocessingDrawing" xmlns:w10="urn:schemas-microsoft-com:office:word" xmlns:w="http://schemas.openxmlformats.org/wordprocessingml/2006/main" xmlns:w14="http://schemas.microsoft.com/office/word/2010/wordml" xmlns:w15="http://schemas.microsoft.com/office/word/2012/wordml" xmlns:w16se="http://schemas.microsoft.com/office/word/2015/wordml/symex" xmlns:wpg="http://schemas.microsoft.com/office/word/2010/wordprocessingGroup" xmlns:wpi="http://schemas.microsoft.com/office/word/2010/wordprocessingInk" xmlns:wne="http://schemas.microsoft.com/office/word/2006/wordml" xmlns:wps="http://schemas.microsoft.com/office/word/2010/wordprocessingShape" mc:Ignorable="w14 w15 w16se wp14">
   <w:abstractNum w:abstractNumId="0" w15:restartNumberingAfterBreak="0">
     <w:nsid w:val="03E648F8"/>
     <w:multiLevelType w:val="multilevel"/>
@@ -19716,7 +22106,7 @@
 </file>
 
 <file path=word/styles.xml><?xml version="1.0" encoding="utf-8"?>
-<w:styles xmlns:mc="http://schemas.openxmlformats.org/markup-compatibility/2006" xmlns:r="http://schemas.openxmlformats.org/officeDocument/2006/relationships" xmlns:w="http://schemas.openxmlformats.org/wordprocessingml/2006/main" xmlns:w14="http://schemas.microsoft.com/office/word/2010/wordml" xmlns:w15="http://schemas.microsoft.com/office/word/2012/wordml" xmlns:w16cid="http://schemas.microsoft.com/office/word/2016/wordml/cid" xmlns:w16se="http://schemas.microsoft.com/office/word/2015/wordml/symex" mc:Ignorable="w14 w15 w16se w16cid">
+<w:styles xmlns:mc="http://schemas.openxmlformats.org/markup-compatibility/2006" xmlns:r="http://schemas.openxmlformats.org/officeDocument/2006/relationships" xmlns:w="http://schemas.openxmlformats.org/wordprocessingml/2006/main" xmlns:w14="http://schemas.microsoft.com/office/word/2010/wordml" xmlns:w15="http://schemas.microsoft.com/office/word/2012/wordml" xmlns:w16se="http://schemas.microsoft.com/office/word/2015/wordml/symex" mc:Ignorable="w14 w15 w16se">
   <w:docDefaults>
     <w:rPrDefault>
       <w:rPr>
@@ -19726,7 +22116,7 @@
     </w:rPrDefault>
     <w:pPrDefault/>
   </w:docDefaults>
-  <w:latentStyles w:defLockedState="0" w:defUIPriority="0" w:defSemiHidden="0" w:defUnhideWhenUsed="0" w:defQFormat="0" w:count="376">
+  <w:latentStyles w:defLockedState="0" w:defUIPriority="0" w:defSemiHidden="0" w:defUnhideWhenUsed="0" w:defQFormat="0" w:count="371">
     <w:lsdException w:name="Normal" w:qFormat="1"/>
     <w:lsdException w:name="heading 1" w:qFormat="1"/>
     <w:lsdException w:name="heading 2" w:qFormat="1"/>
@@ -20015,11 +22405,6 @@
     <w:lsdException w:name="List Table 5 Dark Accent 6" w:uiPriority="50"/>
     <w:lsdException w:name="List Table 6 Colorful Accent 6" w:uiPriority="51"/>
     <w:lsdException w:name="List Table 7 Colorful Accent 6" w:uiPriority="52"/>
-    <w:lsdException w:name="Mention" w:semiHidden="1" w:uiPriority="99" w:unhideWhenUsed="1"/>
-    <w:lsdException w:name="Smart Hyperlink" w:semiHidden="1" w:uiPriority="99" w:unhideWhenUsed="1"/>
-    <w:lsdException w:name="Hashtag" w:semiHidden="1" w:uiPriority="99" w:unhideWhenUsed="1"/>
-    <w:lsdException w:name="Unresolved Mention" w:semiHidden="1" w:uiPriority="99" w:unhideWhenUsed="1"/>
-    <w:lsdException w:name="Smart Link" w:semiHidden="1" w:uiPriority="99" w:unhideWhenUsed="1"/>
   </w:latentStyles>
   <w:style w:type="paragraph" w:default="1" w:styleId="Norml">
     <w:name w:val="Normal"/>
@@ -22715,7 +25100,7 @@
 </file>
 
 <file path=customXml/itemProps1.xml><?xml version="1.0" encoding="utf-8"?>
-<ds:datastoreItem xmlns:ds="http://schemas.openxmlformats.org/officeDocument/2006/customXml" ds:itemID="{46E5A0C5-9FEA-4B03-9F32-934E725B7BEB}">
+<ds:datastoreItem xmlns:ds="http://schemas.openxmlformats.org/officeDocument/2006/customXml" ds:itemID="{A069BC24-AC7A-4CB3-8DBE-61423A1F747B}">
   <ds:schemaRefs>
     <ds:schemaRef ds:uri="http://schemas.openxmlformats.org/officeDocument/2006/bibliography"/>
   </ds:schemaRefs>

</xml_diff>